<commit_message>
Add internal API doc
</commit_message>
<xml_diff>
--- a/memory recall.docx
+++ b/memory recall.docx
@@ -21,9 +21,6 @@
     <w:p>
       <w:pPr>
         <w:spacing w:line="300" w:lineRule="exact"/>
-        <w:rPr>
-          <w:rFonts w:hint="eastAsia"/>
-        </w:rPr>
       </w:pPr>
       <w:r>
         <w:rPr>
@@ -40,8 +37,6 @@
         </w:rPr>
         <w:t xml:space="preserve"> </w:t>
       </w:r>
-      <w:bookmarkStart w:id="0" w:name="_GoBack"/>
-      <w:bookmarkEnd w:id="0"/>
     </w:p>
     <w:p>
       <w:pPr>
@@ -899,10 +894,148 @@
         </w:numPr>
         <w:spacing w:line="300" w:lineRule="exact"/>
         <w:ind w:firstLineChars="0"/>
+        <w:rPr>
+          <w:rFonts w:hint="eastAsia"/>
+        </w:rPr>
       </w:pPr>
       <w:r>
         <w:t>Development Environment</w:t>
       </w:r>
+    </w:p>
+    <w:p>
+      <w:pPr>
+        <w:pStyle w:val="a3"/>
+        <w:numPr>
+          <w:ilvl w:val="0"/>
+          <w:numId w:val="16"/>
+        </w:numPr>
+        <w:spacing w:line="300" w:lineRule="exact"/>
+        <w:ind w:firstLineChars="0"/>
+        <w:rPr>
+          <w:rFonts w:hint="eastAsia"/>
+        </w:rPr>
+      </w:pPr>
+      <w:r>
+        <w:rPr>
+          <w:rFonts w:hint="eastAsia"/>
+        </w:rPr>
+        <w:t>The environment of hardware</w:t>
+      </w:r>
+    </w:p>
+    <w:p>
+      <w:pPr>
+        <w:pStyle w:val="a3"/>
+        <w:spacing w:line="300" w:lineRule="exact"/>
+        <w:ind w:left="1166" w:firstLineChars="0" w:firstLine="0"/>
+        <w:rPr>
+          <w:rFonts w:hint="eastAsia"/>
+        </w:rPr>
+      </w:pPr>
+      <w:r>
+        <w:rPr>
+          <w:rFonts w:hint="eastAsia"/>
+        </w:rPr>
+        <w:t>The personal computer from labs: 电脑的型号</w:t>
+      </w:r>
+    </w:p>
+    <w:p>
+      <w:pPr>
+        <w:pStyle w:val="a3"/>
+        <w:numPr>
+          <w:ilvl w:val="0"/>
+          <w:numId w:val="16"/>
+        </w:numPr>
+        <w:spacing w:line="300" w:lineRule="exact"/>
+        <w:ind w:firstLineChars="0"/>
+        <w:rPr>
+          <w:rFonts w:hint="eastAsia"/>
+        </w:rPr>
+      </w:pPr>
+      <w:r>
+        <w:rPr>
+          <w:rFonts w:hint="eastAsia"/>
+        </w:rPr>
+        <w:t>The environment of software</w:t>
+      </w:r>
+    </w:p>
+    <w:p>
+      <w:pPr>
+        <w:pStyle w:val="a3"/>
+        <w:numPr>
+          <w:ilvl w:val="0"/>
+          <w:numId w:val="17"/>
+        </w:numPr>
+        <w:spacing w:line="300" w:lineRule="exact"/>
+        <w:ind w:firstLineChars="0"/>
+        <w:rPr>
+          <w:rFonts w:hint="eastAsia"/>
+        </w:rPr>
+      </w:pPr>
+      <w:r>
+        <w:t>Platform</w:t>
+      </w:r>
+    </w:p>
+    <w:p>
+      <w:pPr>
+        <w:pStyle w:val="a3"/>
+        <w:spacing w:line="300" w:lineRule="exact"/>
+        <w:ind w:left="1526" w:firstLineChars="0" w:firstLine="0"/>
+        <w:rPr>
+          <w:rFonts w:hint="eastAsia"/>
+        </w:rPr>
+      </w:pPr>
+      <w:r>
+        <w:rPr>
+          <w:rFonts w:hint="eastAsia"/>
+        </w:rPr>
+        <w:t>Windows 10 Operation System, Eclipse Neon, MySQL V5.7.18, Apache Tomcat V7.0</w:t>
+      </w:r>
+    </w:p>
+    <w:p>
+      <w:pPr>
+        <w:pStyle w:val="a3"/>
+        <w:numPr>
+          <w:ilvl w:val="0"/>
+          <w:numId w:val="17"/>
+        </w:numPr>
+        <w:spacing w:line="300" w:lineRule="exact"/>
+        <w:ind w:firstLineChars="0"/>
+        <w:rPr>
+          <w:rFonts w:hint="eastAsia"/>
+        </w:rPr>
+      </w:pPr>
+      <w:r>
+        <w:rPr>
+          <w:rFonts w:hint="eastAsia"/>
+        </w:rPr>
+        <w:t>Running</w:t>
+      </w:r>
+    </w:p>
+    <w:p>
+      <w:pPr>
+        <w:pStyle w:val="a3"/>
+        <w:spacing w:line="300" w:lineRule="exact"/>
+        <w:ind w:left="1526" w:firstLineChars="0" w:firstLine="0"/>
+        <w:rPr>
+          <w:rFonts w:hint="eastAsia"/>
+        </w:rPr>
+      </w:pPr>
+      <w:r>
+        <w:rPr>
+          <w:rFonts w:hint="eastAsia"/>
+        </w:rPr>
+        <w:t>Chrome Browser, Firefox Browser</w:t>
+      </w:r>
+    </w:p>
+    <w:p>
+      <w:pPr>
+        <w:pStyle w:val="a3"/>
+        <w:spacing w:line="300" w:lineRule="exact"/>
+        <w:ind w:left="1526" w:firstLineChars="0" w:firstLine="0"/>
+        <w:rPr>
+          <w:rFonts w:hint="eastAsia"/>
+        </w:rPr>
+      </w:pPr>
     </w:p>
     <w:p>
       <w:pPr>
@@ -927,10 +1060,20 @@
         </w:numPr>
         <w:spacing w:line="300" w:lineRule="exact"/>
         <w:ind w:firstLineChars="0"/>
+        <w:rPr>
+          <w:rFonts w:hint="eastAsia"/>
+        </w:rPr>
       </w:pPr>
       <w:r>
         <w:t>Face Recognition API from Microsoft</w:t>
       </w:r>
+    </w:p>
+    <w:p>
+      <w:pPr>
+        <w:pStyle w:val="a3"/>
+        <w:spacing w:line="300" w:lineRule="exact"/>
+        <w:ind w:left="1069" w:firstLineChars="0" w:firstLine="0"/>
+      </w:pPr>
     </w:p>
     <w:p>
       <w:pPr>
@@ -2423,17 +2566,607 @@
         <w:pStyle w:val="a3"/>
         <w:spacing w:line="300" w:lineRule="exact"/>
         <w:ind w:left="1460" w:firstLineChars="0" w:firstLine="0"/>
-      </w:pPr>
-    </w:p>
-    <w:p>
-      <w:pPr>
-        <w:pStyle w:val="a3"/>
-        <w:numPr>
-          <w:ilvl w:val="0"/>
-          <w:numId w:val="12"/>
-        </w:numPr>
-        <w:spacing w:line="300" w:lineRule="exact"/>
-        <w:ind w:firstLineChars="0"/>
+        <w:rPr>
+          <w:rFonts w:hint="eastAsia"/>
+          <w:b/>
+          <w:i/>
+        </w:rPr>
+      </w:pPr>
+      <w:r>
+        <w:rPr>
+          <w:rFonts w:hint="eastAsia"/>
+          <w:b/>
+          <w:i/>
+        </w:rPr>
+        <w:t>Request URL:</w:t>
+      </w:r>
+    </w:p>
+    <w:p>
+      <w:pPr>
+        <w:pStyle w:val="a3"/>
+        <w:spacing w:line="300" w:lineRule="exact"/>
+        <w:ind w:left="1460" w:firstLineChars="0" w:firstLine="0"/>
+        <w:rPr>
+          <w:rFonts w:hint="eastAsia"/>
+        </w:rPr>
+      </w:pPr>
+      <w:hyperlink r:id="rId8" w:history="1">
+        <w:r>
+          <w:rPr>
+            <w:rStyle w:val="a6"/>
+          </w:rPr>
+          <w:t>http://westus.api.cognitive.microsoft.com/face/v1.0/</w:t>
+        </w:r>
+        <w:r>
+          <w:rPr>
+            <w:rStyle w:val="a6"/>
+            <w:rFonts w:hint="eastAsia"/>
+          </w:rPr>
+          <w:t>findsimilars</w:t>
+        </w:r>
+      </w:hyperlink>
+    </w:p>
+    <w:p>
+      <w:pPr>
+        <w:pStyle w:val="a3"/>
+        <w:spacing w:line="300" w:lineRule="exact"/>
+        <w:ind w:left="1460" w:firstLineChars="0" w:firstLine="0"/>
+        <w:rPr>
+          <w:rFonts w:hint="eastAsia"/>
+          <w:b/>
+          <w:i/>
+        </w:rPr>
+      </w:pPr>
+      <w:r>
+        <w:rPr>
+          <w:rFonts w:hint="eastAsia"/>
+          <w:b/>
+          <w:i/>
+        </w:rPr>
+        <w:t>Request Parameters:</w:t>
+      </w:r>
+    </w:p>
+    <w:tbl>
+      <w:tblPr>
+        <w:tblStyle w:val="a5"/>
+        <w:tblpPr w:leftFromText="180" w:rightFromText="180" w:vertAnchor="text" w:horzAnchor="page" w:tblpX="3430" w:tblpY="46"/>
+        <w:tblW w:w="0" w:type="auto"/>
+        <w:tblLook w:val="04A0" w:firstRow="1" w:lastRow="0" w:firstColumn="1" w:lastColumn="0" w:noHBand="0" w:noVBand="1"/>
+      </w:tblPr>
+      <w:tblGrid>
+        <w:gridCol w:w="1496"/>
+        <w:gridCol w:w="1134"/>
+        <w:gridCol w:w="4839"/>
+      </w:tblGrid>
+      <w:tr>
+        <w:tc>
+          <w:tcPr>
+            <w:tcW w:w="1496" w:type="dxa"/>
+          </w:tcPr>
+          <w:p>
+            <w:pPr>
+              <w:pStyle w:val="a3"/>
+              <w:spacing w:line="300" w:lineRule="exact"/>
+              <w:ind w:firstLineChars="0" w:firstLine="0"/>
+            </w:pPr>
+            <w:r>
+              <w:t>Field</w:t>
+            </w:r>
+          </w:p>
+        </w:tc>
+        <w:tc>
+          <w:tcPr>
+            <w:tcW w:w="1134" w:type="dxa"/>
+          </w:tcPr>
+          <w:p>
+            <w:pPr>
+              <w:pStyle w:val="a3"/>
+              <w:spacing w:line="300" w:lineRule="exact"/>
+              <w:ind w:firstLineChars="0" w:firstLine="0"/>
+            </w:pPr>
+            <w:r>
+              <w:t>Type</w:t>
+            </w:r>
+          </w:p>
+        </w:tc>
+        <w:tc>
+          <w:tcPr>
+            <w:tcW w:w="4839" w:type="dxa"/>
+          </w:tcPr>
+          <w:p>
+            <w:pPr>
+              <w:pStyle w:val="a3"/>
+              <w:spacing w:line="300" w:lineRule="exact"/>
+              <w:ind w:firstLineChars="0" w:firstLine="0"/>
+            </w:pPr>
+            <w:r>
+              <w:t>Description</w:t>
+            </w:r>
+          </w:p>
+        </w:tc>
+      </w:tr>
+      <w:tr>
+        <w:tc>
+          <w:tcPr>
+            <w:tcW w:w="1496" w:type="dxa"/>
+          </w:tcPr>
+          <w:p>
+            <w:pPr>
+              <w:pStyle w:val="a3"/>
+              <w:spacing w:line="300" w:lineRule="exact"/>
+              <w:ind w:firstLineChars="0" w:firstLine="0"/>
+            </w:pPr>
+            <w:r>
+              <w:t>faceId</w:t>
+            </w:r>
+          </w:p>
+        </w:tc>
+        <w:tc>
+          <w:tcPr>
+            <w:tcW w:w="1134" w:type="dxa"/>
+          </w:tcPr>
+          <w:p>
+            <w:pPr>
+              <w:pStyle w:val="a3"/>
+              <w:spacing w:line="300" w:lineRule="exact"/>
+              <w:ind w:firstLineChars="0" w:firstLine="0"/>
+            </w:pPr>
+            <w:r>
+              <w:t>String</w:t>
+            </w:r>
+          </w:p>
+        </w:tc>
+        <w:tc>
+          <w:tcPr>
+            <w:tcW w:w="4839" w:type="dxa"/>
+          </w:tcPr>
+          <w:p>
+            <w:pPr>
+              <w:pStyle w:val="a3"/>
+              <w:spacing w:line="300" w:lineRule="exact"/>
+              <w:ind w:firstLineChars="0" w:firstLine="0"/>
+            </w:pPr>
+            <w:r>
+              <w:t>Unique face id of the detected face.</w:t>
+            </w:r>
+          </w:p>
+        </w:tc>
+      </w:tr>
+      <w:tr>
+        <w:trPr>
+          <w:trHeight w:val="282"/>
+        </w:trPr>
+        <w:tc>
+          <w:tcPr>
+            <w:tcW w:w="1496" w:type="dxa"/>
+          </w:tcPr>
+          <w:p>
+            <w:pPr>
+              <w:pStyle w:val="a3"/>
+              <w:spacing w:line="300" w:lineRule="exact"/>
+              <w:ind w:firstLineChars="0" w:firstLine="0"/>
+              <w:rPr>
+                <w:rFonts w:hint="eastAsia"/>
+              </w:rPr>
+            </w:pPr>
+            <w:r>
+              <w:rPr>
+                <w:rFonts w:hint="eastAsia"/>
+              </w:rPr>
+              <w:t>faceListId</w:t>
+            </w:r>
+          </w:p>
+        </w:tc>
+        <w:tc>
+          <w:tcPr>
+            <w:tcW w:w="1134" w:type="dxa"/>
+          </w:tcPr>
+          <w:p>
+            <w:pPr>
+              <w:pStyle w:val="a3"/>
+              <w:spacing w:line="300" w:lineRule="exact"/>
+              <w:ind w:firstLineChars="0" w:firstLine="0"/>
+              <w:rPr>
+                <w:rFonts w:hint="eastAsia"/>
+              </w:rPr>
+            </w:pPr>
+            <w:r>
+              <w:rPr>
+                <w:rFonts w:hint="eastAsia"/>
+              </w:rPr>
+              <w:t>String</w:t>
+            </w:r>
+          </w:p>
+        </w:tc>
+        <w:tc>
+          <w:tcPr>
+            <w:tcW w:w="4839" w:type="dxa"/>
+          </w:tcPr>
+          <w:p>
+            <w:pPr>
+              <w:pStyle w:val="a3"/>
+              <w:spacing w:line="300" w:lineRule="exact"/>
+              <w:ind w:firstLineChars="0" w:firstLine="0"/>
+            </w:pPr>
+            <w:r>
+              <w:t>The id of the face list we created before</w:t>
+            </w:r>
+            <w:r>
+              <w:t>.</w:t>
+            </w:r>
+          </w:p>
+        </w:tc>
+      </w:tr>
+      <w:tr>
+        <w:trPr>
+          <w:trHeight w:val="281"/>
+        </w:trPr>
+        <w:tc>
+          <w:tcPr>
+            <w:tcW w:w="1496" w:type="dxa"/>
+          </w:tcPr>
+          <w:p>
+            <w:pPr>
+              <w:pStyle w:val="a3"/>
+              <w:spacing w:line="300" w:lineRule="exact"/>
+              <w:ind w:firstLineChars="0" w:firstLine="0"/>
+              <w:rPr>
+                <w:rFonts w:hint="eastAsia"/>
+              </w:rPr>
+            </w:pPr>
+            <w:r>
+              <w:rPr>
+                <w:rFonts w:hint="eastAsia"/>
+              </w:rPr>
+              <w:t>maxNumber</w:t>
+            </w:r>
+          </w:p>
+        </w:tc>
+        <w:tc>
+          <w:tcPr>
+            <w:tcW w:w="1134" w:type="dxa"/>
+          </w:tcPr>
+          <w:p>
+            <w:pPr>
+              <w:pStyle w:val="a3"/>
+              <w:spacing w:line="300" w:lineRule="exact"/>
+              <w:ind w:firstLineChars="0" w:firstLine="0"/>
+              <w:rPr>
+                <w:rFonts w:hint="eastAsia"/>
+              </w:rPr>
+            </w:pPr>
+            <w:r>
+              <w:rPr>
+                <w:rFonts w:hint="eastAsia"/>
+              </w:rPr>
+              <w:t>Number</w:t>
+            </w:r>
+          </w:p>
+        </w:tc>
+        <w:tc>
+          <w:tcPr>
+            <w:tcW w:w="4839" w:type="dxa"/>
+          </w:tcPr>
+          <w:p>
+            <w:pPr>
+              <w:pStyle w:val="a3"/>
+              <w:spacing w:line="300" w:lineRule="exact"/>
+              <w:ind w:firstLineChars="0" w:firstLine="0"/>
+              <w:rPr>
+                <w:rFonts w:hint="eastAsia"/>
+              </w:rPr>
+            </w:pPr>
+            <w:r>
+              <w:rPr>
+                <w:rFonts w:hint="eastAsia"/>
+              </w:rPr>
+              <w:t>The number of the top similar faces returned.</w:t>
+            </w:r>
+          </w:p>
+        </w:tc>
+      </w:tr>
+    </w:tbl>
+    <w:p>
+      <w:pPr>
+        <w:pStyle w:val="a3"/>
+        <w:spacing w:line="300" w:lineRule="exact"/>
+        <w:ind w:left="1460" w:firstLineChars="0" w:firstLine="0"/>
+        <w:rPr>
+          <w:rFonts w:hint="eastAsia"/>
+          <w:b/>
+          <w:i/>
+        </w:rPr>
+      </w:pPr>
+      <w:r>
+        <w:rPr>
+          <w:rFonts w:hint="eastAsia"/>
+          <w:b/>
+          <w:i/>
+        </w:rPr>
+        <w:t>Response Body:</w:t>
+      </w:r>
+    </w:p>
+    <w:tbl>
+      <w:tblPr>
+        <w:tblStyle w:val="a5"/>
+        <w:tblpPr w:leftFromText="180" w:rightFromText="180" w:vertAnchor="text" w:horzAnchor="page" w:tblpX="3430" w:tblpY="46"/>
+        <w:tblW w:w="0" w:type="auto"/>
+        <w:tblLook w:val="04A0" w:firstRow="1" w:lastRow="0" w:firstColumn="1" w:lastColumn="0" w:noHBand="0" w:noVBand="1"/>
+      </w:tblPr>
+      <w:tblGrid>
+        <w:gridCol w:w="1808"/>
+        <w:gridCol w:w="1134"/>
+        <w:gridCol w:w="4839"/>
+      </w:tblGrid>
+      <w:tr>
+        <w:tc>
+          <w:tcPr>
+            <w:tcW w:w="1808" w:type="dxa"/>
+          </w:tcPr>
+          <w:p>
+            <w:pPr>
+              <w:pStyle w:val="a3"/>
+              <w:spacing w:line="300" w:lineRule="exact"/>
+              <w:ind w:firstLineChars="0" w:firstLine="0"/>
+            </w:pPr>
+            <w:r>
+              <w:t>Field</w:t>
+            </w:r>
+          </w:p>
+        </w:tc>
+        <w:tc>
+          <w:tcPr>
+            <w:tcW w:w="1134" w:type="dxa"/>
+          </w:tcPr>
+          <w:p>
+            <w:pPr>
+              <w:pStyle w:val="a3"/>
+              <w:spacing w:line="300" w:lineRule="exact"/>
+              <w:ind w:firstLineChars="0" w:firstLine="0"/>
+            </w:pPr>
+            <w:r>
+              <w:t>Type</w:t>
+            </w:r>
+          </w:p>
+        </w:tc>
+        <w:tc>
+          <w:tcPr>
+            <w:tcW w:w="4839" w:type="dxa"/>
+          </w:tcPr>
+          <w:p>
+            <w:pPr>
+              <w:pStyle w:val="a3"/>
+              <w:spacing w:line="300" w:lineRule="exact"/>
+              <w:ind w:firstLineChars="0" w:firstLine="0"/>
+            </w:pPr>
+            <w:r>
+              <w:t>Description</w:t>
+            </w:r>
+          </w:p>
+        </w:tc>
+      </w:tr>
+      <w:tr>
+        <w:tc>
+          <w:tcPr>
+            <w:tcW w:w="1808" w:type="dxa"/>
+          </w:tcPr>
+          <w:p>
+            <w:pPr>
+              <w:pStyle w:val="a3"/>
+              <w:spacing w:line="300" w:lineRule="exact"/>
+              <w:ind w:firstLineChars="0" w:firstLine="0"/>
+              <w:rPr>
+                <w:rFonts w:hint="eastAsia"/>
+              </w:rPr>
+            </w:pPr>
+            <w:r>
+              <w:t>persistedFaceId</w:t>
+            </w:r>
+          </w:p>
+        </w:tc>
+        <w:tc>
+          <w:tcPr>
+            <w:tcW w:w="1134" w:type="dxa"/>
+          </w:tcPr>
+          <w:p>
+            <w:pPr>
+              <w:pStyle w:val="a3"/>
+              <w:spacing w:line="300" w:lineRule="exact"/>
+              <w:ind w:firstLineChars="0" w:firstLine="0"/>
+            </w:pPr>
+            <w:r>
+              <w:t>String</w:t>
+            </w:r>
+          </w:p>
+        </w:tc>
+        <w:tc>
+          <w:tcPr>
+            <w:tcW w:w="4839" w:type="dxa"/>
+          </w:tcPr>
+          <w:p>
+            <w:pPr>
+              <w:pStyle w:val="a3"/>
+              <w:spacing w:line="300" w:lineRule="exact"/>
+              <w:ind w:firstLineChars="0" w:firstLine="0"/>
+            </w:pPr>
+            <w:r>
+              <w:rPr>
+                <w:rFonts w:hint="eastAsia"/>
+              </w:rPr>
+              <w:t>The persisted id of the face in the face list</w:t>
+            </w:r>
+            <w:r>
+              <w:t>.</w:t>
+            </w:r>
+          </w:p>
+        </w:tc>
+      </w:tr>
+      <w:tr>
+        <w:trPr>
+          <w:trHeight w:val="282"/>
+        </w:trPr>
+        <w:tc>
+          <w:tcPr>
+            <w:tcW w:w="1808" w:type="dxa"/>
+          </w:tcPr>
+          <w:p>
+            <w:pPr>
+              <w:pStyle w:val="a3"/>
+              <w:spacing w:line="300" w:lineRule="exact"/>
+              <w:ind w:firstLineChars="0" w:firstLine="0"/>
+              <w:rPr>
+                <w:rFonts w:hint="eastAsia"/>
+              </w:rPr>
+            </w:pPr>
+            <w:r>
+              <w:rPr>
+                <w:rFonts w:hint="eastAsia"/>
+              </w:rPr>
+              <w:t>confidence</w:t>
+            </w:r>
+          </w:p>
+        </w:tc>
+        <w:tc>
+          <w:tcPr>
+            <w:tcW w:w="1134" w:type="dxa"/>
+          </w:tcPr>
+          <w:p>
+            <w:pPr>
+              <w:pStyle w:val="a3"/>
+              <w:spacing w:line="300" w:lineRule="exact"/>
+              <w:ind w:firstLineChars="0" w:firstLine="0"/>
+              <w:rPr>
+                <w:rFonts w:hint="eastAsia"/>
+              </w:rPr>
+            </w:pPr>
+            <w:r>
+              <w:rPr>
+                <w:rFonts w:hint="eastAsia"/>
+              </w:rPr>
+              <w:t>Number</w:t>
+            </w:r>
+          </w:p>
+        </w:tc>
+        <w:tc>
+          <w:tcPr>
+            <w:tcW w:w="4839" w:type="dxa"/>
+          </w:tcPr>
+          <w:p>
+            <w:pPr>
+              <w:pStyle w:val="a3"/>
+              <w:spacing w:line="300" w:lineRule="exact"/>
+              <w:ind w:firstLineChars="0" w:firstLine="0"/>
+            </w:pPr>
+            <w:r>
+              <w:rPr>
+                <w:rFonts w:hint="eastAsia"/>
+              </w:rPr>
+              <w:t>Similarity confidence of the candidate faces</w:t>
+            </w:r>
+            <w:r>
+              <w:t>.</w:t>
+            </w:r>
+          </w:p>
+        </w:tc>
+      </w:tr>
+    </w:tbl>
+    <w:p>
+      <w:pPr>
+        <w:pStyle w:val="a3"/>
+        <w:spacing w:line="300" w:lineRule="exact"/>
+        <w:ind w:left="1460" w:firstLineChars="0" w:firstLine="0"/>
+        <w:rPr>
+          <w:rFonts w:hint="eastAsia"/>
+        </w:rPr>
+      </w:pPr>
+    </w:p>
+    <w:p>
+      <w:pPr>
+        <w:pStyle w:val="a3"/>
+        <w:spacing w:line="300" w:lineRule="exact"/>
+        <w:ind w:left="1460" w:firstLineChars="0" w:firstLine="0"/>
+        <w:rPr>
+          <w:rFonts w:hint="eastAsia"/>
+        </w:rPr>
+      </w:pPr>
+      <w:r>
+        <w:rPr>
+          <w:rFonts w:hint="eastAsia"/>
+        </w:rPr>
+        <w:t>The function of this API is that finding the similar faces from the face list which we created to store our user</w:t>
+      </w:r>
+      <w:r>
+        <w:t>’</w:t>
+      </w:r>
+      <w:r>
+        <w:rPr>
+          <w:rFonts w:hint="eastAsia"/>
+        </w:rPr>
+        <w:t xml:space="preserve">s images. When we use this API, we need to provide a face id which we detect from the image, the id of the face list which we created before and the </w:t>
+      </w:r>
+      <w:r>
+        <w:t>maximum</w:t>
+      </w:r>
+      <w:r>
+        <w:rPr>
+          <w:rFonts w:hint="eastAsia"/>
+        </w:rPr>
+        <w:t xml:space="preserve"> number the similar faces returned. Then we will get the persisted id and the similar confidence of the faces.</w:t>
+      </w:r>
+    </w:p>
+    <w:p>
+      <w:pPr>
+        <w:spacing w:line="300" w:lineRule="exact"/>
+        <w:rPr>
+          <w:rFonts w:hint="eastAsia"/>
+        </w:rPr>
+      </w:pPr>
+      <w:r>
+        <w:rPr>
+          <w:rFonts w:hint="eastAsia"/>
+        </w:rPr>
+        <w:tab/>
+      </w:r>
+      <w:r>
+        <w:rPr>
+          <w:rFonts w:hint="eastAsia"/>
+        </w:rPr>
+        <w:tab/>
+      </w:r>
+    </w:p>
+    <w:p>
+      <w:pPr>
+        <w:pStyle w:val="a3"/>
+        <w:spacing w:line="300" w:lineRule="exact"/>
+        <w:ind w:left="1069" w:firstLineChars="0" w:firstLine="0"/>
+        <w:rPr>
+          <w:rFonts w:hint="eastAsia"/>
+        </w:rPr>
+      </w:pPr>
+      <w:r>
+        <w:rPr>
+          <w:rFonts w:hint="eastAsia"/>
+        </w:rPr>
+        <w:t>Above all, we can use these API to finish the work of recognizing face from the image and query the images via a person</w:t>
+      </w:r>
+      <w:r>
+        <w:t>’</w:t>
+      </w:r>
+      <w:r>
+        <w:rPr>
+          <w:rFonts w:hint="eastAsia"/>
+        </w:rPr>
+        <w:t xml:space="preserve">s avatar. </w:t>
+      </w:r>
+    </w:p>
+    <w:p>
+      <w:pPr>
+        <w:pStyle w:val="a3"/>
+        <w:spacing w:line="300" w:lineRule="exact"/>
+        <w:ind w:left="1069" w:firstLineChars="0" w:firstLine="0"/>
+        <w:rPr>
+          <w:rFonts w:hint="eastAsia"/>
+        </w:rPr>
       </w:pPr>
     </w:p>
     <w:p>
@@ -2445,10 +3178,530 @@
         </w:numPr>
         <w:spacing w:line="300" w:lineRule="exact"/>
         <w:ind w:firstLineChars="0"/>
-      </w:pPr>
-      <w:r>
-        <w:t>External API from Google</w:t>
-      </w:r>
+        <w:rPr>
+          <w:rFonts w:hint="eastAsia"/>
+        </w:rPr>
+      </w:pPr>
+      <w:r>
+        <w:rPr>
+          <w:rFonts w:hint="eastAsia"/>
+        </w:rPr>
+        <w:t>Computer Vision API from Microsoft</w:t>
+      </w:r>
+    </w:p>
+    <w:p>
+      <w:pPr>
+        <w:pStyle w:val="a3"/>
+        <w:spacing w:line="300" w:lineRule="exact"/>
+        <w:ind w:left="1069" w:firstLineChars="0" w:firstLine="0"/>
+        <w:rPr>
+          <w:rFonts w:hint="eastAsia"/>
+        </w:rPr>
+      </w:pPr>
+      <w:r>
+        <w:rPr>
+          <w:rFonts w:hint="eastAsia"/>
+        </w:rPr>
+        <w:t>In our system, we just use a part of the API. It is the API of analyzing image which can recognize the objects in the image.</w:t>
+      </w:r>
+      <w:r>
+        <w:rPr>
+          <w:rFonts w:hint="eastAsia"/>
+        </w:rPr>
+        <w:t xml:space="preserve"> So we will only introduce the API which we use in our system.</w:t>
+      </w:r>
+    </w:p>
+    <w:p>
+      <w:pPr>
+        <w:pStyle w:val="a3"/>
+        <w:numPr>
+          <w:ilvl w:val="0"/>
+          <w:numId w:val="14"/>
+        </w:numPr>
+        <w:spacing w:line="300" w:lineRule="exact"/>
+        <w:ind w:firstLineChars="0"/>
+        <w:rPr>
+          <w:rFonts w:hint="eastAsia"/>
+        </w:rPr>
+      </w:pPr>
+      <w:r>
+        <w:rPr>
+          <w:rFonts w:hint="eastAsia"/>
+        </w:rPr>
+        <w:t>Analyze Image</w:t>
+      </w:r>
+    </w:p>
+    <w:p>
+      <w:pPr>
+        <w:pStyle w:val="a3"/>
+        <w:spacing w:line="300" w:lineRule="exact"/>
+        <w:ind w:left="1460" w:firstLineChars="0" w:firstLine="0"/>
+        <w:rPr>
+          <w:rFonts w:hint="eastAsia"/>
+          <w:b/>
+          <w:i/>
+        </w:rPr>
+      </w:pPr>
+      <w:r>
+        <w:rPr>
+          <w:rFonts w:hint="eastAsia"/>
+          <w:b/>
+          <w:i/>
+        </w:rPr>
+        <w:t>Request URL:</w:t>
+      </w:r>
+    </w:p>
+    <w:p>
+      <w:pPr>
+        <w:pStyle w:val="a3"/>
+        <w:spacing w:line="300" w:lineRule="exact"/>
+        <w:ind w:left="1429" w:firstLineChars="0" w:firstLine="0"/>
+        <w:rPr>
+          <w:rFonts w:hint="eastAsia"/>
+        </w:rPr>
+      </w:pPr>
+      <w:hyperlink r:id="rId9" w:history="1">
+        <w:r>
+          <w:rPr>
+            <w:rStyle w:val="a6"/>
+          </w:rPr>
+          <w:t>http://westus.api.cognitive.microsoft.com/</w:t>
+        </w:r>
+        <w:r>
+          <w:rPr>
+            <w:rStyle w:val="a6"/>
+            <w:rFonts w:hint="eastAsia"/>
+          </w:rPr>
+          <w:t>vision</w:t>
+        </w:r>
+        <w:r>
+          <w:rPr>
+            <w:rStyle w:val="a6"/>
+          </w:rPr>
+          <w:t>/v1.0/</w:t>
+        </w:r>
+        <w:r>
+          <w:rPr>
+            <w:rStyle w:val="a6"/>
+            <w:rFonts w:hint="eastAsia"/>
+          </w:rPr>
+          <w:t>analyze[?language</w:t>
+        </w:r>
+      </w:hyperlink>
+      <w:r>
+        <w:rPr>
+          <w:rFonts w:hint="eastAsia"/>
+        </w:rPr>
+        <w:t>]</w:t>
+      </w:r>
+    </w:p>
+    <w:p>
+      <w:pPr>
+        <w:pStyle w:val="a3"/>
+        <w:spacing w:line="300" w:lineRule="exact"/>
+        <w:ind w:left="1460" w:firstLineChars="0" w:firstLine="0"/>
+        <w:rPr>
+          <w:rFonts w:hint="eastAsia"/>
+          <w:b/>
+          <w:i/>
+        </w:rPr>
+      </w:pPr>
+      <w:r>
+        <w:rPr>
+          <w:rFonts w:hint="eastAsia"/>
+          <w:b/>
+          <w:i/>
+        </w:rPr>
+        <w:t>Request Parameters:</w:t>
+      </w:r>
+    </w:p>
+    <w:tbl>
+      <w:tblPr>
+        <w:tblStyle w:val="a5"/>
+        <w:tblpPr w:leftFromText="180" w:rightFromText="180" w:vertAnchor="text" w:horzAnchor="page" w:tblpX="3430" w:tblpY="46"/>
+        <w:tblW w:w="0" w:type="auto"/>
+        <w:tblLook w:val="04A0" w:firstRow="1" w:lastRow="0" w:firstColumn="1" w:lastColumn="0" w:noHBand="0" w:noVBand="1"/>
+      </w:tblPr>
+      <w:tblGrid>
+        <w:gridCol w:w="1265"/>
+        <w:gridCol w:w="851"/>
+        <w:gridCol w:w="5665"/>
+      </w:tblGrid>
+      <w:tr>
+        <w:tc>
+          <w:tcPr>
+            <w:tcW w:w="1265" w:type="dxa"/>
+          </w:tcPr>
+          <w:p>
+            <w:pPr>
+              <w:pStyle w:val="a3"/>
+              <w:spacing w:line="300" w:lineRule="exact"/>
+              <w:ind w:firstLineChars="0" w:firstLine="0"/>
+            </w:pPr>
+            <w:r>
+              <w:t>Field</w:t>
+            </w:r>
+          </w:p>
+        </w:tc>
+        <w:tc>
+          <w:tcPr>
+            <w:tcW w:w="851" w:type="dxa"/>
+          </w:tcPr>
+          <w:p>
+            <w:pPr>
+              <w:pStyle w:val="a3"/>
+              <w:spacing w:line="300" w:lineRule="exact"/>
+              <w:ind w:firstLineChars="0" w:firstLine="0"/>
+            </w:pPr>
+            <w:r>
+              <w:t>Type</w:t>
+            </w:r>
+          </w:p>
+        </w:tc>
+        <w:tc>
+          <w:tcPr>
+            <w:tcW w:w="5665" w:type="dxa"/>
+          </w:tcPr>
+          <w:p>
+            <w:pPr>
+              <w:pStyle w:val="a3"/>
+              <w:spacing w:line="300" w:lineRule="exact"/>
+              <w:ind w:firstLineChars="0" w:firstLine="0"/>
+            </w:pPr>
+            <w:r>
+              <w:t>Description</w:t>
+            </w:r>
+          </w:p>
+        </w:tc>
+      </w:tr>
+      <w:tr>
+        <w:tc>
+          <w:tcPr>
+            <w:tcW w:w="1265" w:type="dxa"/>
+          </w:tcPr>
+          <w:p>
+            <w:pPr>
+              <w:pStyle w:val="a3"/>
+              <w:spacing w:line="300" w:lineRule="exact"/>
+              <w:ind w:firstLineChars="0" w:firstLine="0"/>
+              <w:rPr>
+                <w:rFonts w:hint="eastAsia"/>
+              </w:rPr>
+            </w:pPr>
+            <w:r>
+              <w:rPr>
+                <w:rFonts w:hint="eastAsia"/>
+              </w:rPr>
+              <w:t>language</w:t>
+            </w:r>
+          </w:p>
+        </w:tc>
+        <w:tc>
+          <w:tcPr>
+            <w:tcW w:w="851" w:type="dxa"/>
+          </w:tcPr>
+          <w:p>
+            <w:pPr>
+              <w:pStyle w:val="a3"/>
+              <w:spacing w:line="300" w:lineRule="exact"/>
+              <w:ind w:firstLineChars="0" w:firstLine="0"/>
+            </w:pPr>
+            <w:r>
+              <w:t>String</w:t>
+            </w:r>
+          </w:p>
+        </w:tc>
+        <w:tc>
+          <w:tcPr>
+            <w:tcW w:w="5665" w:type="dxa"/>
+          </w:tcPr>
+          <w:p>
+            <w:pPr>
+              <w:pStyle w:val="a3"/>
+              <w:spacing w:line="300" w:lineRule="exact"/>
+              <w:ind w:firstLineChars="0" w:firstLine="0"/>
+            </w:pPr>
+            <w:r>
+              <w:rPr>
+                <w:rFonts w:hint="eastAsia"/>
+              </w:rPr>
+              <w:t>The name of the object which language return.</w:t>
+            </w:r>
+          </w:p>
+        </w:tc>
+      </w:tr>
+    </w:tbl>
+    <w:p>
+      <w:pPr>
+        <w:pStyle w:val="a3"/>
+        <w:spacing w:line="300" w:lineRule="exact"/>
+        <w:ind w:left="1429" w:firstLineChars="0" w:firstLine="0"/>
+        <w:rPr>
+          <w:rFonts w:hint="eastAsia"/>
+        </w:rPr>
+      </w:pPr>
+    </w:p>
+    <w:p>
+      <w:pPr>
+        <w:pStyle w:val="a3"/>
+        <w:spacing w:line="300" w:lineRule="exact"/>
+        <w:ind w:left="1429" w:firstLineChars="0" w:firstLine="0"/>
+        <w:rPr>
+          <w:rFonts w:hint="eastAsia"/>
+        </w:rPr>
+      </w:pPr>
+    </w:p>
+    <w:p>
+      <w:pPr>
+        <w:pStyle w:val="a3"/>
+        <w:spacing w:line="300" w:lineRule="exact"/>
+        <w:ind w:left="1460" w:firstLineChars="0" w:firstLine="0"/>
+        <w:rPr>
+          <w:rFonts w:hint="eastAsia"/>
+          <w:b/>
+          <w:i/>
+        </w:rPr>
+      </w:pPr>
+      <w:r>
+        <w:rPr>
+          <w:rFonts w:hint="eastAsia"/>
+          <w:b/>
+          <w:i/>
+        </w:rPr>
+        <w:t>Request Body:</w:t>
+      </w:r>
+    </w:p>
+    <w:p>
+      <w:pPr>
+        <w:pStyle w:val="a3"/>
+        <w:spacing w:line="300" w:lineRule="exact"/>
+        <w:ind w:left="1429" w:firstLineChars="0" w:firstLine="0"/>
+        <w:rPr>
+          <w:rFonts w:hint="eastAsia"/>
+        </w:rPr>
+      </w:pPr>
+      <w:r>
+        <w:rPr>
+          <w:rFonts w:hint="eastAsia"/>
+        </w:rPr>
+        <w:t>The bytes of the image</w:t>
+      </w:r>
+    </w:p>
+    <w:p>
+      <w:pPr>
+        <w:pStyle w:val="a3"/>
+        <w:spacing w:line="300" w:lineRule="exact"/>
+        <w:ind w:left="1460" w:firstLineChars="0" w:firstLine="0"/>
+        <w:rPr>
+          <w:rFonts w:hint="eastAsia"/>
+          <w:b/>
+          <w:i/>
+        </w:rPr>
+      </w:pPr>
+      <w:r>
+        <w:rPr>
+          <w:rFonts w:hint="eastAsia"/>
+          <w:b/>
+          <w:i/>
+        </w:rPr>
+        <w:t>Response Body:</w:t>
+      </w:r>
+    </w:p>
+    <w:tbl>
+      <w:tblPr>
+        <w:tblStyle w:val="a5"/>
+        <w:tblpPr w:leftFromText="180" w:rightFromText="180" w:vertAnchor="text" w:horzAnchor="page" w:tblpX="3430" w:tblpY="46"/>
+        <w:tblW w:w="0" w:type="auto"/>
+        <w:tblLook w:val="04A0" w:firstRow="1" w:lastRow="0" w:firstColumn="1" w:lastColumn="0" w:noHBand="0" w:noVBand="1"/>
+      </w:tblPr>
+      <w:tblGrid>
+        <w:gridCol w:w="982"/>
+        <w:gridCol w:w="850"/>
+        <w:gridCol w:w="5637"/>
+      </w:tblGrid>
+      <w:tr>
+        <w:tc>
+          <w:tcPr>
+            <w:tcW w:w="982" w:type="dxa"/>
+          </w:tcPr>
+          <w:p>
+            <w:pPr>
+              <w:pStyle w:val="a3"/>
+              <w:spacing w:line="300" w:lineRule="exact"/>
+              <w:ind w:firstLineChars="0" w:firstLine="0"/>
+            </w:pPr>
+            <w:r>
+              <w:t>Field</w:t>
+            </w:r>
+          </w:p>
+        </w:tc>
+        <w:tc>
+          <w:tcPr>
+            <w:tcW w:w="850" w:type="dxa"/>
+          </w:tcPr>
+          <w:p>
+            <w:pPr>
+              <w:pStyle w:val="a3"/>
+              <w:spacing w:line="300" w:lineRule="exact"/>
+              <w:ind w:firstLineChars="0" w:firstLine="0"/>
+            </w:pPr>
+            <w:r>
+              <w:t>Type</w:t>
+            </w:r>
+          </w:p>
+        </w:tc>
+        <w:tc>
+          <w:tcPr>
+            <w:tcW w:w="5637" w:type="dxa"/>
+          </w:tcPr>
+          <w:p>
+            <w:pPr>
+              <w:pStyle w:val="a3"/>
+              <w:spacing w:line="300" w:lineRule="exact"/>
+              <w:ind w:firstLineChars="0" w:firstLine="0"/>
+            </w:pPr>
+            <w:r>
+              <w:t>Description</w:t>
+            </w:r>
+          </w:p>
+        </w:tc>
+      </w:tr>
+      <w:tr>
+        <w:tc>
+          <w:tcPr>
+            <w:tcW w:w="982" w:type="dxa"/>
+          </w:tcPr>
+          <w:p>
+            <w:pPr>
+              <w:pStyle w:val="a3"/>
+              <w:spacing w:line="300" w:lineRule="exact"/>
+              <w:ind w:firstLineChars="0" w:firstLine="0"/>
+              <w:rPr>
+                <w:rFonts w:hint="eastAsia"/>
+              </w:rPr>
+            </w:pPr>
+            <w:r>
+              <w:rPr>
+                <w:rFonts w:hint="eastAsia"/>
+              </w:rPr>
+              <w:t>tags</w:t>
+            </w:r>
+          </w:p>
+        </w:tc>
+        <w:tc>
+          <w:tcPr>
+            <w:tcW w:w="850" w:type="dxa"/>
+          </w:tcPr>
+          <w:p>
+            <w:pPr>
+              <w:pStyle w:val="a3"/>
+              <w:spacing w:line="300" w:lineRule="exact"/>
+              <w:ind w:firstLineChars="0" w:firstLine="0"/>
+              <w:rPr>
+                <w:rFonts w:hint="eastAsia"/>
+              </w:rPr>
+            </w:pPr>
+            <w:r>
+              <w:rPr>
+                <w:rFonts w:hint="eastAsia"/>
+              </w:rPr>
+              <w:t>Array</w:t>
+            </w:r>
+          </w:p>
+        </w:tc>
+        <w:tc>
+          <w:tcPr>
+            <w:tcW w:w="5637" w:type="dxa"/>
+          </w:tcPr>
+          <w:p>
+            <w:pPr>
+              <w:pStyle w:val="a3"/>
+              <w:spacing w:line="300" w:lineRule="exact"/>
+              <w:ind w:firstLineChars="0" w:firstLine="0"/>
+            </w:pPr>
+            <w:r>
+              <w:t>The name and confidence of the objects in the image</w:t>
+            </w:r>
+            <w:r>
+              <w:t>.</w:t>
+            </w:r>
+          </w:p>
+        </w:tc>
+      </w:tr>
+    </w:tbl>
+    <w:p>
+      <w:pPr>
+        <w:pStyle w:val="a3"/>
+        <w:spacing w:line="300" w:lineRule="exact"/>
+        <w:ind w:left="1429" w:firstLineChars="0" w:firstLine="0"/>
+        <w:rPr>
+          <w:rFonts w:hint="eastAsia"/>
+        </w:rPr>
+      </w:pPr>
+    </w:p>
+    <w:p>
+      <w:pPr>
+        <w:pStyle w:val="a3"/>
+        <w:spacing w:line="300" w:lineRule="exact"/>
+        <w:ind w:left="1429" w:firstLineChars="0" w:firstLine="0"/>
+        <w:rPr>
+          <w:rFonts w:hint="eastAsia"/>
+        </w:rPr>
+      </w:pPr>
+    </w:p>
+    <w:p>
+      <w:pPr>
+        <w:pStyle w:val="a3"/>
+        <w:spacing w:line="300" w:lineRule="exact"/>
+        <w:ind w:left="1429" w:firstLineChars="0" w:firstLine="0"/>
+        <w:rPr>
+          <w:rFonts w:hint="eastAsia"/>
+        </w:rPr>
+      </w:pPr>
+    </w:p>
+    <w:p>
+      <w:pPr>
+        <w:pStyle w:val="a3"/>
+        <w:spacing w:line="300" w:lineRule="exact"/>
+        <w:ind w:left="1429" w:firstLineChars="0" w:firstLine="0"/>
+        <w:rPr>
+          <w:rFonts w:hint="eastAsia"/>
+        </w:rPr>
+      </w:pPr>
+      <w:r>
+        <w:rPr>
+          <w:rFonts w:hint="eastAsia"/>
+        </w:rPr>
+        <w:t xml:space="preserve">The function of this API is that recognizing the objects from the image which user imported into our system. When we use this API, we need to provide the </w:t>
+      </w:r>
+      <w:r>
+        <w:t>language</w:t>
+      </w:r>
+      <w:r>
+        <w:rPr>
+          <w:rFonts w:hint="eastAsia"/>
+        </w:rPr>
+        <w:t xml:space="preserve"> which we want to get and the bytes of the image. Then we will get the objects</w:t>
+      </w:r>
+      <w:r>
+        <w:t>’</w:t>
+      </w:r>
+      <w:r>
+        <w:rPr>
+          <w:rFonts w:hint="eastAsia"/>
+        </w:rPr>
+        <w:t xml:space="preserve"> name and the confidence from the server.</w:t>
+      </w:r>
+    </w:p>
+    <w:p>
+      <w:pPr>
+        <w:pStyle w:val="a3"/>
+        <w:spacing w:line="300" w:lineRule="exact"/>
+        <w:ind w:left="1429" w:firstLineChars="0" w:firstLine="0"/>
+        <w:rPr>
+          <w:rFonts w:hint="eastAsia"/>
+        </w:rPr>
+      </w:pPr>
     </w:p>
     <w:p>
       <w:pPr>
@@ -2459,9 +3712,1391 @@
         </w:numPr>
         <w:spacing w:line="300" w:lineRule="exact"/>
         <w:ind w:firstLineChars="0"/>
+        <w:rPr>
+          <w:rFonts w:hint="eastAsia"/>
+        </w:rPr>
+      </w:pPr>
+      <w:r>
+        <w:rPr>
+          <w:rFonts w:hint="eastAsia"/>
+        </w:rPr>
+        <w:t>Bing Image Search API from Microsoft</w:t>
+      </w:r>
+    </w:p>
+    <w:p>
+      <w:pPr>
+        <w:pStyle w:val="a3"/>
+        <w:spacing w:line="300" w:lineRule="exact"/>
+        <w:ind w:left="1069" w:firstLineChars="0" w:firstLine="0"/>
+        <w:rPr>
+          <w:rFonts w:hint="eastAsia"/>
+        </w:rPr>
+      </w:pPr>
+      <w:r>
+        <w:rPr>
+          <w:rFonts w:hint="eastAsia"/>
+        </w:rPr>
+        <w:t xml:space="preserve">The aim of using this API is just for enhancing to show the object image. Because when we record our daily life using the device, we will find there is too much objects in the image. If we just show the origin image on the website, user cannot ensure the image stands for which </w:t>
+      </w:r>
+      <w:r>
+        <w:t>object</w:t>
+      </w:r>
+      <w:r>
+        <w:rPr>
+          <w:rFonts w:hint="eastAsia"/>
+        </w:rPr>
+        <w:t xml:space="preserve">. So we use this API to show the image which </w:t>
+      </w:r>
+      <w:r>
+        <w:t>just</w:t>
+      </w:r>
+      <w:r>
+        <w:rPr>
+          <w:rFonts w:hint="eastAsia"/>
+        </w:rPr>
+        <w:t xml:space="preserve"> contains the </w:t>
+      </w:r>
+      <w:r>
+        <w:t>object</w:t>
+      </w:r>
+      <w:r>
+        <w:rPr>
+          <w:rFonts w:hint="eastAsia"/>
+        </w:rPr>
+        <w:t>.</w:t>
+      </w:r>
+    </w:p>
+    <w:p>
+      <w:pPr>
+        <w:pStyle w:val="a3"/>
+        <w:spacing w:line="300" w:lineRule="exact"/>
+        <w:ind w:left="1069" w:firstLineChars="0" w:firstLine="0"/>
+        <w:rPr>
+          <w:rFonts w:hint="eastAsia"/>
+        </w:rPr>
+      </w:pPr>
+    </w:p>
+    <w:p>
+      <w:pPr>
+        <w:pStyle w:val="a3"/>
+        <w:spacing w:line="300" w:lineRule="exact"/>
+        <w:ind w:left="1069" w:firstLineChars="0" w:firstLine="0"/>
+        <w:rPr>
+          <w:rFonts w:hint="eastAsia"/>
+        </w:rPr>
+      </w:pPr>
+      <w:r>
+        <w:rPr>
+          <w:rFonts w:hint="eastAsia"/>
+          <w:b/>
+          <w:i/>
+        </w:rPr>
+        <w:t>Request URL</w:t>
+      </w:r>
+      <w:r>
+        <w:rPr>
+          <w:rFonts w:hint="eastAsia"/>
+        </w:rPr>
+        <w:t>:</w:t>
+      </w:r>
+    </w:p>
+    <w:p>
+      <w:pPr>
+        <w:pStyle w:val="a3"/>
+        <w:spacing w:line="300" w:lineRule="exact"/>
+        <w:ind w:left="1069" w:firstLineChars="0" w:firstLine="0"/>
+        <w:rPr>
+          <w:rFonts w:hint="eastAsia"/>
+        </w:rPr>
+      </w:pPr>
+      <w:hyperlink r:id="rId10" w:history="1">
+        <w:r>
+          <w:rPr>
+            <w:rStyle w:val="a6"/>
+          </w:rPr>
+          <w:t>https://api.cognitive.microsoft.com/bing/v5.0/images/search[?q</w:t>
+        </w:r>
+      </w:hyperlink>
+      <w:r>
+        <w:t>]</w:t>
+      </w:r>
+    </w:p>
+    <w:p>
+      <w:pPr>
+        <w:pStyle w:val="a3"/>
+        <w:spacing w:line="300" w:lineRule="exact"/>
+        <w:ind w:left="1069" w:firstLineChars="0" w:firstLine="0"/>
+        <w:rPr>
+          <w:rFonts w:hint="eastAsia"/>
+          <w:b/>
+          <w:i/>
+        </w:rPr>
+      </w:pPr>
+      <w:r>
+        <w:rPr>
+          <w:rFonts w:hint="eastAsia"/>
+          <w:b/>
+          <w:i/>
+        </w:rPr>
+        <w:t>Request Parameters:</w:t>
+      </w:r>
+    </w:p>
+    <w:tbl>
+      <w:tblPr>
+        <w:tblStyle w:val="a5"/>
+        <w:tblW w:w="0" w:type="auto"/>
+        <w:tblInd w:w="1069" w:type="dxa"/>
+        <w:tblLook w:val="04A0" w:firstRow="1" w:lastRow="0" w:firstColumn="1" w:lastColumn="0" w:noHBand="0" w:noVBand="1"/>
+      </w:tblPr>
+      <w:tblGrid>
+        <w:gridCol w:w="1194"/>
+        <w:gridCol w:w="1134"/>
+        <w:gridCol w:w="4893"/>
+      </w:tblGrid>
+      <w:tr>
+        <w:tc>
+          <w:tcPr>
+            <w:tcW w:w="1194" w:type="dxa"/>
+          </w:tcPr>
+          <w:p>
+            <w:pPr>
+              <w:pStyle w:val="a3"/>
+              <w:spacing w:line="300" w:lineRule="exact"/>
+              <w:ind w:firstLineChars="0" w:firstLine="0"/>
+              <w:rPr>
+                <w:rFonts w:hint="eastAsia"/>
+              </w:rPr>
+            </w:pPr>
+            <w:r>
+              <w:rPr>
+                <w:rFonts w:hint="eastAsia"/>
+              </w:rPr>
+              <w:t>Field</w:t>
+            </w:r>
+          </w:p>
+        </w:tc>
+        <w:tc>
+          <w:tcPr>
+            <w:tcW w:w="1134" w:type="dxa"/>
+          </w:tcPr>
+          <w:p>
+            <w:pPr>
+              <w:pStyle w:val="a3"/>
+              <w:spacing w:line="300" w:lineRule="exact"/>
+              <w:ind w:firstLineChars="0" w:firstLine="0"/>
+              <w:rPr>
+                <w:rFonts w:hint="eastAsia"/>
+              </w:rPr>
+            </w:pPr>
+            <w:r>
+              <w:rPr>
+                <w:rFonts w:hint="eastAsia"/>
+              </w:rPr>
+              <w:t>Type</w:t>
+            </w:r>
+          </w:p>
+        </w:tc>
+        <w:tc>
+          <w:tcPr>
+            <w:tcW w:w="4893" w:type="dxa"/>
+          </w:tcPr>
+          <w:p>
+            <w:pPr>
+              <w:pStyle w:val="a3"/>
+              <w:spacing w:line="300" w:lineRule="exact"/>
+              <w:ind w:firstLineChars="0" w:firstLine="0"/>
+              <w:rPr>
+                <w:rFonts w:hint="eastAsia"/>
+              </w:rPr>
+            </w:pPr>
+            <w:r>
+              <w:rPr>
+                <w:rFonts w:hint="eastAsia"/>
+              </w:rPr>
+              <w:t>Description</w:t>
+            </w:r>
+          </w:p>
+        </w:tc>
+      </w:tr>
+      <w:tr>
+        <w:tc>
+          <w:tcPr>
+            <w:tcW w:w="1194" w:type="dxa"/>
+          </w:tcPr>
+          <w:p>
+            <w:pPr>
+              <w:pStyle w:val="a3"/>
+              <w:spacing w:line="300" w:lineRule="exact"/>
+              <w:ind w:firstLineChars="0" w:firstLine="0"/>
+              <w:rPr>
+                <w:rFonts w:hint="eastAsia"/>
+              </w:rPr>
+            </w:pPr>
+            <w:r>
+              <w:rPr>
+                <w:rFonts w:hint="eastAsia"/>
+              </w:rPr>
+              <w:t>q</w:t>
+            </w:r>
+          </w:p>
+        </w:tc>
+        <w:tc>
+          <w:tcPr>
+            <w:tcW w:w="1134" w:type="dxa"/>
+          </w:tcPr>
+          <w:p>
+            <w:pPr>
+              <w:pStyle w:val="a3"/>
+              <w:spacing w:line="300" w:lineRule="exact"/>
+              <w:ind w:firstLineChars="0" w:firstLine="0"/>
+              <w:rPr>
+                <w:rFonts w:hint="eastAsia"/>
+              </w:rPr>
+            </w:pPr>
+            <w:r>
+              <w:rPr>
+                <w:rFonts w:hint="eastAsia"/>
+              </w:rPr>
+              <w:t>String</w:t>
+            </w:r>
+          </w:p>
+        </w:tc>
+        <w:tc>
+          <w:tcPr>
+            <w:tcW w:w="4893" w:type="dxa"/>
+          </w:tcPr>
+          <w:p>
+            <w:pPr>
+              <w:pStyle w:val="a3"/>
+              <w:spacing w:line="300" w:lineRule="exact"/>
+              <w:ind w:firstLineChars="0" w:firstLine="0"/>
+              <w:rPr>
+                <w:rFonts w:hint="eastAsia"/>
+              </w:rPr>
+            </w:pPr>
+            <w:r>
+              <w:rPr>
+                <w:rFonts w:hint="eastAsia"/>
+              </w:rPr>
+              <w:t xml:space="preserve">The </w:t>
+            </w:r>
+            <w:r>
+              <w:t>object</w:t>
+            </w:r>
+            <w:r>
+              <w:rPr>
+                <w:rFonts w:hint="eastAsia"/>
+              </w:rPr>
+              <w:t xml:space="preserve"> name which you want to search.</w:t>
+            </w:r>
+          </w:p>
+        </w:tc>
+      </w:tr>
+    </w:tbl>
+    <w:p>
+      <w:pPr>
+        <w:pStyle w:val="a3"/>
+        <w:spacing w:line="300" w:lineRule="exact"/>
+        <w:ind w:left="1069" w:firstLineChars="0" w:firstLine="0"/>
+        <w:rPr>
+          <w:rFonts w:hint="eastAsia"/>
+          <w:b/>
+          <w:i/>
+        </w:rPr>
+      </w:pPr>
+      <w:r>
+        <w:rPr>
+          <w:rFonts w:hint="eastAsia"/>
+          <w:b/>
+          <w:i/>
+        </w:rPr>
+        <w:t>Response Body:</w:t>
+      </w:r>
+    </w:p>
+    <w:tbl>
+      <w:tblPr>
+        <w:tblStyle w:val="a5"/>
+        <w:tblW w:w="0" w:type="auto"/>
+        <w:tblInd w:w="1069" w:type="dxa"/>
+        <w:tblLook w:val="04A0" w:firstRow="1" w:lastRow="0" w:firstColumn="1" w:lastColumn="0" w:noHBand="0" w:noVBand="1"/>
+      </w:tblPr>
+      <w:tblGrid>
+        <w:gridCol w:w="769"/>
+        <w:gridCol w:w="764"/>
+        <w:gridCol w:w="5688"/>
+      </w:tblGrid>
+      <w:tr>
+        <w:tc>
+          <w:tcPr>
+            <w:tcW w:w="769" w:type="dxa"/>
+          </w:tcPr>
+          <w:p>
+            <w:pPr>
+              <w:pStyle w:val="a3"/>
+              <w:spacing w:line="300" w:lineRule="exact"/>
+              <w:ind w:firstLineChars="0" w:firstLine="0"/>
+              <w:rPr>
+                <w:rFonts w:hint="eastAsia"/>
+              </w:rPr>
+            </w:pPr>
+            <w:r>
+              <w:rPr>
+                <w:rFonts w:hint="eastAsia"/>
+              </w:rPr>
+              <w:t>Field</w:t>
+            </w:r>
+          </w:p>
+        </w:tc>
+        <w:tc>
+          <w:tcPr>
+            <w:tcW w:w="764" w:type="dxa"/>
+          </w:tcPr>
+          <w:p>
+            <w:pPr>
+              <w:pStyle w:val="a3"/>
+              <w:spacing w:line="300" w:lineRule="exact"/>
+              <w:ind w:firstLineChars="0" w:firstLine="0"/>
+              <w:rPr>
+                <w:rFonts w:hint="eastAsia"/>
+              </w:rPr>
+            </w:pPr>
+            <w:r>
+              <w:rPr>
+                <w:rFonts w:hint="eastAsia"/>
+              </w:rPr>
+              <w:t>Type</w:t>
+            </w:r>
+          </w:p>
+        </w:tc>
+        <w:tc>
+          <w:tcPr>
+            <w:tcW w:w="5688" w:type="dxa"/>
+          </w:tcPr>
+          <w:p>
+            <w:pPr>
+              <w:pStyle w:val="a3"/>
+              <w:spacing w:line="300" w:lineRule="exact"/>
+              <w:ind w:firstLineChars="0" w:firstLine="0"/>
+              <w:rPr>
+                <w:rFonts w:hint="eastAsia"/>
+              </w:rPr>
+            </w:pPr>
+            <w:r>
+              <w:rPr>
+                <w:rFonts w:hint="eastAsia"/>
+              </w:rPr>
+              <w:t>Description</w:t>
+            </w:r>
+          </w:p>
+        </w:tc>
+      </w:tr>
+      <w:tr>
+        <w:tc>
+          <w:tcPr>
+            <w:tcW w:w="769" w:type="dxa"/>
+          </w:tcPr>
+          <w:p>
+            <w:pPr>
+              <w:pStyle w:val="a3"/>
+              <w:spacing w:line="300" w:lineRule="exact"/>
+              <w:ind w:firstLineChars="0" w:firstLine="0"/>
+              <w:rPr>
+                <w:rFonts w:hint="eastAsia"/>
+              </w:rPr>
+            </w:pPr>
+            <w:r>
+              <w:rPr>
+                <w:rFonts w:hint="eastAsia"/>
+              </w:rPr>
+              <w:t>value</w:t>
+            </w:r>
+          </w:p>
+        </w:tc>
+        <w:tc>
+          <w:tcPr>
+            <w:tcW w:w="764" w:type="dxa"/>
+          </w:tcPr>
+          <w:p>
+            <w:pPr>
+              <w:pStyle w:val="a3"/>
+              <w:spacing w:line="300" w:lineRule="exact"/>
+              <w:ind w:firstLineChars="0" w:firstLine="0"/>
+              <w:rPr>
+                <w:rFonts w:hint="eastAsia"/>
+              </w:rPr>
+            </w:pPr>
+            <w:r>
+              <w:rPr>
+                <w:rFonts w:hint="eastAsia"/>
+              </w:rPr>
+              <w:t>Array</w:t>
+            </w:r>
+          </w:p>
+        </w:tc>
+        <w:tc>
+          <w:tcPr>
+            <w:tcW w:w="5688" w:type="dxa"/>
+          </w:tcPr>
+          <w:p>
+            <w:pPr>
+              <w:pStyle w:val="a3"/>
+              <w:spacing w:line="300" w:lineRule="exact"/>
+              <w:ind w:firstLineChars="0" w:firstLine="0"/>
+              <w:rPr>
+                <w:rFonts w:hint="eastAsia"/>
+              </w:rPr>
+            </w:pPr>
+            <w:r>
+              <w:rPr>
+                <w:rFonts w:hint="eastAsia"/>
+              </w:rPr>
+              <w:t>Information of the images which contains the object</w:t>
+            </w:r>
+            <w:r>
+              <w:rPr>
+                <w:rFonts w:hint="eastAsia"/>
+              </w:rPr>
+              <w:t>.</w:t>
+            </w:r>
+          </w:p>
+        </w:tc>
+      </w:tr>
+    </w:tbl>
+    <w:p>
+      <w:pPr>
+        <w:pStyle w:val="a3"/>
+        <w:spacing w:line="300" w:lineRule="exact"/>
+        <w:ind w:left="1069" w:firstLineChars="0" w:firstLine="0"/>
+        <w:rPr>
+          <w:rFonts w:hint="eastAsia"/>
+        </w:rPr>
+      </w:pPr>
+    </w:p>
+    <w:p>
+      <w:pPr>
+        <w:pStyle w:val="a3"/>
+        <w:spacing w:line="300" w:lineRule="exact"/>
+        <w:ind w:left="1069" w:firstLineChars="0" w:firstLine="0"/>
+        <w:rPr>
+          <w:rFonts w:hint="eastAsia"/>
+        </w:rPr>
+      </w:pPr>
+      <w:r>
+        <w:rPr>
+          <w:rFonts w:hint="eastAsia"/>
+        </w:rPr>
+        <w:t xml:space="preserve">The function of this API is that searching the images which only contains the </w:t>
+      </w:r>
+      <w:r>
+        <w:t>object</w:t>
+      </w:r>
+      <w:r>
+        <w:rPr>
+          <w:rFonts w:hint="eastAsia"/>
+        </w:rPr>
+        <w:t xml:space="preserve"> which you want. When we use this API, we need to provide an object name. Then we will get a lot of images which only contains the object and we can choose one to store into our database for the image of the object.</w:t>
+      </w:r>
+    </w:p>
+    <w:p>
+      <w:pPr>
+        <w:pStyle w:val="a3"/>
+        <w:spacing w:line="300" w:lineRule="exact"/>
+        <w:ind w:left="1069" w:firstLineChars="0" w:firstLine="0"/>
+        <w:rPr>
+          <w:rFonts w:hint="eastAsia"/>
+        </w:rPr>
+      </w:pPr>
+    </w:p>
+    <w:p>
+      <w:pPr>
+        <w:pStyle w:val="a3"/>
+        <w:numPr>
+          <w:ilvl w:val="0"/>
+          <w:numId w:val="10"/>
+        </w:numPr>
+        <w:spacing w:line="300" w:lineRule="exact"/>
+        <w:ind w:firstLineChars="0"/>
+        <w:rPr>
+          <w:rFonts w:hint="eastAsia"/>
+        </w:rPr>
+      </w:pPr>
+      <w:r>
+        <w:rPr>
+          <w:rFonts w:hint="eastAsia"/>
+        </w:rPr>
+        <w:t>Google Maps API</w:t>
+      </w:r>
+    </w:p>
+    <w:p>
+      <w:pPr>
+        <w:pStyle w:val="a3"/>
+        <w:spacing w:line="300" w:lineRule="exact"/>
+        <w:ind w:left="1069" w:firstLineChars="0" w:firstLine="0"/>
+        <w:rPr>
+          <w:rFonts w:hint="eastAsia"/>
+        </w:rPr>
+      </w:pPr>
+      <w:r>
+        <w:rPr>
+          <w:rFonts w:hint="eastAsia"/>
+        </w:rPr>
+        <w:t xml:space="preserve">This API is a library of maven module. So we just </w:t>
+      </w:r>
+      <w:r>
+        <w:t>depend on it in our project. Our project is managed by maven, as a result, we just add the following code in our pom file:</w:t>
+      </w:r>
+    </w:p>
+    <w:p>
+      <w:pPr>
+        <w:pStyle w:val="a3"/>
+        <w:spacing w:line="300" w:lineRule="exact"/>
+        <w:ind w:left="1069" w:firstLineChars="0" w:firstLine="0"/>
+        <w:rPr>
+          <w:rFonts w:hint="eastAsia"/>
+        </w:rPr>
+      </w:pPr>
+    </w:p>
+    <w:p>
+      <w:pPr>
+        <w:autoSpaceDE w:val="0"/>
+        <w:autoSpaceDN w:val="0"/>
+        <w:adjustRightInd w:val="0"/>
+        <w:rPr>
+          <w:rFonts w:ascii="Monaco" w:hAnsi="Monaco" w:cs="Monaco"/>
+          <w:sz w:val="22"/>
+          <w:szCs w:val="22"/>
+        </w:rPr>
+      </w:pPr>
+      <w:r>
+        <w:rPr>
+          <w:rFonts w:hint="eastAsia"/>
+        </w:rPr>
+        <w:tab/>
+      </w:r>
+      <w:r>
+        <w:rPr>
+          <w:rFonts w:hint="eastAsia"/>
+        </w:rPr>
+        <w:tab/>
+      </w:r>
+      <w:r>
+        <w:rPr>
+          <w:rFonts w:hint="eastAsia"/>
+        </w:rPr>
+        <w:tab/>
+      </w:r>
+      <w:r>
+        <w:rPr>
+          <w:rFonts w:ascii="Monaco" w:hAnsi="Monaco" w:cs="Monaco"/>
+          <w:color w:val="008080"/>
+          <w:sz w:val="22"/>
+          <w:szCs w:val="22"/>
+        </w:rPr>
+        <w:t>&lt;</w:t>
+      </w:r>
+      <w:r>
+        <w:rPr>
+          <w:rFonts w:ascii="Monaco" w:hAnsi="Monaco" w:cs="Monaco"/>
+          <w:color w:val="3F7F7F"/>
+          <w:sz w:val="22"/>
+          <w:szCs w:val="22"/>
+        </w:rPr>
+        <w:t>dependency</w:t>
+      </w:r>
+      <w:r>
+        <w:rPr>
+          <w:rFonts w:ascii="Monaco" w:hAnsi="Monaco" w:cs="Monaco"/>
+          <w:color w:val="008080"/>
+          <w:sz w:val="22"/>
+          <w:szCs w:val="22"/>
+        </w:rPr>
+        <w:t>&gt;</w:t>
+      </w:r>
+    </w:p>
+    <w:p>
+      <w:pPr>
+        <w:autoSpaceDE w:val="0"/>
+        <w:autoSpaceDN w:val="0"/>
+        <w:adjustRightInd w:val="0"/>
+        <w:rPr>
+          <w:rFonts w:ascii="Monaco" w:hAnsi="Monaco" w:cs="Monaco"/>
+          <w:sz w:val="22"/>
+          <w:szCs w:val="22"/>
+        </w:rPr>
+      </w:pPr>
+      <w:r>
+        <w:rPr>
+          <w:rFonts w:ascii="Monaco" w:hAnsi="Monaco" w:cs="Monaco"/>
+          <w:color w:val="000000"/>
+          <w:sz w:val="22"/>
+          <w:szCs w:val="22"/>
+        </w:rPr>
+        <w:tab/>
+      </w:r>
+      <w:r>
+        <w:rPr>
+          <w:rFonts w:ascii="Monaco" w:hAnsi="Monaco" w:cs="Monaco"/>
+          <w:color w:val="000000"/>
+          <w:sz w:val="22"/>
+          <w:szCs w:val="22"/>
+        </w:rPr>
+        <w:tab/>
+      </w:r>
+      <w:r>
+        <w:rPr>
+          <w:rFonts w:ascii="Monaco" w:hAnsi="Monaco" w:cs="Monaco"/>
+          <w:color w:val="000000"/>
+          <w:sz w:val="22"/>
+          <w:szCs w:val="22"/>
+        </w:rPr>
+        <w:tab/>
+      </w:r>
+      <w:r>
+        <w:rPr>
+          <w:rFonts w:ascii="Monaco" w:hAnsi="Monaco" w:cs="Monaco" w:hint="eastAsia"/>
+          <w:color w:val="000000"/>
+          <w:sz w:val="22"/>
+          <w:szCs w:val="22"/>
+        </w:rPr>
+        <w:tab/>
+      </w:r>
+      <w:proofErr w:type="gramStart"/>
+      <w:r>
+        <w:rPr>
+          <w:rFonts w:ascii="Monaco" w:hAnsi="Monaco" w:cs="Monaco"/>
+          <w:color w:val="008080"/>
+          <w:sz w:val="22"/>
+          <w:szCs w:val="22"/>
+        </w:rPr>
+        <w:t>&lt;</w:t>
+      </w:r>
+      <w:r>
+        <w:rPr>
+          <w:rFonts w:ascii="Monaco" w:hAnsi="Monaco" w:cs="Monaco"/>
+          <w:color w:val="3F7F7F"/>
+          <w:sz w:val="22"/>
+          <w:szCs w:val="22"/>
+        </w:rPr>
+        <w:t>groupId</w:t>
+      </w:r>
+      <w:r>
+        <w:rPr>
+          <w:rFonts w:ascii="Monaco" w:hAnsi="Monaco" w:cs="Monaco"/>
+          <w:color w:val="008080"/>
+          <w:sz w:val="22"/>
+          <w:szCs w:val="22"/>
+        </w:rPr>
+        <w:t>&gt;</w:t>
+      </w:r>
+      <w:r>
+        <w:rPr>
+          <w:rFonts w:ascii="Monaco" w:hAnsi="Monaco" w:cs="Monaco"/>
+          <w:color w:val="000000"/>
+          <w:sz w:val="22"/>
+          <w:szCs w:val="22"/>
+        </w:rPr>
+        <w:t>com.google.maps</w:t>
+      </w:r>
+      <w:proofErr w:type="gramEnd"/>
+      <w:r>
+        <w:rPr>
+          <w:rFonts w:ascii="Monaco" w:hAnsi="Monaco" w:cs="Monaco"/>
+          <w:color w:val="008080"/>
+          <w:sz w:val="22"/>
+          <w:szCs w:val="22"/>
+        </w:rPr>
+        <w:t>&lt;/</w:t>
+      </w:r>
+      <w:r>
+        <w:rPr>
+          <w:rFonts w:ascii="Monaco" w:hAnsi="Monaco" w:cs="Monaco"/>
+          <w:color w:val="3F7F7F"/>
+          <w:sz w:val="22"/>
+          <w:szCs w:val="22"/>
+        </w:rPr>
+        <w:t>groupId</w:t>
+      </w:r>
+      <w:r>
+        <w:rPr>
+          <w:rFonts w:ascii="Monaco" w:hAnsi="Monaco" w:cs="Monaco"/>
+          <w:color w:val="008080"/>
+          <w:sz w:val="22"/>
+          <w:szCs w:val="22"/>
+        </w:rPr>
+        <w:t>&gt;</w:t>
+      </w:r>
+    </w:p>
+    <w:p>
+      <w:pPr>
+        <w:autoSpaceDE w:val="0"/>
+        <w:autoSpaceDN w:val="0"/>
+        <w:adjustRightInd w:val="0"/>
+        <w:rPr>
+          <w:rFonts w:ascii="Monaco" w:hAnsi="Monaco" w:cs="Monaco"/>
+          <w:sz w:val="22"/>
+          <w:szCs w:val="22"/>
+        </w:rPr>
+      </w:pPr>
+      <w:r>
+        <w:rPr>
+          <w:rFonts w:ascii="Monaco" w:hAnsi="Monaco" w:cs="Monaco"/>
+          <w:color w:val="000000"/>
+          <w:sz w:val="22"/>
+          <w:szCs w:val="22"/>
+        </w:rPr>
+        <w:tab/>
+      </w:r>
+      <w:r>
+        <w:rPr>
+          <w:rFonts w:ascii="Monaco" w:hAnsi="Monaco" w:cs="Monaco"/>
+          <w:color w:val="000000"/>
+          <w:sz w:val="22"/>
+          <w:szCs w:val="22"/>
+        </w:rPr>
+        <w:tab/>
+      </w:r>
+      <w:r>
+        <w:rPr>
+          <w:rFonts w:ascii="Monaco" w:hAnsi="Monaco" w:cs="Monaco"/>
+          <w:color w:val="000000"/>
+          <w:sz w:val="22"/>
+          <w:szCs w:val="22"/>
+        </w:rPr>
+        <w:tab/>
+      </w:r>
+      <w:r>
+        <w:rPr>
+          <w:rFonts w:ascii="Monaco" w:hAnsi="Monaco" w:cs="Monaco" w:hint="eastAsia"/>
+          <w:color w:val="000000"/>
+          <w:sz w:val="22"/>
+          <w:szCs w:val="22"/>
+        </w:rPr>
+        <w:tab/>
+      </w:r>
+      <w:r>
+        <w:rPr>
+          <w:rFonts w:ascii="Monaco" w:hAnsi="Monaco" w:cs="Monaco"/>
+          <w:color w:val="008080"/>
+          <w:sz w:val="22"/>
+          <w:szCs w:val="22"/>
+        </w:rPr>
+        <w:t>&lt;</w:t>
+      </w:r>
+      <w:r>
+        <w:rPr>
+          <w:rFonts w:ascii="Monaco" w:hAnsi="Monaco" w:cs="Monaco"/>
+          <w:color w:val="3F7F7F"/>
+          <w:sz w:val="22"/>
+          <w:szCs w:val="22"/>
+        </w:rPr>
+        <w:t>artifactId</w:t>
+      </w:r>
+      <w:r>
+        <w:rPr>
+          <w:rFonts w:ascii="Monaco" w:hAnsi="Monaco" w:cs="Monaco"/>
+          <w:color w:val="008080"/>
+          <w:sz w:val="22"/>
+          <w:szCs w:val="22"/>
+        </w:rPr>
+        <w:t>&gt;</w:t>
+      </w:r>
+      <w:r>
+        <w:rPr>
+          <w:rFonts w:ascii="Monaco" w:hAnsi="Monaco" w:cs="Monaco"/>
+          <w:color w:val="000000"/>
+          <w:sz w:val="22"/>
+          <w:szCs w:val="22"/>
+        </w:rPr>
+        <w:t>google-maps-services</w:t>
+      </w:r>
+      <w:r>
+        <w:rPr>
+          <w:rFonts w:ascii="Monaco" w:hAnsi="Monaco" w:cs="Monaco"/>
+          <w:color w:val="008080"/>
+          <w:sz w:val="22"/>
+          <w:szCs w:val="22"/>
+        </w:rPr>
+        <w:t>&lt;/</w:t>
+      </w:r>
+      <w:r>
+        <w:rPr>
+          <w:rFonts w:ascii="Monaco" w:hAnsi="Monaco" w:cs="Monaco"/>
+          <w:color w:val="3F7F7F"/>
+          <w:sz w:val="22"/>
+          <w:szCs w:val="22"/>
+        </w:rPr>
+        <w:t>artifactId</w:t>
+      </w:r>
+      <w:r>
+        <w:rPr>
+          <w:rFonts w:ascii="Monaco" w:hAnsi="Monaco" w:cs="Monaco"/>
+          <w:color w:val="008080"/>
+          <w:sz w:val="22"/>
+          <w:szCs w:val="22"/>
+        </w:rPr>
+        <w:t>&gt;</w:t>
+      </w:r>
+    </w:p>
+    <w:p>
+      <w:pPr>
+        <w:autoSpaceDE w:val="0"/>
+        <w:autoSpaceDN w:val="0"/>
+        <w:adjustRightInd w:val="0"/>
+        <w:rPr>
+          <w:rFonts w:ascii="Monaco" w:hAnsi="Monaco" w:cs="Monaco"/>
+          <w:sz w:val="22"/>
+          <w:szCs w:val="22"/>
+        </w:rPr>
+      </w:pPr>
+      <w:r>
+        <w:rPr>
+          <w:rFonts w:ascii="Monaco" w:hAnsi="Monaco" w:cs="Monaco"/>
+          <w:color w:val="000000"/>
+          <w:sz w:val="22"/>
+          <w:szCs w:val="22"/>
+        </w:rPr>
+        <w:tab/>
+      </w:r>
+      <w:r>
+        <w:rPr>
+          <w:rFonts w:ascii="Monaco" w:hAnsi="Monaco" w:cs="Monaco"/>
+          <w:color w:val="000000"/>
+          <w:sz w:val="22"/>
+          <w:szCs w:val="22"/>
+        </w:rPr>
+        <w:tab/>
+      </w:r>
+      <w:r>
+        <w:rPr>
+          <w:rFonts w:ascii="Monaco" w:hAnsi="Monaco" w:cs="Monaco"/>
+          <w:color w:val="000000"/>
+          <w:sz w:val="22"/>
+          <w:szCs w:val="22"/>
+        </w:rPr>
+        <w:tab/>
+      </w:r>
+      <w:r>
+        <w:rPr>
+          <w:rFonts w:ascii="Monaco" w:hAnsi="Monaco" w:cs="Monaco" w:hint="eastAsia"/>
+          <w:color w:val="000000"/>
+          <w:sz w:val="22"/>
+          <w:szCs w:val="22"/>
+        </w:rPr>
+        <w:tab/>
+      </w:r>
+      <w:r>
+        <w:rPr>
+          <w:rFonts w:ascii="Monaco" w:hAnsi="Monaco" w:cs="Monaco"/>
+          <w:color w:val="008080"/>
+          <w:sz w:val="22"/>
+          <w:szCs w:val="22"/>
+        </w:rPr>
+        <w:t>&lt;</w:t>
+      </w:r>
+      <w:r>
+        <w:rPr>
+          <w:rFonts w:ascii="Monaco" w:hAnsi="Monaco" w:cs="Monaco"/>
+          <w:color w:val="3F7F7F"/>
+          <w:sz w:val="22"/>
+          <w:szCs w:val="22"/>
+        </w:rPr>
+        <w:t>version</w:t>
+      </w:r>
+      <w:r>
+        <w:rPr>
+          <w:rFonts w:ascii="Monaco" w:hAnsi="Monaco" w:cs="Monaco"/>
+          <w:color w:val="008080"/>
+          <w:sz w:val="22"/>
+          <w:szCs w:val="22"/>
+        </w:rPr>
+        <w:t>&gt;</w:t>
+      </w:r>
+      <w:r>
+        <w:rPr>
+          <w:rFonts w:ascii="Monaco" w:hAnsi="Monaco" w:cs="Monaco"/>
+          <w:color w:val="000000"/>
+          <w:sz w:val="22"/>
+          <w:szCs w:val="22"/>
+        </w:rPr>
+        <w:t>0.1.17</w:t>
+      </w:r>
+      <w:r>
+        <w:rPr>
+          <w:rFonts w:ascii="Monaco" w:hAnsi="Monaco" w:cs="Monaco"/>
+          <w:color w:val="008080"/>
+          <w:sz w:val="22"/>
+          <w:szCs w:val="22"/>
+        </w:rPr>
+        <w:t>&lt;/</w:t>
+      </w:r>
+      <w:r>
+        <w:rPr>
+          <w:rFonts w:ascii="Monaco" w:hAnsi="Monaco" w:cs="Monaco"/>
+          <w:color w:val="3F7F7F"/>
+          <w:sz w:val="22"/>
+          <w:szCs w:val="22"/>
+        </w:rPr>
+        <w:t>version</w:t>
+      </w:r>
+      <w:r>
+        <w:rPr>
+          <w:rFonts w:ascii="Monaco" w:hAnsi="Monaco" w:cs="Monaco"/>
+          <w:color w:val="008080"/>
+          <w:sz w:val="22"/>
+          <w:szCs w:val="22"/>
+        </w:rPr>
+        <w:t>&gt;</w:t>
+      </w:r>
+    </w:p>
+    <w:p>
+      <w:pPr>
+        <w:pStyle w:val="a3"/>
+        <w:spacing w:line="300" w:lineRule="exact"/>
+        <w:ind w:left="1069" w:firstLineChars="0" w:firstLine="0"/>
+        <w:rPr>
+          <w:rFonts w:hint="eastAsia"/>
+        </w:rPr>
+      </w:pPr>
+      <w:r>
+        <w:rPr>
+          <w:rFonts w:ascii="Monaco" w:hAnsi="Monaco" w:cs="Monaco"/>
+          <w:color w:val="000000"/>
+          <w:sz w:val="22"/>
+          <w:szCs w:val="22"/>
+        </w:rPr>
+        <w:tab/>
+      </w:r>
+      <w:r>
+        <w:rPr>
+          <w:rFonts w:ascii="Monaco" w:hAnsi="Monaco" w:cs="Monaco"/>
+          <w:color w:val="008080"/>
+          <w:sz w:val="22"/>
+          <w:szCs w:val="22"/>
+        </w:rPr>
+        <w:t>&lt;/</w:t>
+      </w:r>
+      <w:r>
+        <w:rPr>
+          <w:rFonts w:ascii="Monaco" w:hAnsi="Monaco" w:cs="Monaco"/>
+          <w:color w:val="3F7F7F"/>
+          <w:sz w:val="22"/>
+          <w:szCs w:val="22"/>
+        </w:rPr>
+        <w:t>dependency</w:t>
+      </w:r>
+      <w:r>
+        <w:rPr>
+          <w:rFonts w:ascii="Monaco" w:hAnsi="Monaco" w:cs="Monaco"/>
+          <w:color w:val="008080"/>
+          <w:sz w:val="22"/>
+          <w:szCs w:val="22"/>
+        </w:rPr>
+        <w:t>&gt;</w:t>
+      </w:r>
+    </w:p>
+    <w:p>
+      <w:pPr>
+        <w:pStyle w:val="a3"/>
+        <w:spacing w:line="300" w:lineRule="exact"/>
+        <w:ind w:left="1069" w:firstLineChars="0" w:firstLine="0"/>
+        <w:rPr>
+          <w:rFonts w:hint="eastAsia"/>
+        </w:rPr>
+      </w:pPr>
+    </w:p>
+    <w:p>
+      <w:pPr>
+        <w:pStyle w:val="a3"/>
+        <w:spacing w:line="300" w:lineRule="exact"/>
+        <w:ind w:left="1069" w:firstLineChars="0" w:firstLine="0"/>
+        <w:rPr>
+          <w:rFonts w:hint="eastAsia"/>
+        </w:rPr>
+      </w:pPr>
+      <w:r>
+        <w:rPr>
+          <w:rFonts w:hint="eastAsia"/>
+        </w:rPr>
+        <w:t xml:space="preserve">When we import this library into our project, we will find there is a class file to get address via </w:t>
+      </w:r>
+      <w:r>
+        <w:t>latitude</w:t>
+      </w:r>
+      <w:r>
+        <w:rPr>
+          <w:rFonts w:hint="eastAsia"/>
+        </w:rPr>
+        <w:t xml:space="preserve"> and </w:t>
+      </w:r>
+      <w:r>
+        <w:t>longitude</w:t>
+      </w:r>
+      <w:r>
+        <w:rPr>
+          <w:rFonts w:hint="eastAsia"/>
+        </w:rPr>
+        <w:t>. In our system, we follow the below steps to get the address from an image:</w:t>
+      </w:r>
+    </w:p>
+    <w:p>
+      <w:pPr>
+        <w:pStyle w:val="a3"/>
+        <w:numPr>
+          <w:ilvl w:val="0"/>
+          <w:numId w:val="13"/>
+        </w:numPr>
+        <w:spacing w:line="300" w:lineRule="exact"/>
+        <w:ind w:firstLineChars="0"/>
+        <w:rPr>
+          <w:rFonts w:hint="eastAsia"/>
+        </w:rPr>
+      </w:pPr>
+      <w:r>
+        <w:rPr>
+          <w:rFonts w:hint="eastAsia"/>
+        </w:rPr>
+        <w:t>Convert an image into bytes</w:t>
+      </w:r>
+    </w:p>
+    <w:p>
+      <w:pPr>
+        <w:pStyle w:val="a3"/>
+        <w:numPr>
+          <w:ilvl w:val="0"/>
+          <w:numId w:val="13"/>
+        </w:numPr>
+        <w:spacing w:line="300" w:lineRule="exact"/>
+        <w:ind w:firstLineChars="0"/>
+        <w:rPr>
+          <w:rFonts w:hint="eastAsia"/>
+        </w:rPr>
+      </w:pPr>
+      <w:r>
+        <w:rPr>
+          <w:rFonts w:hint="eastAsia"/>
+        </w:rPr>
+        <w:t xml:space="preserve">Load </w:t>
+      </w:r>
+      <w:r>
+        <w:t>latitude</w:t>
+      </w:r>
+      <w:r>
+        <w:rPr>
+          <w:rFonts w:hint="eastAsia"/>
+        </w:rPr>
+        <w:t xml:space="preserve"> and </w:t>
+      </w:r>
+      <w:r>
+        <w:t>longitude</w:t>
+      </w:r>
+      <w:r>
+        <w:rPr>
+          <w:rFonts w:hint="eastAsia"/>
+        </w:rPr>
+        <w:t xml:space="preserve"> from the image bytes</w:t>
+      </w:r>
+    </w:p>
+    <w:p>
+      <w:pPr>
+        <w:pStyle w:val="a3"/>
+        <w:numPr>
+          <w:ilvl w:val="0"/>
+          <w:numId w:val="13"/>
+        </w:numPr>
+        <w:spacing w:line="300" w:lineRule="exact"/>
+        <w:ind w:firstLineChars="0"/>
+        <w:rPr>
+          <w:rFonts w:hint="eastAsia"/>
+        </w:rPr>
+      </w:pPr>
+      <w:r>
+        <w:rPr>
+          <w:rFonts w:hint="eastAsia"/>
+        </w:rPr>
+        <w:t xml:space="preserve">Use the function to get address: </w:t>
+      </w:r>
+    </w:p>
+    <w:p>
+      <w:pPr>
+        <w:pStyle w:val="a3"/>
+        <w:spacing w:line="300" w:lineRule="exact"/>
+        <w:ind w:left="1629" w:firstLineChars="0" w:firstLine="0"/>
+        <w:rPr>
+          <w:rFonts w:hint="eastAsia"/>
+        </w:rPr>
+      </w:pPr>
+      <w:r>
+        <w:t>GeocodingApi</w:t>
+      </w:r>
+      <w:r>
+        <w:rPr>
+          <w:rFonts w:hint="eastAsia"/>
+        </w:rPr>
+        <w:t>.</w:t>
+      </w:r>
+      <w:r>
+        <w:t>reverseGeocode</w:t>
+      </w:r>
+      <w:r>
+        <w:rPr>
+          <w:rFonts w:hint="eastAsia"/>
+        </w:rPr>
+        <w:t>()</w:t>
+      </w:r>
+    </w:p>
+    <w:p>
+      <w:pPr>
+        <w:pStyle w:val="a3"/>
+        <w:numPr>
+          <w:ilvl w:val="0"/>
+          <w:numId w:val="13"/>
+        </w:numPr>
+        <w:spacing w:line="300" w:lineRule="exact"/>
+        <w:ind w:firstLineChars="0"/>
+        <w:rPr>
+          <w:rFonts w:hint="eastAsia"/>
+        </w:rPr>
+      </w:pPr>
+      <w:r>
+        <w:rPr>
+          <w:rFonts w:hint="eastAsia"/>
+        </w:rPr>
+        <w:t>Done. We already get the address from the image</w:t>
+      </w:r>
+    </w:p>
+    <w:p>
+      <w:pPr>
+        <w:pStyle w:val="a3"/>
+        <w:numPr>
+          <w:ilvl w:val="0"/>
+          <w:numId w:val="10"/>
+        </w:numPr>
+        <w:spacing w:line="300" w:lineRule="exact"/>
+        <w:ind w:firstLineChars="0"/>
+        <w:rPr>
+          <w:rFonts w:hint="eastAsia"/>
+        </w:rPr>
       </w:pPr>
       <w:r>
         <w:t>Internal API</w:t>
+      </w:r>
+    </w:p>
+    <w:p>
+      <w:pPr>
+        <w:pStyle w:val="a3"/>
+        <w:numPr>
+          <w:ilvl w:val="0"/>
+          <w:numId w:val="15"/>
+        </w:numPr>
+        <w:spacing w:line="300" w:lineRule="exact"/>
+        <w:ind w:firstLineChars="0"/>
+        <w:rPr>
+          <w:rFonts w:hint="eastAsia"/>
+        </w:rPr>
+      </w:pPr>
+      <w:r>
+        <w:rPr>
+          <w:rFonts w:hint="eastAsia"/>
+        </w:rPr>
+        <w:t>Import images into server</w:t>
+      </w:r>
+    </w:p>
+    <w:p>
+      <w:pPr>
+        <w:pStyle w:val="a3"/>
+        <w:spacing w:line="300" w:lineRule="exact"/>
+        <w:ind w:left="1429" w:firstLineChars="0" w:firstLine="0"/>
+        <w:rPr>
+          <w:rFonts w:hint="eastAsia"/>
+        </w:rPr>
+      </w:pPr>
+      <w:bookmarkStart w:id="0" w:name="_GoBack"/>
+      <w:bookmarkEnd w:id="0"/>
+    </w:p>
+    <w:p>
+      <w:pPr>
+        <w:pStyle w:val="a3"/>
+        <w:numPr>
+          <w:ilvl w:val="0"/>
+          <w:numId w:val="15"/>
+        </w:numPr>
+        <w:spacing w:line="300" w:lineRule="exact"/>
+        <w:ind w:firstLineChars="0"/>
+        <w:rPr>
+          <w:rFonts w:hint="eastAsia"/>
+        </w:rPr>
+      </w:pPr>
+      <w:r>
+        <w:rPr>
+          <w:rFonts w:hint="eastAsia"/>
+        </w:rPr>
+        <w:t>Load image from server to browser</w:t>
+      </w:r>
+    </w:p>
+    <w:p>
+      <w:pPr>
+        <w:pStyle w:val="a3"/>
+        <w:numPr>
+          <w:ilvl w:val="0"/>
+          <w:numId w:val="15"/>
+        </w:numPr>
+        <w:spacing w:line="300" w:lineRule="exact"/>
+        <w:ind w:firstLineChars="0"/>
+        <w:rPr>
+          <w:rFonts w:hint="eastAsia"/>
+        </w:rPr>
+      </w:pPr>
+      <w:r>
+        <w:rPr>
+          <w:rFonts w:hint="eastAsia"/>
+        </w:rPr>
+        <w:t>Load avatar image from server to browser</w:t>
+      </w:r>
+    </w:p>
+    <w:p>
+      <w:pPr>
+        <w:pStyle w:val="a3"/>
+        <w:numPr>
+          <w:ilvl w:val="0"/>
+          <w:numId w:val="15"/>
+        </w:numPr>
+        <w:spacing w:line="300" w:lineRule="exact"/>
+        <w:ind w:firstLineChars="0"/>
+        <w:rPr>
+          <w:rFonts w:hint="eastAsia"/>
+        </w:rPr>
+      </w:pPr>
+      <w:r>
+        <w:rPr>
+          <w:rFonts w:hint="eastAsia"/>
+        </w:rPr>
+        <w:t xml:space="preserve">Load </w:t>
+      </w:r>
+      <w:r>
+        <w:t>object</w:t>
+      </w:r>
+      <w:r>
+        <w:rPr>
+          <w:rFonts w:hint="eastAsia"/>
+        </w:rPr>
+        <w:t xml:space="preserve"> image from server to browser</w:t>
+      </w:r>
+    </w:p>
+    <w:p>
+      <w:pPr>
+        <w:pStyle w:val="a3"/>
+        <w:numPr>
+          <w:ilvl w:val="0"/>
+          <w:numId w:val="15"/>
+        </w:numPr>
+        <w:spacing w:line="300" w:lineRule="exact"/>
+        <w:ind w:firstLineChars="0"/>
+        <w:rPr>
+          <w:rFonts w:hint="eastAsia"/>
+        </w:rPr>
+      </w:pPr>
+      <w:r>
+        <w:rPr>
+          <w:rFonts w:hint="eastAsia"/>
+        </w:rPr>
+        <w:t>Load location image from server to browser</w:t>
+      </w:r>
+    </w:p>
+    <w:p>
+      <w:pPr>
+        <w:pStyle w:val="a3"/>
+        <w:numPr>
+          <w:ilvl w:val="0"/>
+          <w:numId w:val="15"/>
+        </w:numPr>
+        <w:spacing w:line="300" w:lineRule="exact"/>
+        <w:ind w:firstLineChars="0"/>
+        <w:rPr>
+          <w:rFonts w:hint="eastAsia"/>
+        </w:rPr>
+      </w:pPr>
+      <w:r>
+        <w:rPr>
+          <w:rFonts w:hint="eastAsia"/>
+        </w:rPr>
+        <w:t>Load images via avatar id</w:t>
+      </w:r>
+    </w:p>
+    <w:p>
+      <w:pPr>
+        <w:pStyle w:val="a3"/>
+        <w:numPr>
+          <w:ilvl w:val="0"/>
+          <w:numId w:val="15"/>
+        </w:numPr>
+        <w:spacing w:line="300" w:lineRule="exact"/>
+        <w:ind w:firstLineChars="0"/>
+        <w:rPr>
+          <w:rFonts w:hint="eastAsia"/>
+        </w:rPr>
+      </w:pPr>
+      <w:r>
+        <w:rPr>
+          <w:rFonts w:hint="eastAsia"/>
+        </w:rPr>
+        <w:t>Load images via object id</w:t>
+      </w:r>
+    </w:p>
+    <w:p>
+      <w:pPr>
+        <w:pStyle w:val="a3"/>
+        <w:numPr>
+          <w:ilvl w:val="0"/>
+          <w:numId w:val="15"/>
+        </w:numPr>
+        <w:spacing w:line="300" w:lineRule="exact"/>
+        <w:ind w:firstLineChars="0"/>
+        <w:rPr>
+          <w:rFonts w:hint="eastAsia"/>
+        </w:rPr>
+      </w:pPr>
+      <w:r>
+        <w:rPr>
+          <w:rFonts w:hint="eastAsia"/>
+        </w:rPr>
+        <w:t>Load images via location id</w:t>
+      </w:r>
+    </w:p>
+    <w:p>
+      <w:pPr>
+        <w:pStyle w:val="a3"/>
+        <w:numPr>
+          <w:ilvl w:val="0"/>
+          <w:numId w:val="15"/>
+        </w:numPr>
+        <w:spacing w:line="300" w:lineRule="exact"/>
+        <w:ind w:firstLineChars="0"/>
+        <w:rPr>
+          <w:rFonts w:hint="eastAsia"/>
+        </w:rPr>
+      </w:pPr>
+      <w:r>
+        <w:rPr>
+          <w:rFonts w:hint="eastAsia"/>
+        </w:rPr>
+        <w:t>Query images via cues combination</w:t>
+      </w:r>
+    </w:p>
+    <w:p>
+      <w:pPr>
+        <w:pStyle w:val="a3"/>
+        <w:numPr>
+          <w:ilvl w:val="0"/>
+          <w:numId w:val="10"/>
+        </w:numPr>
+        <w:spacing w:line="300" w:lineRule="exact"/>
+        <w:ind w:firstLineChars="0"/>
+      </w:pPr>
+      <w:r>
+        <w:rPr>
+          <w:rFonts w:hint="eastAsia"/>
+        </w:rPr>
+        <w:t>To be decided</w:t>
       </w:r>
     </w:p>
     <w:p>
@@ -3068,6 +5703,95 @@
     </w:lvl>
   </w:abstractNum>
   <w:abstractNum w:abstractNumId="6">
+    <w:nsid w:val="271E698C"/>
+    <w:multiLevelType w:val="hybridMultilevel"/>
+    <w:tmpl w:val="039012B0"/>
+    <w:lvl w:ilvl="0" w:tplc="E676E47C">
+      <w:start w:val="1"/>
+      <w:numFmt w:val="decimal"/>
+      <w:lvlText w:val="%1)"/>
+      <w:lvlJc w:val="left"/>
+      <w:pPr>
+        <w:ind w:left="1166" w:hanging="360"/>
+      </w:pPr>
+      <w:rPr>
+        <w:rFonts w:hint="eastAsia"/>
+      </w:rPr>
+    </w:lvl>
+    <w:lvl w:ilvl="1" w:tplc="04090019" w:tentative="1">
+      <w:start w:val="1"/>
+      <w:numFmt w:val="lowerLetter"/>
+      <w:lvlText w:val="%2)"/>
+      <w:lvlJc w:val="left"/>
+      <w:pPr>
+        <w:ind w:left="1766" w:hanging="480"/>
+      </w:pPr>
+    </w:lvl>
+    <w:lvl w:ilvl="2" w:tplc="0409001B" w:tentative="1">
+      <w:start w:val="1"/>
+      <w:numFmt w:val="lowerRoman"/>
+      <w:lvlText w:val="%3."/>
+      <w:lvlJc w:val="right"/>
+      <w:pPr>
+        <w:ind w:left="2246" w:hanging="480"/>
+      </w:pPr>
+    </w:lvl>
+    <w:lvl w:ilvl="3" w:tplc="0409000F" w:tentative="1">
+      <w:start w:val="1"/>
+      <w:numFmt w:val="decimal"/>
+      <w:lvlText w:val="%4."/>
+      <w:lvlJc w:val="left"/>
+      <w:pPr>
+        <w:ind w:left="2726" w:hanging="480"/>
+      </w:pPr>
+    </w:lvl>
+    <w:lvl w:ilvl="4" w:tplc="04090019" w:tentative="1">
+      <w:start w:val="1"/>
+      <w:numFmt w:val="lowerLetter"/>
+      <w:lvlText w:val="%5)"/>
+      <w:lvlJc w:val="left"/>
+      <w:pPr>
+        <w:ind w:left="3206" w:hanging="480"/>
+      </w:pPr>
+    </w:lvl>
+    <w:lvl w:ilvl="5" w:tplc="0409001B" w:tentative="1">
+      <w:start w:val="1"/>
+      <w:numFmt w:val="lowerRoman"/>
+      <w:lvlText w:val="%6."/>
+      <w:lvlJc w:val="right"/>
+      <w:pPr>
+        <w:ind w:left="3686" w:hanging="480"/>
+      </w:pPr>
+    </w:lvl>
+    <w:lvl w:ilvl="6" w:tplc="0409000F" w:tentative="1">
+      <w:start w:val="1"/>
+      <w:numFmt w:val="decimal"/>
+      <w:lvlText w:val="%7."/>
+      <w:lvlJc w:val="left"/>
+      <w:pPr>
+        <w:ind w:left="4166" w:hanging="480"/>
+      </w:pPr>
+    </w:lvl>
+    <w:lvl w:ilvl="7" w:tplc="04090019" w:tentative="1">
+      <w:start w:val="1"/>
+      <w:numFmt w:val="lowerLetter"/>
+      <w:lvlText w:val="%8)"/>
+      <w:lvlJc w:val="left"/>
+      <w:pPr>
+        <w:ind w:left="4646" w:hanging="480"/>
+      </w:pPr>
+    </w:lvl>
+    <w:lvl w:ilvl="8" w:tplc="0409001B" w:tentative="1">
+      <w:start w:val="1"/>
+      <w:numFmt w:val="lowerRoman"/>
+      <w:lvlText w:val="%9."/>
+      <w:lvlJc w:val="right"/>
+      <w:pPr>
+        <w:ind w:left="5126" w:hanging="480"/>
+      </w:pPr>
+    </w:lvl>
+  </w:abstractNum>
+  <w:abstractNum w:abstractNumId="7">
     <w:nsid w:val="2B6D3B32"/>
     <w:multiLevelType w:val="hybridMultilevel"/>
     <w:tmpl w:val="37760A94"/>
@@ -3156,7 +5880,96 @@
       </w:pPr>
     </w:lvl>
   </w:abstractNum>
-  <w:abstractNum w:abstractNumId="7">
+  <w:abstractNum w:abstractNumId="8">
+    <w:nsid w:val="339C3216"/>
+    <w:multiLevelType w:val="hybridMultilevel"/>
+    <w:tmpl w:val="0D14FC12"/>
+    <w:lvl w:ilvl="0" w:tplc="F26EFC70">
+      <w:start w:val="1"/>
+      <w:numFmt w:val="lowerLetter"/>
+      <w:lvlText w:val="%1)"/>
+      <w:lvlJc w:val="left"/>
+      <w:pPr>
+        <w:ind w:left="1629" w:hanging="360"/>
+      </w:pPr>
+      <w:rPr>
+        <w:rFonts w:hint="eastAsia"/>
+      </w:rPr>
+    </w:lvl>
+    <w:lvl w:ilvl="1" w:tplc="04090019" w:tentative="1">
+      <w:start w:val="1"/>
+      <w:numFmt w:val="lowerLetter"/>
+      <w:lvlText w:val="%2)"/>
+      <w:lvlJc w:val="left"/>
+      <w:pPr>
+        <w:ind w:left="2229" w:hanging="480"/>
+      </w:pPr>
+    </w:lvl>
+    <w:lvl w:ilvl="2" w:tplc="0409001B" w:tentative="1">
+      <w:start w:val="1"/>
+      <w:numFmt w:val="lowerRoman"/>
+      <w:lvlText w:val="%3."/>
+      <w:lvlJc w:val="right"/>
+      <w:pPr>
+        <w:ind w:left="2709" w:hanging="480"/>
+      </w:pPr>
+    </w:lvl>
+    <w:lvl w:ilvl="3" w:tplc="0409000F" w:tentative="1">
+      <w:start w:val="1"/>
+      <w:numFmt w:val="decimal"/>
+      <w:lvlText w:val="%4."/>
+      <w:lvlJc w:val="left"/>
+      <w:pPr>
+        <w:ind w:left="3189" w:hanging="480"/>
+      </w:pPr>
+    </w:lvl>
+    <w:lvl w:ilvl="4" w:tplc="04090019" w:tentative="1">
+      <w:start w:val="1"/>
+      <w:numFmt w:val="lowerLetter"/>
+      <w:lvlText w:val="%5)"/>
+      <w:lvlJc w:val="left"/>
+      <w:pPr>
+        <w:ind w:left="3669" w:hanging="480"/>
+      </w:pPr>
+    </w:lvl>
+    <w:lvl w:ilvl="5" w:tplc="0409001B" w:tentative="1">
+      <w:start w:val="1"/>
+      <w:numFmt w:val="lowerRoman"/>
+      <w:lvlText w:val="%6."/>
+      <w:lvlJc w:val="right"/>
+      <w:pPr>
+        <w:ind w:left="4149" w:hanging="480"/>
+      </w:pPr>
+    </w:lvl>
+    <w:lvl w:ilvl="6" w:tplc="0409000F" w:tentative="1">
+      <w:start w:val="1"/>
+      <w:numFmt w:val="decimal"/>
+      <w:lvlText w:val="%7."/>
+      <w:lvlJc w:val="left"/>
+      <w:pPr>
+        <w:ind w:left="4629" w:hanging="480"/>
+      </w:pPr>
+    </w:lvl>
+    <w:lvl w:ilvl="7" w:tplc="04090019" w:tentative="1">
+      <w:start w:val="1"/>
+      <w:numFmt w:val="lowerLetter"/>
+      <w:lvlText w:val="%8)"/>
+      <w:lvlJc w:val="left"/>
+      <w:pPr>
+        <w:ind w:left="5109" w:hanging="480"/>
+      </w:pPr>
+    </w:lvl>
+    <w:lvl w:ilvl="8" w:tplc="0409001B" w:tentative="1">
+      <w:start w:val="1"/>
+      <w:numFmt w:val="lowerRoman"/>
+      <w:lvlText w:val="%9."/>
+      <w:lvlJc w:val="right"/>
+      <w:pPr>
+        <w:ind w:left="5589" w:hanging="480"/>
+      </w:pPr>
+    </w:lvl>
+  </w:abstractNum>
+  <w:abstractNum w:abstractNumId="9">
     <w:nsid w:val="354567F0"/>
     <w:multiLevelType w:val="hybridMultilevel"/>
     <w:tmpl w:val="7018B47A"/>
@@ -3245,7 +6058,274 @@
       </w:pPr>
     </w:lvl>
   </w:abstractNum>
-  <w:abstractNum w:abstractNumId="8">
+  <w:abstractNum w:abstractNumId="10">
+    <w:nsid w:val="4662561D"/>
+    <w:multiLevelType w:val="hybridMultilevel"/>
+    <w:tmpl w:val="39FE0DF6"/>
+    <w:lvl w:ilvl="0" w:tplc="D5408484">
+      <w:start w:val="1"/>
+      <w:numFmt w:val="lowerLetter"/>
+      <w:lvlText w:val="%1)"/>
+      <w:lvlJc w:val="left"/>
+      <w:pPr>
+        <w:ind w:left="1526" w:hanging="360"/>
+      </w:pPr>
+      <w:rPr>
+        <w:rFonts w:hint="eastAsia"/>
+      </w:rPr>
+    </w:lvl>
+    <w:lvl w:ilvl="1" w:tplc="04090019" w:tentative="1">
+      <w:start w:val="1"/>
+      <w:numFmt w:val="lowerLetter"/>
+      <w:lvlText w:val="%2)"/>
+      <w:lvlJc w:val="left"/>
+      <w:pPr>
+        <w:ind w:left="2126" w:hanging="480"/>
+      </w:pPr>
+    </w:lvl>
+    <w:lvl w:ilvl="2" w:tplc="0409001B" w:tentative="1">
+      <w:start w:val="1"/>
+      <w:numFmt w:val="lowerRoman"/>
+      <w:lvlText w:val="%3."/>
+      <w:lvlJc w:val="right"/>
+      <w:pPr>
+        <w:ind w:left="2606" w:hanging="480"/>
+      </w:pPr>
+    </w:lvl>
+    <w:lvl w:ilvl="3" w:tplc="0409000F" w:tentative="1">
+      <w:start w:val="1"/>
+      <w:numFmt w:val="decimal"/>
+      <w:lvlText w:val="%4."/>
+      <w:lvlJc w:val="left"/>
+      <w:pPr>
+        <w:ind w:left="3086" w:hanging="480"/>
+      </w:pPr>
+    </w:lvl>
+    <w:lvl w:ilvl="4" w:tplc="04090019" w:tentative="1">
+      <w:start w:val="1"/>
+      <w:numFmt w:val="lowerLetter"/>
+      <w:lvlText w:val="%5)"/>
+      <w:lvlJc w:val="left"/>
+      <w:pPr>
+        <w:ind w:left="3566" w:hanging="480"/>
+      </w:pPr>
+    </w:lvl>
+    <w:lvl w:ilvl="5" w:tplc="0409001B" w:tentative="1">
+      <w:start w:val="1"/>
+      <w:numFmt w:val="lowerRoman"/>
+      <w:lvlText w:val="%6."/>
+      <w:lvlJc w:val="right"/>
+      <w:pPr>
+        <w:ind w:left="4046" w:hanging="480"/>
+      </w:pPr>
+    </w:lvl>
+    <w:lvl w:ilvl="6" w:tplc="0409000F" w:tentative="1">
+      <w:start w:val="1"/>
+      <w:numFmt w:val="decimal"/>
+      <w:lvlText w:val="%7."/>
+      <w:lvlJc w:val="left"/>
+      <w:pPr>
+        <w:ind w:left="4526" w:hanging="480"/>
+      </w:pPr>
+    </w:lvl>
+    <w:lvl w:ilvl="7" w:tplc="04090019" w:tentative="1">
+      <w:start w:val="1"/>
+      <w:numFmt w:val="lowerLetter"/>
+      <w:lvlText w:val="%8)"/>
+      <w:lvlJc w:val="left"/>
+      <w:pPr>
+        <w:ind w:left="5006" w:hanging="480"/>
+      </w:pPr>
+    </w:lvl>
+    <w:lvl w:ilvl="8" w:tplc="0409001B" w:tentative="1">
+      <w:start w:val="1"/>
+      <w:numFmt w:val="lowerRoman"/>
+      <w:lvlText w:val="%9."/>
+      <w:lvlJc w:val="right"/>
+      <w:pPr>
+        <w:ind w:left="5486" w:hanging="480"/>
+      </w:pPr>
+    </w:lvl>
+  </w:abstractNum>
+  <w:abstractNum w:abstractNumId="11">
+    <w:nsid w:val="57D71CDC"/>
+    <w:multiLevelType w:val="hybridMultilevel"/>
+    <w:tmpl w:val="C61A7482"/>
+    <w:lvl w:ilvl="0" w:tplc="296A20BA">
+      <w:start w:val="1"/>
+      <w:numFmt w:val="lowerLetter"/>
+      <w:lvlText w:val="%1)"/>
+      <w:lvlJc w:val="left"/>
+      <w:pPr>
+        <w:ind w:left="1429" w:hanging="360"/>
+      </w:pPr>
+      <w:rPr>
+        <w:rFonts w:hint="eastAsia"/>
+      </w:rPr>
+    </w:lvl>
+    <w:lvl w:ilvl="1" w:tplc="04090019" w:tentative="1">
+      <w:start w:val="1"/>
+      <w:numFmt w:val="lowerLetter"/>
+      <w:lvlText w:val="%2)"/>
+      <w:lvlJc w:val="left"/>
+      <w:pPr>
+        <w:ind w:left="2029" w:hanging="480"/>
+      </w:pPr>
+    </w:lvl>
+    <w:lvl w:ilvl="2" w:tplc="0409001B" w:tentative="1">
+      <w:start w:val="1"/>
+      <w:numFmt w:val="lowerRoman"/>
+      <w:lvlText w:val="%3."/>
+      <w:lvlJc w:val="right"/>
+      <w:pPr>
+        <w:ind w:left="2509" w:hanging="480"/>
+      </w:pPr>
+    </w:lvl>
+    <w:lvl w:ilvl="3" w:tplc="0409000F" w:tentative="1">
+      <w:start w:val="1"/>
+      <w:numFmt w:val="decimal"/>
+      <w:lvlText w:val="%4."/>
+      <w:lvlJc w:val="left"/>
+      <w:pPr>
+        <w:ind w:left="2989" w:hanging="480"/>
+      </w:pPr>
+    </w:lvl>
+    <w:lvl w:ilvl="4" w:tplc="04090019" w:tentative="1">
+      <w:start w:val="1"/>
+      <w:numFmt w:val="lowerLetter"/>
+      <w:lvlText w:val="%5)"/>
+      <w:lvlJc w:val="left"/>
+      <w:pPr>
+        <w:ind w:left="3469" w:hanging="480"/>
+      </w:pPr>
+    </w:lvl>
+    <w:lvl w:ilvl="5" w:tplc="0409001B" w:tentative="1">
+      <w:start w:val="1"/>
+      <w:numFmt w:val="lowerRoman"/>
+      <w:lvlText w:val="%6."/>
+      <w:lvlJc w:val="right"/>
+      <w:pPr>
+        <w:ind w:left="3949" w:hanging="480"/>
+      </w:pPr>
+    </w:lvl>
+    <w:lvl w:ilvl="6" w:tplc="0409000F" w:tentative="1">
+      <w:start w:val="1"/>
+      <w:numFmt w:val="decimal"/>
+      <w:lvlText w:val="%7."/>
+      <w:lvlJc w:val="left"/>
+      <w:pPr>
+        <w:ind w:left="4429" w:hanging="480"/>
+      </w:pPr>
+    </w:lvl>
+    <w:lvl w:ilvl="7" w:tplc="04090019" w:tentative="1">
+      <w:start w:val="1"/>
+      <w:numFmt w:val="lowerLetter"/>
+      <w:lvlText w:val="%8)"/>
+      <w:lvlJc w:val="left"/>
+      <w:pPr>
+        <w:ind w:left="4909" w:hanging="480"/>
+      </w:pPr>
+    </w:lvl>
+    <w:lvl w:ilvl="8" w:tplc="0409001B" w:tentative="1">
+      <w:start w:val="1"/>
+      <w:numFmt w:val="lowerRoman"/>
+      <w:lvlText w:val="%9."/>
+      <w:lvlJc w:val="right"/>
+      <w:pPr>
+        <w:ind w:left="5389" w:hanging="480"/>
+      </w:pPr>
+    </w:lvl>
+  </w:abstractNum>
+  <w:abstractNum w:abstractNumId="12">
+    <w:nsid w:val="5CA90457"/>
+    <w:multiLevelType w:val="hybridMultilevel"/>
+    <w:tmpl w:val="7BEA5BC4"/>
+    <w:lvl w:ilvl="0" w:tplc="F5E27950">
+      <w:start w:val="1"/>
+      <w:numFmt w:val="lowerLetter"/>
+      <w:lvlText w:val="%1)"/>
+      <w:lvlJc w:val="left"/>
+      <w:pPr>
+        <w:ind w:left="1429" w:hanging="360"/>
+      </w:pPr>
+      <w:rPr>
+        <w:rFonts w:hint="eastAsia"/>
+      </w:rPr>
+    </w:lvl>
+    <w:lvl w:ilvl="1" w:tplc="04090019" w:tentative="1">
+      <w:start w:val="1"/>
+      <w:numFmt w:val="lowerLetter"/>
+      <w:lvlText w:val="%2)"/>
+      <w:lvlJc w:val="left"/>
+      <w:pPr>
+        <w:ind w:left="2029" w:hanging="480"/>
+      </w:pPr>
+    </w:lvl>
+    <w:lvl w:ilvl="2" w:tplc="0409001B" w:tentative="1">
+      <w:start w:val="1"/>
+      <w:numFmt w:val="lowerRoman"/>
+      <w:lvlText w:val="%3."/>
+      <w:lvlJc w:val="right"/>
+      <w:pPr>
+        <w:ind w:left="2509" w:hanging="480"/>
+      </w:pPr>
+    </w:lvl>
+    <w:lvl w:ilvl="3" w:tplc="0409000F" w:tentative="1">
+      <w:start w:val="1"/>
+      <w:numFmt w:val="decimal"/>
+      <w:lvlText w:val="%4."/>
+      <w:lvlJc w:val="left"/>
+      <w:pPr>
+        <w:ind w:left="2989" w:hanging="480"/>
+      </w:pPr>
+    </w:lvl>
+    <w:lvl w:ilvl="4" w:tplc="04090019" w:tentative="1">
+      <w:start w:val="1"/>
+      <w:numFmt w:val="lowerLetter"/>
+      <w:lvlText w:val="%5)"/>
+      <w:lvlJc w:val="left"/>
+      <w:pPr>
+        <w:ind w:left="3469" w:hanging="480"/>
+      </w:pPr>
+    </w:lvl>
+    <w:lvl w:ilvl="5" w:tplc="0409001B" w:tentative="1">
+      <w:start w:val="1"/>
+      <w:numFmt w:val="lowerRoman"/>
+      <w:lvlText w:val="%6."/>
+      <w:lvlJc w:val="right"/>
+      <w:pPr>
+        <w:ind w:left="3949" w:hanging="480"/>
+      </w:pPr>
+    </w:lvl>
+    <w:lvl w:ilvl="6" w:tplc="0409000F" w:tentative="1">
+      <w:start w:val="1"/>
+      <w:numFmt w:val="decimal"/>
+      <w:lvlText w:val="%7."/>
+      <w:lvlJc w:val="left"/>
+      <w:pPr>
+        <w:ind w:left="4429" w:hanging="480"/>
+      </w:pPr>
+    </w:lvl>
+    <w:lvl w:ilvl="7" w:tplc="04090019" w:tentative="1">
+      <w:start w:val="1"/>
+      <w:numFmt w:val="lowerLetter"/>
+      <w:lvlText w:val="%8)"/>
+      <w:lvlJc w:val="left"/>
+      <w:pPr>
+        <w:ind w:left="4909" w:hanging="480"/>
+      </w:pPr>
+    </w:lvl>
+    <w:lvl w:ilvl="8" w:tplc="0409001B" w:tentative="1">
+      <w:start w:val="1"/>
+      <w:numFmt w:val="lowerRoman"/>
+      <w:lvlText w:val="%9."/>
+      <w:lvlJc w:val="right"/>
+      <w:pPr>
+        <w:ind w:left="5389" w:hanging="480"/>
+      </w:pPr>
+    </w:lvl>
+  </w:abstractNum>
+  <w:abstractNum w:abstractNumId="13">
     <w:nsid w:val="5DD92885"/>
     <w:multiLevelType w:val="hybridMultilevel"/>
     <w:tmpl w:val="F670D6A0"/>
@@ -3334,7 +6414,7 @@
       </w:pPr>
     </w:lvl>
   </w:abstractNum>
-  <w:abstractNum w:abstractNumId="9">
+  <w:abstractNum w:abstractNumId="14">
     <w:nsid w:val="60DC11F0"/>
     <w:multiLevelType w:val="multilevel"/>
     <w:tmpl w:val="A9886A2A"/>
@@ -3447,7 +6527,7 @@
       </w:rPr>
     </w:lvl>
   </w:abstractNum>
-  <w:abstractNum w:abstractNumId="10">
+  <w:abstractNum w:abstractNumId="15">
     <w:nsid w:val="69B750B8"/>
     <w:multiLevelType w:val="hybridMultilevel"/>
     <w:tmpl w:val="E8FEEE28"/>
@@ -3536,7 +6616,7 @@
       </w:pPr>
     </w:lvl>
   </w:abstractNum>
-  <w:abstractNum w:abstractNumId="11">
+  <w:abstractNum w:abstractNumId="16">
     <w:nsid w:val="7FF24219"/>
     <w:multiLevelType w:val="hybridMultilevel"/>
     <w:tmpl w:val="6B88C168"/>
@@ -3635,19 +6715,19 @@
     <w:abstractNumId w:val="4"/>
   </w:num>
   <w:num w:numId="4">
-    <w:abstractNumId w:val="10"/>
+    <w:abstractNumId w:val="15"/>
   </w:num>
   <w:num w:numId="5">
-    <w:abstractNumId w:val="7"/>
+    <w:abstractNumId w:val="9"/>
   </w:num>
   <w:num w:numId="6">
     <w:abstractNumId w:val="3"/>
   </w:num>
   <w:num w:numId="7">
-    <w:abstractNumId w:val="6"/>
+    <w:abstractNumId w:val="7"/>
   </w:num>
   <w:num w:numId="8">
-    <w:abstractNumId w:val="8"/>
+    <w:abstractNumId w:val="13"/>
   </w:num>
   <w:num w:numId="9">
     <w:abstractNumId w:val="1"/>
@@ -3656,10 +6736,25 @@
     <w:abstractNumId w:val="2"/>
   </w:num>
   <w:num w:numId="11">
-    <w:abstractNumId w:val="9"/>
+    <w:abstractNumId w:val="14"/>
   </w:num>
   <w:num w:numId="12">
+    <w:abstractNumId w:val="16"/>
+  </w:num>
+  <w:num w:numId="13">
+    <w:abstractNumId w:val="8"/>
+  </w:num>
+  <w:num w:numId="14">
     <w:abstractNumId w:val="11"/>
+  </w:num>
+  <w:num w:numId="15">
+    <w:abstractNumId w:val="12"/>
+  </w:num>
+  <w:num w:numId="16">
+    <w:abstractNumId w:val="6"/>
+  </w:num>
+  <w:num w:numId="17">
+    <w:abstractNumId w:val="10"/>
   </w:num>
 </w:numbering>
 </file>
@@ -4063,7 +7158,7 @@
   <w:style w:type="paragraph" w:default="1" w:styleId="a">
     <w:name w:val="Normal"/>
     <w:qFormat/>
-    <w:rsid w:val="004A5627"/>
+    <w:rsid w:val="006938D0"/>
     <w:rPr>
       <w:rFonts w:ascii="Times New Roman" w:hAnsi="Times New Roman" w:cs="Times New Roman"/>
       <w:kern w:val="0"/>

</xml_diff>

<commit_message>
Update internal api call
</commit_message>
<xml_diff>
--- a/memory recall.docx
+++ b/memory recall.docx
@@ -826,12 +826,153 @@
         </w:numPr>
         <w:spacing w:line="300" w:lineRule="exact"/>
         <w:ind w:firstLineChars="0"/>
+        <w:rPr>
+          <w:rFonts w:hint="eastAsia"/>
+        </w:rPr>
       </w:pPr>
       <w:r>
         <w:rPr>
           <w:rFonts w:hint="eastAsia"/>
         </w:rPr>
         <w:t>System Framework Design</w:t>
+      </w:r>
+    </w:p>
+    <w:p>
+      <w:pPr>
+        <w:pStyle w:val="a3"/>
+        <w:numPr>
+          <w:ilvl w:val="1"/>
+          <w:numId w:val="30"/>
+        </w:numPr>
+        <w:spacing w:line="300" w:lineRule="exact"/>
+        <w:ind w:firstLineChars="0"/>
+        <w:rPr>
+          <w:rFonts w:hint="eastAsia"/>
+        </w:rPr>
+      </w:pPr>
+      <w:r>
+        <w:rPr>
+          <w:rFonts w:hint="eastAsia"/>
+          <w:noProof/>
+        </w:rPr>
+        <w:drawing>
+          <wp:anchor distT="0" distB="0" distL="114300" distR="114300" simplePos="0" relativeHeight="251660288" behindDoc="0" locked="0" layoutInCell="1" allowOverlap="1" wp14:anchorId="49B8AD71" wp14:editId="637A4838">
+            <wp:simplePos x="0" y="0"/>
+            <wp:positionH relativeFrom="column">
+              <wp:posOffset>506730</wp:posOffset>
+            </wp:positionH>
+            <wp:positionV relativeFrom="paragraph">
+              <wp:posOffset>277495</wp:posOffset>
+            </wp:positionV>
+            <wp:extent cx="5269865" cy="4441825"/>
+            <wp:effectExtent l="0" t="0" r="0" b="3175"/>
+            <wp:wrapTopAndBottom/>
+            <wp:docPr id="4" name="图片 4"/>
+            <wp:cNvGraphicFramePr>
+              <a:graphicFrameLocks xmlns:a="http://schemas.openxmlformats.org/drawingml/2006/main" noChangeAspect="1"/>
+            </wp:cNvGraphicFramePr>
+            <a:graphic xmlns:a="http://schemas.openxmlformats.org/drawingml/2006/main">
+              <a:graphicData uri="http://schemas.openxmlformats.org/drawingml/2006/picture">
+                <pic:pic xmlns:pic="http://schemas.openxmlformats.org/drawingml/2006/picture">
+                  <pic:nvPicPr>
+                    <pic:cNvPr id="4" name="framework.png"/>
+                    <pic:cNvPicPr/>
+                  </pic:nvPicPr>
+                  <pic:blipFill>
+                    <a:blip r:embed="rId6">
+                      <a:extLst>
+                        <a:ext uri="{28A0092B-C50C-407E-A947-70E740481C1C}">
+                          <a14:useLocalDpi xmlns:a14="http://schemas.microsoft.com/office/drawing/2010/main" val="0"/>
+                        </a:ext>
+                      </a:extLst>
+                    </a:blip>
+                    <a:stretch>
+                      <a:fillRect/>
+                    </a:stretch>
+                  </pic:blipFill>
+                  <pic:spPr>
+                    <a:xfrm>
+                      <a:off x="0" y="0"/>
+                      <a:ext cx="5269865" cy="4441825"/>
+                    </a:xfrm>
+                    <a:prstGeom prst="rect">
+                      <a:avLst/>
+                    </a:prstGeom>
+                  </pic:spPr>
+                </pic:pic>
+              </a:graphicData>
+            </a:graphic>
+            <wp14:sizeRelH relativeFrom="margin">
+              <wp14:pctWidth>0</wp14:pctWidth>
+            </wp14:sizeRelH>
+            <wp14:sizeRelV relativeFrom="margin">
+              <wp14:pctHeight>0</wp14:pctHeight>
+            </wp14:sizeRelV>
+          </wp:anchor>
+        </w:drawing>
+      </w:r>
+      <w:r>
+        <w:t>T</w:t>
+      </w:r>
+      <w:r>
+        <w:rPr>
+          <w:rFonts w:hint="eastAsia"/>
+        </w:rPr>
+        <w:t>he design of the framework</w:t>
+      </w:r>
+    </w:p>
+    <w:p>
+      <w:pPr>
+        <w:pStyle w:val="a3"/>
+        <w:spacing w:line="300" w:lineRule="exact"/>
+        <w:ind w:left="1440" w:firstLineChars="0" w:firstLine="0"/>
+        <w:rPr>
+          <w:rFonts w:hint="eastAsia"/>
+        </w:rPr>
+      </w:pPr>
+      <w:r>
+        <w:rPr>
+          <w:rFonts w:hint="eastAsia"/>
+        </w:rPr>
+        <w:t xml:space="preserve">The architecture of the </w:t>
+      </w:r>
+      <w:bookmarkStart w:id="0" w:name="_GoBack"/>
+      <w:bookmarkEnd w:id="0"/>
+      <w:r>
+        <w:rPr>
+          <w:rFonts w:hint="eastAsia"/>
+        </w:rPr>
+        <w:t>framework</w:t>
+      </w:r>
+    </w:p>
+    <w:p>
+      <w:pPr>
+        <w:pStyle w:val="a3"/>
+        <w:spacing w:line="300" w:lineRule="exact"/>
+        <w:ind w:left="1440" w:firstLineChars="0" w:firstLine="0"/>
+        <w:rPr>
+          <w:rFonts w:hint="eastAsia"/>
+        </w:rPr>
+      </w:pPr>
+    </w:p>
+    <w:p>
+      <w:pPr>
+        <w:pStyle w:val="a3"/>
+        <w:numPr>
+          <w:ilvl w:val="1"/>
+          <w:numId w:val="30"/>
+        </w:numPr>
+        <w:spacing w:line="300" w:lineRule="exact"/>
+        <w:ind w:firstLineChars="0"/>
+        <w:rPr>
+          <w:rFonts w:hint="eastAsia"/>
+        </w:rPr>
+      </w:pPr>
+      <w:r>
+        <w:rPr>
+          <w:rFonts w:hint="eastAsia"/>
+        </w:rPr>
+        <w:t>The design of the business code</w:t>
       </w:r>
     </w:p>
     <w:p>
@@ -1362,7 +1503,7 @@
         <w:spacing w:line="300" w:lineRule="exact"/>
         <w:ind w:left="1460" w:firstLineChars="0" w:firstLine="0"/>
       </w:pPr>
-      <w:hyperlink r:id="rId6" w:history="1">
+      <w:hyperlink r:id="rId7" w:history="1">
         <w:r>
           <w:rPr>
             <w:rStyle w:val="a6"/>
@@ -1784,7 +1925,7 @@
         <w:spacing w:line="300" w:lineRule="exact"/>
         <w:ind w:left="1460" w:firstLineChars="0" w:firstLine="0"/>
       </w:pPr>
-      <w:hyperlink r:id="rId7" w:history="1">
+      <w:hyperlink r:id="rId8" w:history="1">
         <w:r>
           <w:rPr>
             <w:rStyle w:val="a6"/>
@@ -2556,7 +2697,7 @@
         <w:spacing w:line="300" w:lineRule="exact"/>
         <w:ind w:left="1460" w:firstLineChars="0" w:firstLine="0"/>
       </w:pPr>
-      <w:hyperlink r:id="rId8" w:history="1">
+      <w:hyperlink r:id="rId9" w:history="1">
         <w:r>
           <w:rPr>
             <w:rStyle w:val="a6"/>
@@ -3169,7 +3310,7 @@
         <w:spacing w:line="300" w:lineRule="exact"/>
         <w:ind w:left="1429" w:firstLineChars="0" w:firstLine="0"/>
       </w:pPr>
-      <w:hyperlink r:id="rId9" w:history="1">
+      <w:hyperlink r:id="rId10" w:history="1">
         <w:r>
           <w:rPr>
             <w:rStyle w:val="a6"/>
@@ -3664,7 +3805,7 @@
         <w:spacing w:line="300" w:lineRule="exact"/>
         <w:ind w:left="1069" w:firstLineChars="0" w:firstLine="0"/>
       </w:pPr>
-      <w:hyperlink r:id="rId10" w:history="1">
+      <w:hyperlink r:id="rId11" w:history="1">
         <w:r>
           <w:rPr>
             <w:rStyle w:val="a6"/>
@@ -4051,448 +4192,6 @@
     </w:p>
     <w:p>
       <w:pPr>
-        <w:autoSpaceDE w:val="0"/>
-        <w:autoSpaceDN w:val="0"/>
-        <w:adjustRightInd w:val="0"/>
-        <w:rPr>
-          <w:rFonts w:ascii="Monaco" w:hAnsi="Monaco" w:cs="Monaco"/>
-          <w:sz w:val="22"/>
-          <w:szCs w:val="22"/>
-        </w:rPr>
-      </w:pPr>
-      <w:r>
-        <w:rPr>
-          <w:rFonts w:hint="eastAsia"/>
-        </w:rPr>
-        <w:tab/>
-      </w:r>
-      <w:r>
-        <w:rPr>
-          <w:rFonts w:hint="eastAsia"/>
-        </w:rPr>
-        <w:tab/>
-      </w:r>
-      <w:r>
-        <w:rPr>
-          <w:rFonts w:hint="eastAsia"/>
-        </w:rPr>
-        <w:tab/>
-      </w:r>
-      <w:r>
-        <w:rPr>
-          <w:rFonts w:ascii="Monaco" w:hAnsi="Monaco" w:cs="Monaco"/>
-          <w:color w:val="008080"/>
-          <w:sz w:val="22"/>
-          <w:szCs w:val="22"/>
-        </w:rPr>
-        <w:t>&lt;</w:t>
-      </w:r>
-      <w:r>
-        <w:rPr>
-          <w:rFonts w:ascii="Monaco" w:hAnsi="Monaco" w:cs="Monaco"/>
-          <w:color w:val="3F7F7F"/>
-          <w:sz w:val="22"/>
-          <w:szCs w:val="22"/>
-        </w:rPr>
-        <w:t>dependency</w:t>
-      </w:r>
-      <w:r>
-        <w:rPr>
-          <w:rFonts w:ascii="Monaco" w:hAnsi="Monaco" w:cs="Monaco"/>
-          <w:color w:val="008080"/>
-          <w:sz w:val="22"/>
-          <w:szCs w:val="22"/>
-        </w:rPr>
-        <w:t>&gt;</w:t>
-      </w:r>
-    </w:p>
-    <w:p>
-      <w:pPr>
-        <w:autoSpaceDE w:val="0"/>
-        <w:autoSpaceDN w:val="0"/>
-        <w:adjustRightInd w:val="0"/>
-        <w:rPr>
-          <w:rFonts w:ascii="Monaco" w:hAnsi="Monaco" w:cs="Monaco"/>
-          <w:sz w:val="22"/>
-          <w:szCs w:val="22"/>
-        </w:rPr>
-      </w:pPr>
-      <w:r>
-        <w:rPr>
-          <w:rFonts w:ascii="Monaco" w:hAnsi="Monaco" w:cs="Monaco"/>
-          <w:color w:val="000000"/>
-          <w:sz w:val="22"/>
-          <w:szCs w:val="22"/>
-        </w:rPr>
-        <w:tab/>
-      </w:r>
-      <w:r>
-        <w:rPr>
-          <w:rFonts w:ascii="Monaco" w:hAnsi="Monaco" w:cs="Monaco"/>
-          <w:color w:val="000000"/>
-          <w:sz w:val="22"/>
-          <w:szCs w:val="22"/>
-        </w:rPr>
-        <w:tab/>
-      </w:r>
-      <w:r>
-        <w:rPr>
-          <w:rFonts w:ascii="Monaco" w:hAnsi="Monaco" w:cs="Monaco"/>
-          <w:color w:val="000000"/>
-          <w:sz w:val="22"/>
-          <w:szCs w:val="22"/>
-        </w:rPr>
-        <w:tab/>
-      </w:r>
-      <w:r>
-        <w:rPr>
-          <w:rFonts w:ascii="Monaco" w:hAnsi="Monaco" w:cs="Monaco" w:hint="eastAsia"/>
-          <w:color w:val="000000"/>
-          <w:sz w:val="22"/>
-          <w:szCs w:val="22"/>
-        </w:rPr>
-        <w:tab/>
-      </w:r>
-      <w:proofErr w:type="gramStart"/>
-      <w:r>
-        <w:rPr>
-          <w:rFonts w:ascii="Monaco" w:hAnsi="Monaco" w:cs="Monaco"/>
-          <w:color w:val="008080"/>
-          <w:sz w:val="22"/>
-          <w:szCs w:val="22"/>
-        </w:rPr>
-        <w:t>&lt;</w:t>
-      </w:r>
-      <w:r>
-        <w:rPr>
-          <w:rFonts w:ascii="Monaco" w:hAnsi="Monaco" w:cs="Monaco"/>
-          <w:color w:val="3F7F7F"/>
-          <w:sz w:val="22"/>
-          <w:szCs w:val="22"/>
-        </w:rPr>
-        <w:t>groupId</w:t>
-      </w:r>
-      <w:r>
-        <w:rPr>
-          <w:rFonts w:ascii="Monaco" w:hAnsi="Monaco" w:cs="Monaco"/>
-          <w:color w:val="008080"/>
-          <w:sz w:val="22"/>
-          <w:szCs w:val="22"/>
-        </w:rPr>
-        <w:t>&gt;</w:t>
-      </w:r>
-      <w:r>
-        <w:rPr>
-          <w:rFonts w:ascii="Monaco" w:hAnsi="Monaco" w:cs="Monaco"/>
-          <w:color w:val="000000"/>
-          <w:sz w:val="22"/>
-          <w:szCs w:val="22"/>
-        </w:rPr>
-        <w:t>com.google.maps</w:t>
-      </w:r>
-      <w:proofErr w:type="gramEnd"/>
-      <w:r>
-        <w:rPr>
-          <w:rFonts w:ascii="Monaco" w:hAnsi="Monaco" w:cs="Monaco"/>
-          <w:color w:val="008080"/>
-          <w:sz w:val="22"/>
-          <w:szCs w:val="22"/>
-        </w:rPr>
-        <w:t>&lt;/</w:t>
-      </w:r>
-      <w:r>
-        <w:rPr>
-          <w:rFonts w:ascii="Monaco" w:hAnsi="Monaco" w:cs="Monaco"/>
-          <w:color w:val="3F7F7F"/>
-          <w:sz w:val="22"/>
-          <w:szCs w:val="22"/>
-        </w:rPr>
-        <w:t>groupId</w:t>
-      </w:r>
-      <w:r>
-        <w:rPr>
-          <w:rFonts w:ascii="Monaco" w:hAnsi="Monaco" w:cs="Monaco"/>
-          <w:color w:val="008080"/>
-          <w:sz w:val="22"/>
-          <w:szCs w:val="22"/>
-        </w:rPr>
-        <w:t>&gt;</w:t>
-      </w:r>
-    </w:p>
-    <w:p>
-      <w:pPr>
-        <w:autoSpaceDE w:val="0"/>
-        <w:autoSpaceDN w:val="0"/>
-        <w:adjustRightInd w:val="0"/>
-        <w:rPr>
-          <w:rFonts w:ascii="Monaco" w:hAnsi="Monaco" w:cs="Monaco"/>
-          <w:sz w:val="22"/>
-          <w:szCs w:val="22"/>
-        </w:rPr>
-      </w:pPr>
-      <w:r>
-        <w:rPr>
-          <w:rFonts w:ascii="Monaco" w:hAnsi="Monaco" w:cs="Monaco"/>
-          <w:color w:val="000000"/>
-          <w:sz w:val="22"/>
-          <w:szCs w:val="22"/>
-        </w:rPr>
-        <w:tab/>
-      </w:r>
-      <w:r>
-        <w:rPr>
-          <w:rFonts w:ascii="Monaco" w:hAnsi="Monaco" w:cs="Monaco"/>
-          <w:color w:val="000000"/>
-          <w:sz w:val="22"/>
-          <w:szCs w:val="22"/>
-        </w:rPr>
-        <w:tab/>
-      </w:r>
-      <w:r>
-        <w:rPr>
-          <w:rFonts w:ascii="Monaco" w:hAnsi="Monaco" w:cs="Monaco"/>
-          <w:color w:val="000000"/>
-          <w:sz w:val="22"/>
-          <w:szCs w:val="22"/>
-        </w:rPr>
-        <w:tab/>
-      </w:r>
-      <w:r>
-        <w:rPr>
-          <w:rFonts w:ascii="Monaco" w:hAnsi="Monaco" w:cs="Monaco" w:hint="eastAsia"/>
-          <w:color w:val="000000"/>
-          <w:sz w:val="22"/>
-          <w:szCs w:val="22"/>
-        </w:rPr>
-        <w:tab/>
-      </w:r>
-      <w:r>
-        <w:rPr>
-          <w:rFonts w:ascii="Monaco" w:hAnsi="Monaco" w:cs="Monaco"/>
-          <w:color w:val="008080"/>
-          <w:sz w:val="22"/>
-          <w:szCs w:val="22"/>
-        </w:rPr>
-        <w:t>&lt;</w:t>
-      </w:r>
-      <w:r>
-        <w:rPr>
-          <w:rFonts w:ascii="Monaco" w:hAnsi="Monaco" w:cs="Monaco"/>
-          <w:color w:val="3F7F7F"/>
-          <w:sz w:val="22"/>
-          <w:szCs w:val="22"/>
-        </w:rPr>
-        <w:t>artifactId</w:t>
-      </w:r>
-      <w:r>
-        <w:rPr>
-          <w:rFonts w:ascii="Monaco" w:hAnsi="Monaco" w:cs="Monaco"/>
-          <w:color w:val="008080"/>
-          <w:sz w:val="22"/>
-          <w:szCs w:val="22"/>
-        </w:rPr>
-        <w:t>&gt;</w:t>
-      </w:r>
-      <w:r>
-        <w:rPr>
-          <w:rFonts w:ascii="Monaco" w:hAnsi="Monaco" w:cs="Monaco"/>
-          <w:color w:val="000000"/>
-          <w:sz w:val="22"/>
-          <w:szCs w:val="22"/>
-        </w:rPr>
-        <w:t>google-maps-services</w:t>
-      </w:r>
-      <w:r>
-        <w:rPr>
-          <w:rFonts w:ascii="Monaco" w:hAnsi="Monaco" w:cs="Monaco"/>
-          <w:color w:val="008080"/>
-          <w:sz w:val="22"/>
-          <w:szCs w:val="22"/>
-        </w:rPr>
-        <w:t>&lt;/</w:t>
-      </w:r>
-      <w:r>
-        <w:rPr>
-          <w:rFonts w:ascii="Monaco" w:hAnsi="Monaco" w:cs="Monaco"/>
-          <w:color w:val="3F7F7F"/>
-          <w:sz w:val="22"/>
-          <w:szCs w:val="22"/>
-        </w:rPr>
-        <w:t>artifactId</w:t>
-      </w:r>
-      <w:r>
-        <w:rPr>
-          <w:rFonts w:ascii="Monaco" w:hAnsi="Monaco" w:cs="Monaco"/>
-          <w:color w:val="008080"/>
-          <w:sz w:val="22"/>
-          <w:szCs w:val="22"/>
-        </w:rPr>
-        <w:t>&gt;</w:t>
-      </w:r>
-    </w:p>
-    <w:p>
-      <w:pPr>
-        <w:autoSpaceDE w:val="0"/>
-        <w:autoSpaceDN w:val="0"/>
-        <w:adjustRightInd w:val="0"/>
-        <w:rPr>
-          <w:rFonts w:ascii="Monaco" w:hAnsi="Monaco" w:cs="Monaco"/>
-          <w:sz w:val="22"/>
-          <w:szCs w:val="22"/>
-        </w:rPr>
-      </w:pPr>
-      <w:r>
-        <w:rPr>
-          <w:rFonts w:ascii="Monaco" w:hAnsi="Monaco" w:cs="Monaco"/>
-          <w:color w:val="000000"/>
-          <w:sz w:val="22"/>
-          <w:szCs w:val="22"/>
-        </w:rPr>
-        <w:tab/>
-      </w:r>
-      <w:r>
-        <w:rPr>
-          <w:rFonts w:ascii="Monaco" w:hAnsi="Monaco" w:cs="Monaco"/>
-          <w:color w:val="000000"/>
-          <w:sz w:val="22"/>
-          <w:szCs w:val="22"/>
-        </w:rPr>
-        <w:tab/>
-      </w:r>
-      <w:r>
-        <w:rPr>
-          <w:rFonts w:ascii="Monaco" w:hAnsi="Monaco" w:cs="Monaco"/>
-          <w:color w:val="000000"/>
-          <w:sz w:val="22"/>
-          <w:szCs w:val="22"/>
-        </w:rPr>
-        <w:tab/>
-      </w:r>
-      <w:r>
-        <w:rPr>
-          <w:rFonts w:ascii="Monaco" w:hAnsi="Monaco" w:cs="Monaco" w:hint="eastAsia"/>
-          <w:color w:val="000000"/>
-          <w:sz w:val="22"/>
-          <w:szCs w:val="22"/>
-        </w:rPr>
-        <w:tab/>
-      </w:r>
-      <w:r>
-        <w:rPr>
-          <w:rFonts w:ascii="Monaco" w:hAnsi="Monaco" w:cs="Monaco"/>
-          <w:color w:val="008080"/>
-          <w:sz w:val="22"/>
-          <w:szCs w:val="22"/>
-        </w:rPr>
-        <w:t>&lt;</w:t>
-      </w:r>
-      <w:r>
-        <w:rPr>
-          <w:rFonts w:ascii="Monaco" w:hAnsi="Monaco" w:cs="Monaco"/>
-          <w:color w:val="3F7F7F"/>
-          <w:sz w:val="22"/>
-          <w:szCs w:val="22"/>
-        </w:rPr>
-        <w:t>version</w:t>
-      </w:r>
-      <w:r>
-        <w:rPr>
-          <w:rFonts w:ascii="Monaco" w:hAnsi="Monaco" w:cs="Monaco"/>
-          <w:color w:val="008080"/>
-          <w:sz w:val="22"/>
-          <w:szCs w:val="22"/>
-        </w:rPr>
-        <w:t>&gt;</w:t>
-      </w:r>
-      <w:r>
-        <w:rPr>
-          <w:rFonts w:ascii="Monaco" w:hAnsi="Monaco" w:cs="Monaco"/>
-          <w:color w:val="000000"/>
-          <w:sz w:val="22"/>
-          <w:szCs w:val="22"/>
-        </w:rPr>
-        <w:t>0.1.17</w:t>
-      </w:r>
-      <w:r>
-        <w:rPr>
-          <w:rFonts w:ascii="Monaco" w:hAnsi="Monaco" w:cs="Monaco"/>
-          <w:color w:val="008080"/>
-          <w:sz w:val="22"/>
-          <w:szCs w:val="22"/>
-        </w:rPr>
-        <w:t>&lt;/</w:t>
-      </w:r>
-      <w:r>
-        <w:rPr>
-          <w:rFonts w:ascii="Monaco" w:hAnsi="Monaco" w:cs="Monaco"/>
-          <w:color w:val="3F7F7F"/>
-          <w:sz w:val="22"/>
-          <w:szCs w:val="22"/>
-        </w:rPr>
-        <w:t>version</w:t>
-      </w:r>
-      <w:r>
-        <w:rPr>
-          <w:rFonts w:ascii="Monaco" w:hAnsi="Monaco" w:cs="Monaco"/>
-          <w:color w:val="008080"/>
-          <w:sz w:val="22"/>
-          <w:szCs w:val="22"/>
-        </w:rPr>
-        <w:t>&gt;</w:t>
-      </w:r>
-    </w:p>
-    <w:p>
-      <w:pPr>
-        <w:pStyle w:val="a3"/>
-        <w:spacing w:line="300" w:lineRule="exact"/>
-        <w:ind w:left="1069" w:firstLineChars="0" w:firstLine="0"/>
-      </w:pPr>
-      <w:r>
-        <w:rPr>
-          <w:rFonts w:ascii="Monaco" w:hAnsi="Monaco" w:cs="Monaco"/>
-          <w:color w:val="000000"/>
-          <w:sz w:val="22"/>
-          <w:szCs w:val="22"/>
-        </w:rPr>
-        <w:tab/>
-      </w:r>
-      <w:r>
-        <w:rPr>
-          <w:rFonts w:ascii="Monaco" w:hAnsi="Monaco" w:cs="Monaco"/>
-          <w:color w:val="008080"/>
-          <w:sz w:val="22"/>
-          <w:szCs w:val="22"/>
-        </w:rPr>
-        <w:t>&lt;/</w:t>
-      </w:r>
-      <w:r>
-        <w:rPr>
-          <w:rFonts w:ascii="Monaco" w:hAnsi="Monaco" w:cs="Monaco"/>
-          <w:color w:val="3F7F7F"/>
-          <w:sz w:val="22"/>
-          <w:szCs w:val="22"/>
-        </w:rPr>
-        <w:t>dependency</w:t>
-      </w:r>
-      <w:r>
-        <w:rPr>
-          <w:rFonts w:ascii="Monaco" w:hAnsi="Monaco" w:cs="Monaco"/>
-          <w:color w:val="008080"/>
-          <w:sz w:val="22"/>
-          <w:szCs w:val="22"/>
-        </w:rPr>
-        <w:t>&gt;</w:t>
-      </w:r>
-    </w:p>
-    <w:p>
-      <w:pPr>
-        <w:pStyle w:val="a3"/>
-        <w:spacing w:line="300" w:lineRule="exact"/>
-        <w:ind w:left="1069" w:firstLineChars="0" w:firstLine="0"/>
-      </w:pPr>
-    </w:p>
-    <w:p>
-      <w:pPr>
         <w:pStyle w:val="a3"/>
         <w:spacing w:line="300" w:lineRule="exact"/>
         <w:ind w:left="1069" w:firstLineChars="0" w:firstLine="0"/>
@@ -4625,12 +4324,31 @@
         </w:numPr>
         <w:spacing w:line="300" w:lineRule="exact"/>
         <w:ind w:firstLineChars="0"/>
+        <w:rPr>
+          <w:rFonts w:hint="eastAsia"/>
+        </w:rPr>
       </w:pPr>
       <w:r>
         <w:rPr>
           <w:rFonts w:hint="eastAsia"/>
         </w:rPr>
         <w:t>Done. We already get the address from the image</w:t>
+      </w:r>
+    </w:p>
+    <w:p>
+      <w:pPr>
+        <w:pStyle w:val="a3"/>
+        <w:spacing w:line="300" w:lineRule="exact"/>
+        <w:ind w:left="1629" w:firstLineChars="0" w:firstLine="0"/>
+      </w:pPr>
+      <w:r>
+        <w:t>G</w:t>
+      </w:r>
+      <w:r>
+        <w:rPr>
+          <w:rFonts w:hint="eastAsia"/>
+        </w:rPr>
+        <w:t>oogle-maps-dependency</w:t>
       </w:r>
     </w:p>
     <w:p>
@@ -4644,6 +4362,73 @@
         <w:ind w:firstLineChars="0"/>
       </w:pPr>
       <w:r>
+        <w:rPr>
+          <w:noProof/>
+        </w:rPr>
+        <w:drawing>
+          <wp:anchor distT="0" distB="0" distL="114300" distR="114300" simplePos="0" relativeHeight="251659264" behindDoc="0" locked="0" layoutInCell="1" allowOverlap="1" wp14:anchorId="281D5587" wp14:editId="36EF4FD4">
+            <wp:simplePos x="0" y="0"/>
+            <wp:positionH relativeFrom="column">
+              <wp:posOffset>1075690</wp:posOffset>
+            </wp:positionH>
+            <wp:positionV relativeFrom="paragraph">
+              <wp:posOffset>0</wp:posOffset>
+            </wp:positionV>
+            <wp:extent cx="3499485" cy="841375"/>
+            <wp:effectExtent l="0" t="0" r="5715" b="0"/>
+            <wp:wrapTopAndBottom/>
+            <wp:docPr id="2" name="图片 2"/>
+            <wp:cNvGraphicFramePr>
+              <a:graphicFrameLocks xmlns:a="http://schemas.openxmlformats.org/drawingml/2006/main" noChangeAspect="1"/>
+            </wp:cNvGraphicFramePr>
+            <a:graphic xmlns:a="http://schemas.openxmlformats.org/drawingml/2006/main">
+              <a:graphicData uri="http://schemas.openxmlformats.org/drawingml/2006/picture">
+                <pic:pic xmlns:pic="http://schemas.openxmlformats.org/drawingml/2006/picture">
+                  <pic:nvPicPr>
+                    <pic:cNvPr id="2" name="google maps.png"/>
+                    <pic:cNvPicPr/>
+                  </pic:nvPicPr>
+                  <pic:blipFill rotWithShape="1">
+                    <a:blip r:embed="rId12" cstate="print">
+                      <a:extLst>
+                        <a:ext uri="{28A0092B-C50C-407E-A947-70E740481C1C}">
+                          <a14:useLocalDpi xmlns:a14="http://schemas.microsoft.com/office/drawing/2010/main" val="0"/>
+                        </a:ext>
+                      </a:extLst>
+                    </a:blip>
+                    <a:srcRect l="28377" t="26894" r="47584" b="63852"/>
+                    <a:stretch/>
+                  </pic:blipFill>
+                  <pic:spPr bwMode="auto">
+                    <a:xfrm>
+                      <a:off x="0" y="0"/>
+                      <a:ext cx="3499485" cy="841375"/>
+                    </a:xfrm>
+                    <a:prstGeom prst="rect">
+                      <a:avLst/>
+                    </a:prstGeom>
+                    <a:ln>
+                      <a:noFill/>
+                    </a:ln>
+                    <a:extLst>
+                      <a:ext uri="{53640926-AAD7-44D8-BBD7-CCE9431645EC}">
+                        <a14:shadowObscured xmlns:a14="http://schemas.microsoft.com/office/drawing/2010/main"/>
+                      </a:ext>
+                    </a:extLst>
+                  </pic:spPr>
+                </pic:pic>
+              </a:graphicData>
+            </a:graphic>
+            <wp14:sizeRelH relativeFrom="margin">
+              <wp14:pctWidth>0</wp14:pctWidth>
+            </wp14:sizeRelH>
+            <wp14:sizeRelV relativeFrom="margin">
+              <wp14:pctHeight>0</wp14:pctHeight>
+            </wp14:sizeRelV>
+          </wp:anchor>
+        </w:drawing>
+      </w:r>
+      <w:r>
         <w:t>Internal API</w:t>
       </w:r>
     </w:p>
@@ -4669,9 +4454,6 @@
         <w:pStyle w:val="a3"/>
         <w:spacing w:line="300" w:lineRule="exact"/>
         <w:ind w:left="1429" w:firstLineChars="0" w:firstLine="0"/>
-        <w:rPr>
-          <w:rFonts w:hint="eastAsia"/>
-        </w:rPr>
       </w:pPr>
       <w:r>
         <w:rPr>
@@ -4686,7 +4468,6 @@
         <w:spacing w:line="300" w:lineRule="exact"/>
         <w:ind w:left="1429" w:firstLineChars="0" w:firstLine="0"/>
         <w:rPr>
-          <w:rFonts w:hint="eastAsia"/>
           <w:b/>
           <w:i/>
         </w:rPr>
@@ -4705,9 +4486,6 @@
         <w:pStyle w:val="a3"/>
         <w:spacing w:line="300" w:lineRule="exact"/>
         <w:ind w:left="1429" w:firstLineChars="0" w:firstLine="0"/>
-        <w:rPr>
-          <w:rFonts w:hint="eastAsia"/>
-        </w:rPr>
       </w:pPr>
       <w:r>
         <w:rPr>
@@ -4722,7 +4500,6 @@
         <w:spacing w:line="300" w:lineRule="exact"/>
         <w:ind w:left="1429" w:firstLineChars="0" w:firstLine="0"/>
         <w:rPr>
-          <w:rFonts w:hint="eastAsia"/>
           <w:b/>
           <w:i/>
         </w:rPr>
@@ -4741,9 +4518,6 @@
         <w:pStyle w:val="a3"/>
         <w:spacing w:line="300" w:lineRule="exact"/>
         <w:ind w:left="1429" w:firstLineChars="0" w:firstLine="0"/>
-        <w:rPr>
-          <w:rFonts w:hint="eastAsia"/>
-        </w:rPr>
       </w:pPr>
       <w:r>
         <w:rPr>
@@ -4758,7 +4532,6 @@
         <w:spacing w:line="300" w:lineRule="exact"/>
         <w:ind w:left="1429" w:firstLineChars="0" w:firstLine="0"/>
         <w:rPr>
-          <w:rFonts w:hint="eastAsia"/>
           <w:b/>
           <w:i/>
         </w:rPr>
@@ -4777,29 +4550,12 @@
         <w:pStyle w:val="a3"/>
         <w:spacing w:line="300" w:lineRule="exact"/>
         <w:ind w:left="1429" w:firstLineChars="0" w:firstLine="0"/>
-        <w:rPr>
-          <w:rFonts w:hint="eastAsia"/>
-        </w:rPr>
-      </w:pPr>
-      <w:r>
-        <w:rPr>
-          <w:rFonts w:hint="eastAsia"/>
-        </w:rPr>
-        <w:t xml:space="preserve">  </w:t>
-      </w:r>
-      <w:proofErr w:type="gramStart"/>
-      <w:r>
-        <w:rPr>
-          <w:rFonts w:hint="eastAsia"/>
-        </w:rPr>
-        <w:t>MultipartFile[</w:t>
-      </w:r>
-      <w:proofErr w:type="gramEnd"/>
-      <w:r>
-        <w:rPr>
-          <w:rFonts w:hint="eastAsia"/>
-        </w:rPr>
-        <w:t>] images</w:t>
+      </w:pPr>
+      <w:r>
+        <w:rPr>
+          <w:rFonts w:hint="eastAsia"/>
+        </w:rPr>
+        <w:t xml:space="preserve">  MultipartFile[] images</w:t>
       </w:r>
     </w:p>
     <w:p>
@@ -4807,9 +4563,6 @@
         <w:pStyle w:val="a3"/>
         <w:spacing w:line="300" w:lineRule="exact"/>
         <w:ind w:left="1429" w:firstLineChars="0" w:firstLine="0"/>
-        <w:rPr>
-          <w:rFonts w:hint="eastAsia"/>
-        </w:rPr>
       </w:pPr>
     </w:p>
     <w:p>
@@ -4817,9 +4570,6 @@
         <w:pStyle w:val="a3"/>
         <w:spacing w:line="300" w:lineRule="exact"/>
         <w:ind w:left="1429" w:firstLineChars="0" w:firstLine="0"/>
-        <w:rPr>
-          <w:rFonts w:hint="eastAsia"/>
-        </w:rPr>
       </w:pPr>
       <w:r>
         <w:rPr>
@@ -4837,9 +4587,6 @@
         </w:numPr>
         <w:spacing w:line="300" w:lineRule="exact"/>
         <w:ind w:firstLineChars="0"/>
-        <w:rPr>
-          <w:rFonts w:hint="eastAsia"/>
-        </w:rPr>
       </w:pPr>
       <w:r>
         <w:t>Get the bytes of the image from the MultipartFile type</w:t>
@@ -4854,9 +4601,6 @@
         </w:numPr>
         <w:spacing w:line="300" w:lineRule="exact"/>
         <w:ind w:firstLineChars="0"/>
-        <w:rPr>
-          <w:rFonts w:hint="eastAsia"/>
-        </w:rPr>
       </w:pPr>
       <w:r>
         <w:rPr>
@@ -4883,9 +4627,6 @@
         </w:numPr>
         <w:spacing w:line="300" w:lineRule="exact"/>
         <w:ind w:firstLineChars="0"/>
-        <w:rPr>
-          <w:rFonts w:hint="eastAsia"/>
-        </w:rPr>
       </w:pPr>
       <w:r>
         <w:rPr>
@@ -4903,9 +4644,6 @@
         </w:numPr>
         <w:spacing w:line="300" w:lineRule="exact"/>
         <w:ind w:firstLineChars="0"/>
-        <w:rPr>
-          <w:rFonts w:hint="eastAsia"/>
-        </w:rPr>
       </w:pPr>
       <w:r>
         <w:rPr>
@@ -4923,9 +4661,6 @@
         </w:numPr>
         <w:spacing w:line="300" w:lineRule="exact"/>
         <w:ind w:firstLineChars="0"/>
-        <w:rPr>
-          <w:rFonts w:hint="eastAsia"/>
-        </w:rPr>
       </w:pPr>
       <w:r>
         <w:rPr>
@@ -4949,9 +4684,6 @@
         </w:numPr>
         <w:spacing w:line="300" w:lineRule="exact"/>
         <w:ind w:firstLineChars="0"/>
-        <w:rPr>
-          <w:rFonts w:hint="eastAsia"/>
-        </w:rPr>
       </w:pPr>
       <w:r>
         <w:rPr>
@@ -4969,9 +4701,6 @@
         </w:numPr>
         <w:spacing w:line="300" w:lineRule="exact"/>
         <w:ind w:firstLineChars="0"/>
-        <w:rPr>
-          <w:rFonts w:hint="eastAsia"/>
-        </w:rPr>
       </w:pPr>
       <w:r>
         <w:rPr>
@@ -4982,11 +4711,9 @@
     </w:p>
     <w:p>
       <w:pPr>
-        <w:spacing w:line="300" w:lineRule="exact"/>
-        <w:ind w:left="1260"/>
-        <w:rPr>
-          <w:rFonts w:hint="eastAsia"/>
-        </w:rPr>
+        <w:pStyle w:val="a3"/>
+        <w:spacing w:line="300" w:lineRule="exact"/>
+        <w:ind w:left="1429" w:firstLineChars="0" w:firstLine="0"/>
       </w:pPr>
     </w:p>
     <w:p>
@@ -5006,7 +4733,7 @@
         <w:rPr>
           <w:rFonts w:hint="eastAsia"/>
         </w:rPr>
-        <w:t>Load image from server to browser</w:t>
+        <w:t>Load avatar image from server to browser</w:t>
       </w:r>
     </w:p>
     <w:p>
@@ -5014,6 +4741,194 @@
         <w:pStyle w:val="a3"/>
         <w:spacing w:line="300" w:lineRule="exact"/>
         <w:ind w:left="1429" w:firstLineChars="0" w:firstLine="0"/>
+        <w:rPr>
+          <w:rFonts w:hint="eastAsia"/>
+        </w:rPr>
+      </w:pPr>
+      <w:r>
+        <w:rPr>
+          <w:rFonts w:hint="eastAsia"/>
+        </w:rPr>
+        <w:t>The function of this API is that to show the avatar images for the users in our system. After user imported the images, we will show the avatar images which we deal with the images.</w:t>
+      </w:r>
+    </w:p>
+    <w:p>
+      <w:pPr>
+        <w:pStyle w:val="a3"/>
+        <w:spacing w:line="300" w:lineRule="exact"/>
+        <w:ind w:left="1429" w:firstLineChars="0" w:firstLine="0"/>
+        <w:rPr>
+          <w:rFonts w:hint="eastAsia"/>
+        </w:rPr>
+      </w:pPr>
+      <w:r>
+        <w:rPr>
+          <w:rFonts w:hint="eastAsia"/>
+        </w:rPr>
+        <w:t>Request URL:</w:t>
+      </w:r>
+    </w:p>
+    <w:p>
+      <w:pPr>
+        <w:pStyle w:val="a3"/>
+        <w:spacing w:line="300" w:lineRule="exact"/>
+        <w:ind w:left="1429" w:firstLineChars="0" w:firstLine="0"/>
+        <w:rPr>
+          <w:rFonts w:hint="eastAsia"/>
+        </w:rPr>
+      </w:pPr>
+      <w:r>
+        <w:rPr>
+          <w:rFonts w:hint="eastAsia"/>
+        </w:rPr>
+        <w:t xml:space="preserve">  /avatars/download/{id}</w:t>
+      </w:r>
+    </w:p>
+    <w:p>
+      <w:pPr>
+        <w:pStyle w:val="a3"/>
+        <w:spacing w:line="300" w:lineRule="exact"/>
+        <w:ind w:left="1429" w:firstLineChars="0" w:firstLine="0"/>
+        <w:rPr>
+          <w:rFonts w:hint="eastAsia"/>
+        </w:rPr>
+      </w:pPr>
+      <w:r>
+        <w:rPr>
+          <w:rFonts w:hint="eastAsia"/>
+        </w:rPr>
+        <w:t>Request Method:</w:t>
+      </w:r>
+    </w:p>
+    <w:p>
+      <w:pPr>
+        <w:pStyle w:val="a3"/>
+        <w:spacing w:line="300" w:lineRule="exact"/>
+        <w:ind w:left="1429" w:firstLineChars="0" w:firstLine="0"/>
+        <w:rPr>
+          <w:rFonts w:hint="eastAsia"/>
+        </w:rPr>
+      </w:pPr>
+      <w:r>
+        <w:rPr>
+          <w:rFonts w:hint="eastAsia"/>
+        </w:rPr>
+        <w:t xml:space="preserve">  GET</w:t>
+      </w:r>
+    </w:p>
+    <w:p>
+      <w:pPr>
+        <w:pStyle w:val="a3"/>
+        <w:spacing w:line="300" w:lineRule="exact"/>
+        <w:ind w:left="1429" w:firstLineChars="0" w:firstLine="0"/>
+        <w:rPr>
+          <w:rFonts w:hint="eastAsia"/>
+        </w:rPr>
+      </w:pPr>
+      <w:r>
+        <w:rPr>
+          <w:rFonts w:hint="eastAsia"/>
+        </w:rPr>
+        <w:t>Request Parameters:</w:t>
+      </w:r>
+    </w:p>
+    <w:p>
+      <w:pPr>
+        <w:pStyle w:val="a3"/>
+        <w:spacing w:line="300" w:lineRule="exact"/>
+        <w:ind w:left="1429" w:firstLineChars="0" w:firstLine="0"/>
+        <w:rPr>
+          <w:rFonts w:hint="eastAsia"/>
+        </w:rPr>
+      </w:pPr>
+      <w:r>
+        <w:rPr>
+          <w:rFonts w:hint="eastAsia"/>
+        </w:rPr>
+        <w:t xml:space="preserve">  Long id</w:t>
+      </w:r>
+    </w:p>
+    <w:p>
+      <w:pPr>
+        <w:pStyle w:val="a3"/>
+        <w:spacing w:line="300" w:lineRule="exact"/>
+        <w:ind w:left="1429" w:firstLineChars="0" w:firstLine="0"/>
+      </w:pPr>
+      <w:r>
+        <w:rPr>
+          <w:rFonts w:hint="eastAsia"/>
+        </w:rPr>
+        <w:t>The realization of this API:</w:t>
+      </w:r>
+    </w:p>
+    <w:p>
+      <w:pPr>
+        <w:pStyle w:val="a3"/>
+        <w:numPr>
+          <w:ilvl w:val="3"/>
+          <w:numId w:val="23"/>
+        </w:numPr>
+        <w:spacing w:line="300" w:lineRule="exact"/>
+        <w:ind w:firstLineChars="0"/>
+        <w:rPr>
+          <w:rFonts w:hint="eastAsia"/>
+        </w:rPr>
+      </w:pPr>
+      <w:r>
+        <w:rPr>
+          <w:rFonts w:hint="eastAsia"/>
+        </w:rPr>
+        <w:t>Get the avatar via the avatar id from database</w:t>
+      </w:r>
+    </w:p>
+    <w:p>
+      <w:pPr>
+        <w:pStyle w:val="a3"/>
+        <w:numPr>
+          <w:ilvl w:val="3"/>
+          <w:numId w:val="23"/>
+        </w:numPr>
+        <w:spacing w:line="300" w:lineRule="exact"/>
+        <w:ind w:firstLineChars="0"/>
+        <w:rPr>
+          <w:rFonts w:hint="eastAsia"/>
+        </w:rPr>
+      </w:pPr>
+      <w:r>
+        <w:rPr>
+          <w:rFonts w:hint="eastAsia"/>
+        </w:rPr>
+        <w:t>Load the bytes of the image via avatar picture name</w:t>
+      </w:r>
+    </w:p>
+    <w:p>
+      <w:pPr>
+        <w:pStyle w:val="a3"/>
+        <w:numPr>
+          <w:ilvl w:val="3"/>
+          <w:numId w:val="23"/>
+        </w:numPr>
+        <w:spacing w:line="300" w:lineRule="exact"/>
+        <w:ind w:firstLineChars="0"/>
+        <w:rPr>
+          <w:rFonts w:hint="eastAsia"/>
+        </w:rPr>
+      </w:pPr>
+      <w:r>
+        <w:rPr>
+          <w:rFonts w:hint="eastAsia"/>
+        </w:rPr>
+        <w:t>Return the bytes to the response body</w:t>
+      </w:r>
+    </w:p>
+    <w:p>
+      <w:pPr>
+        <w:pStyle w:val="a3"/>
+        <w:spacing w:line="300" w:lineRule="exact"/>
+        <w:ind w:left="1429" w:firstLineChars="0" w:firstLine="0"/>
+        <w:rPr>
+          <w:rFonts w:hint="eastAsia"/>
+        </w:rPr>
       </w:pPr>
     </w:p>
     <w:p>
@@ -5033,18 +4948,250 @@
         <w:rPr>
           <w:rFonts w:hint="eastAsia"/>
         </w:rPr>
-        <w:t>Load avatar image from server to browser</w:t>
-      </w:r>
-      <w:bookmarkStart w:id="0" w:name="_GoBack"/>
-      <w:bookmarkEnd w:id="0"/>
-    </w:p>
-    <w:p>
-      <w:pPr>
-        <w:spacing w:line="300" w:lineRule="exact"/>
-        <w:ind w:left="1429"/>
-        <w:rPr>
-          <w:rFonts w:hint="eastAsia"/>
-        </w:rPr>
+        <w:t xml:space="preserve">Load </w:t>
+      </w:r>
+      <w:r>
+        <w:t>object</w:t>
+      </w:r>
+      <w:r>
+        <w:rPr>
+          <w:rFonts w:hint="eastAsia"/>
+        </w:rPr>
+        <w:t xml:space="preserve"> image from server to browser</w:t>
+      </w:r>
+    </w:p>
+    <w:p>
+      <w:pPr>
+        <w:pStyle w:val="a3"/>
+        <w:spacing w:line="300" w:lineRule="exact"/>
+        <w:ind w:left="1429" w:firstLineChars="0" w:firstLine="0"/>
+        <w:rPr>
+          <w:rFonts w:hint="eastAsia"/>
+        </w:rPr>
+      </w:pPr>
+      <w:r>
+        <w:rPr>
+          <w:rFonts w:hint="eastAsia"/>
+        </w:rPr>
+        <w:t>The function of this API is that to show the object images for the users in our system. After user imported the images, we will show the object images which we recognized from the images.</w:t>
+      </w:r>
+    </w:p>
+    <w:p>
+      <w:pPr>
+        <w:pStyle w:val="a3"/>
+        <w:spacing w:line="300" w:lineRule="exact"/>
+        <w:ind w:left="1429" w:firstLineChars="0" w:firstLine="0"/>
+        <w:rPr>
+          <w:rFonts w:hint="eastAsia"/>
+        </w:rPr>
+      </w:pPr>
+      <w:r>
+        <w:rPr>
+          <w:rFonts w:hint="eastAsia"/>
+        </w:rPr>
+        <w:t>Request URL:</w:t>
+      </w:r>
+    </w:p>
+    <w:p>
+      <w:pPr>
+        <w:pStyle w:val="a3"/>
+        <w:spacing w:line="300" w:lineRule="exact"/>
+        <w:ind w:left="1429" w:firstLineChars="0" w:firstLine="0"/>
+        <w:rPr>
+          <w:rFonts w:hint="eastAsia"/>
+        </w:rPr>
+      </w:pPr>
+      <w:r>
+        <w:rPr>
+          <w:rFonts w:hint="eastAsia"/>
+        </w:rPr>
+        <w:t xml:space="preserve">  /objects</w:t>
+      </w:r>
+      <w:r>
+        <w:rPr>
+          <w:rFonts w:hint="eastAsia"/>
+        </w:rPr>
+        <w:t>/download/{id}</w:t>
+      </w:r>
+    </w:p>
+    <w:p>
+      <w:pPr>
+        <w:pStyle w:val="a3"/>
+        <w:spacing w:line="300" w:lineRule="exact"/>
+        <w:ind w:left="1429" w:firstLineChars="0" w:firstLine="0"/>
+        <w:rPr>
+          <w:rFonts w:hint="eastAsia"/>
+        </w:rPr>
+      </w:pPr>
+      <w:r>
+        <w:rPr>
+          <w:rFonts w:hint="eastAsia"/>
+        </w:rPr>
+        <w:t>Request Method:</w:t>
+      </w:r>
+    </w:p>
+    <w:p>
+      <w:pPr>
+        <w:pStyle w:val="a3"/>
+        <w:spacing w:line="300" w:lineRule="exact"/>
+        <w:ind w:left="1429" w:firstLineChars="0" w:firstLine="0"/>
+        <w:rPr>
+          <w:rFonts w:hint="eastAsia"/>
+        </w:rPr>
+      </w:pPr>
+      <w:r>
+        <w:rPr>
+          <w:rFonts w:hint="eastAsia"/>
+        </w:rPr>
+        <w:t xml:space="preserve">  GET</w:t>
+      </w:r>
+    </w:p>
+    <w:p>
+      <w:pPr>
+        <w:pStyle w:val="a3"/>
+        <w:spacing w:line="300" w:lineRule="exact"/>
+        <w:ind w:left="1429" w:firstLineChars="0" w:firstLine="0"/>
+        <w:rPr>
+          <w:rFonts w:hint="eastAsia"/>
+        </w:rPr>
+      </w:pPr>
+      <w:r>
+        <w:rPr>
+          <w:rFonts w:hint="eastAsia"/>
+        </w:rPr>
+        <w:t>Request Parameters:</w:t>
+      </w:r>
+    </w:p>
+    <w:p>
+      <w:pPr>
+        <w:pStyle w:val="a3"/>
+        <w:spacing w:line="300" w:lineRule="exact"/>
+        <w:ind w:left="1429" w:firstLineChars="0" w:firstLine="0"/>
+        <w:rPr>
+          <w:rFonts w:hint="eastAsia"/>
+        </w:rPr>
+      </w:pPr>
+      <w:r>
+        <w:rPr>
+          <w:rFonts w:hint="eastAsia"/>
+        </w:rPr>
+        <w:t xml:space="preserve">  Long id</w:t>
+      </w:r>
+    </w:p>
+    <w:p>
+      <w:pPr>
+        <w:pStyle w:val="a3"/>
+        <w:spacing w:line="300" w:lineRule="exact"/>
+        <w:ind w:left="1429" w:firstLineChars="0" w:firstLine="0"/>
+      </w:pPr>
+      <w:r>
+        <w:rPr>
+          <w:rFonts w:hint="eastAsia"/>
+        </w:rPr>
+        <w:t>The realization of this API:</w:t>
+      </w:r>
+    </w:p>
+    <w:p>
+      <w:pPr>
+        <w:pStyle w:val="a3"/>
+        <w:numPr>
+          <w:ilvl w:val="0"/>
+          <w:numId w:val="24"/>
+        </w:numPr>
+        <w:spacing w:line="300" w:lineRule="exact"/>
+        <w:ind w:firstLineChars="0"/>
+        <w:rPr>
+          <w:rFonts w:hint="eastAsia"/>
+        </w:rPr>
+      </w:pPr>
+      <w:r>
+        <w:rPr>
+          <w:rFonts w:hint="eastAsia"/>
+        </w:rPr>
+        <w:t xml:space="preserve">Get the </w:t>
+      </w:r>
+      <w:r>
+        <w:rPr>
+          <w:rFonts w:hint="eastAsia"/>
+        </w:rPr>
+        <w:t>object</w:t>
+      </w:r>
+      <w:r>
+        <w:rPr>
+          <w:rFonts w:hint="eastAsia"/>
+        </w:rPr>
+        <w:t xml:space="preserve"> via the </w:t>
+      </w:r>
+      <w:r>
+        <w:rPr>
+          <w:rFonts w:hint="eastAsia"/>
+        </w:rPr>
+        <w:t>object</w:t>
+      </w:r>
+      <w:r>
+        <w:rPr>
+          <w:rFonts w:hint="eastAsia"/>
+        </w:rPr>
+        <w:t xml:space="preserve"> id from database</w:t>
+      </w:r>
+    </w:p>
+    <w:p>
+      <w:pPr>
+        <w:pStyle w:val="a3"/>
+        <w:numPr>
+          <w:ilvl w:val="0"/>
+          <w:numId w:val="24"/>
+        </w:numPr>
+        <w:spacing w:line="300" w:lineRule="exact"/>
+        <w:ind w:firstLineChars="0"/>
+        <w:rPr>
+          <w:rFonts w:hint="eastAsia"/>
+        </w:rPr>
+      </w:pPr>
+      <w:r>
+        <w:rPr>
+          <w:rFonts w:hint="eastAsia"/>
+        </w:rPr>
+        <w:t xml:space="preserve">Load the bytes of the image via </w:t>
+      </w:r>
+      <w:r>
+        <w:rPr>
+          <w:rFonts w:hint="eastAsia"/>
+        </w:rPr>
+        <w:t>object</w:t>
+      </w:r>
+      <w:r>
+        <w:rPr>
+          <w:rFonts w:hint="eastAsia"/>
+        </w:rPr>
+        <w:t xml:space="preserve"> picture name</w:t>
+      </w:r>
+    </w:p>
+    <w:p>
+      <w:pPr>
+        <w:pStyle w:val="a3"/>
+        <w:numPr>
+          <w:ilvl w:val="0"/>
+          <w:numId w:val="24"/>
+        </w:numPr>
+        <w:spacing w:line="300" w:lineRule="exact"/>
+        <w:ind w:firstLineChars="0"/>
+        <w:rPr>
+          <w:rFonts w:hint="eastAsia"/>
+        </w:rPr>
+      </w:pPr>
+      <w:r>
+        <w:rPr>
+          <w:rFonts w:hint="eastAsia"/>
+        </w:rPr>
+        <w:t>Return the bytes to the response body</w:t>
+      </w:r>
+    </w:p>
+    <w:p>
+      <w:pPr>
+        <w:pStyle w:val="a3"/>
+        <w:spacing w:line="300" w:lineRule="exact"/>
+        <w:ind w:left="1429" w:firstLineChars="0" w:firstLine="0"/>
       </w:pPr>
     </w:p>
     <w:p>
@@ -5056,22 +5203,284 @@
         </w:numPr>
         <w:spacing w:line="300" w:lineRule="exact"/>
         <w:ind w:firstLineChars="0"/>
-      </w:pPr>
-      <w:r>
-        <w:rPr>
-          <w:rFonts w:hint="eastAsia"/>
-        </w:rPr>
-        <w:t xml:space="preserve">Load </w:t>
-      </w:r>
-      <w:r>
-        <w:t>object</w:t>
-      </w:r>
-      <w:r>
-        <w:rPr>
-          <w:rFonts w:hint="eastAsia"/>
-        </w:rPr>
-        <w:t xml:space="preserve"> image from server to browser</w:t>
-      </w:r>
+        <w:rPr>
+          <w:rFonts w:hint="eastAsia"/>
+        </w:rPr>
+      </w:pPr>
+      <w:r>
+        <w:rPr>
+          <w:rFonts w:hint="eastAsia"/>
+        </w:rPr>
+        <w:t>Load location image from server to browser</w:t>
+      </w:r>
+    </w:p>
+    <w:p>
+      <w:pPr>
+        <w:pStyle w:val="a3"/>
+        <w:spacing w:line="300" w:lineRule="exact"/>
+        <w:ind w:left="1429" w:firstLineChars="0" w:firstLine="0"/>
+        <w:rPr>
+          <w:rFonts w:hint="eastAsia"/>
+        </w:rPr>
+      </w:pPr>
+      <w:r>
+        <w:rPr>
+          <w:rFonts w:hint="eastAsia"/>
+        </w:rPr>
+        <w:t>The function of this API is that to show the location images for the users in our system. After user imported the images, we will show the location images which we get from the images via Google Maps API.</w:t>
+      </w:r>
+    </w:p>
+    <w:p>
+      <w:pPr>
+        <w:pStyle w:val="a3"/>
+        <w:spacing w:line="300" w:lineRule="exact"/>
+        <w:ind w:left="1429" w:firstLineChars="0" w:firstLine="0"/>
+        <w:rPr>
+          <w:rFonts w:hint="eastAsia"/>
+        </w:rPr>
+      </w:pPr>
+      <w:r>
+        <w:rPr>
+          <w:rFonts w:hint="eastAsia"/>
+        </w:rPr>
+        <w:t>Request URL:</w:t>
+      </w:r>
+    </w:p>
+    <w:p>
+      <w:pPr>
+        <w:pStyle w:val="a3"/>
+        <w:spacing w:line="300" w:lineRule="exact"/>
+        <w:ind w:left="1429" w:firstLineChars="0" w:firstLine="0"/>
+        <w:rPr>
+          <w:rFonts w:hint="eastAsia"/>
+        </w:rPr>
+      </w:pPr>
+      <w:r>
+        <w:rPr>
+          <w:rFonts w:hint="eastAsia"/>
+        </w:rPr>
+        <w:t xml:space="preserve">  /</w:t>
+      </w:r>
+      <w:r>
+        <w:rPr>
+          <w:rFonts w:hint="eastAsia"/>
+        </w:rPr>
+        <w:t>locations</w:t>
+      </w:r>
+      <w:r>
+        <w:rPr>
+          <w:rFonts w:hint="eastAsia"/>
+        </w:rPr>
+        <w:t>/download/{id}</w:t>
+      </w:r>
+    </w:p>
+    <w:p>
+      <w:pPr>
+        <w:pStyle w:val="a3"/>
+        <w:spacing w:line="300" w:lineRule="exact"/>
+        <w:ind w:left="1429" w:firstLineChars="0" w:firstLine="0"/>
+        <w:rPr>
+          <w:rFonts w:hint="eastAsia"/>
+        </w:rPr>
+      </w:pPr>
+      <w:r>
+        <w:rPr>
+          <w:rFonts w:hint="eastAsia"/>
+        </w:rPr>
+        <w:t>Request Method:</w:t>
+      </w:r>
+    </w:p>
+    <w:p>
+      <w:pPr>
+        <w:pStyle w:val="a3"/>
+        <w:spacing w:line="300" w:lineRule="exact"/>
+        <w:ind w:left="1429" w:firstLineChars="0" w:firstLine="0"/>
+        <w:rPr>
+          <w:rFonts w:hint="eastAsia"/>
+        </w:rPr>
+      </w:pPr>
+      <w:r>
+        <w:rPr>
+          <w:rFonts w:hint="eastAsia"/>
+        </w:rPr>
+        <w:t xml:space="preserve">  GET</w:t>
+      </w:r>
+    </w:p>
+    <w:p>
+      <w:pPr>
+        <w:pStyle w:val="a3"/>
+        <w:spacing w:line="300" w:lineRule="exact"/>
+        <w:ind w:left="1429" w:firstLineChars="0" w:firstLine="0"/>
+        <w:rPr>
+          <w:rFonts w:hint="eastAsia"/>
+        </w:rPr>
+      </w:pPr>
+      <w:r>
+        <w:rPr>
+          <w:rFonts w:hint="eastAsia"/>
+        </w:rPr>
+        <w:t>Request Parameters:</w:t>
+      </w:r>
+    </w:p>
+    <w:p>
+      <w:pPr>
+        <w:pStyle w:val="a3"/>
+        <w:spacing w:line="300" w:lineRule="exact"/>
+        <w:ind w:left="1429" w:firstLineChars="0" w:firstLine="0"/>
+        <w:rPr>
+          <w:rFonts w:hint="eastAsia"/>
+        </w:rPr>
+      </w:pPr>
+      <w:r>
+        <w:rPr>
+          <w:rFonts w:hint="eastAsia"/>
+        </w:rPr>
+        <w:t xml:space="preserve">  Long id</w:t>
+      </w:r>
+    </w:p>
+    <w:p>
+      <w:pPr>
+        <w:pStyle w:val="a3"/>
+        <w:spacing w:line="300" w:lineRule="exact"/>
+        <w:ind w:left="1429" w:firstLineChars="0" w:firstLine="0"/>
+      </w:pPr>
+      <w:r>
+        <w:rPr>
+          <w:rFonts w:hint="eastAsia"/>
+        </w:rPr>
+        <w:t>The realization of this API:</w:t>
+      </w:r>
+    </w:p>
+    <w:p>
+      <w:pPr>
+        <w:pStyle w:val="a3"/>
+        <w:numPr>
+          <w:ilvl w:val="0"/>
+          <w:numId w:val="25"/>
+        </w:numPr>
+        <w:spacing w:line="300" w:lineRule="exact"/>
+        <w:ind w:firstLineChars="0"/>
+        <w:rPr>
+          <w:rFonts w:hint="eastAsia"/>
+        </w:rPr>
+      </w:pPr>
+      <w:r>
+        <w:rPr>
+          <w:rFonts w:hint="eastAsia"/>
+        </w:rPr>
+        <w:t xml:space="preserve">Get the </w:t>
+      </w:r>
+      <w:r>
+        <w:rPr>
+          <w:rFonts w:hint="eastAsia"/>
+        </w:rPr>
+        <w:t>location</w:t>
+      </w:r>
+      <w:r>
+        <w:rPr>
+          <w:rFonts w:hint="eastAsia"/>
+        </w:rPr>
+        <w:t xml:space="preserve"> via the </w:t>
+      </w:r>
+      <w:r>
+        <w:rPr>
+          <w:rFonts w:hint="eastAsia"/>
+        </w:rPr>
+        <w:t>location</w:t>
+      </w:r>
+      <w:r>
+        <w:rPr>
+          <w:rFonts w:hint="eastAsia"/>
+        </w:rPr>
+        <w:t xml:space="preserve"> id from database</w:t>
+      </w:r>
+    </w:p>
+    <w:p>
+      <w:pPr>
+        <w:pStyle w:val="a3"/>
+        <w:numPr>
+          <w:ilvl w:val="0"/>
+          <w:numId w:val="25"/>
+        </w:numPr>
+        <w:spacing w:line="300" w:lineRule="exact"/>
+        <w:ind w:firstLineChars="0"/>
+        <w:rPr>
+          <w:rFonts w:hint="eastAsia"/>
+        </w:rPr>
+      </w:pPr>
+      <w:r>
+        <w:rPr>
+          <w:rFonts w:hint="eastAsia"/>
+        </w:rPr>
+        <w:t>Load all the images which are in this location</w:t>
+      </w:r>
+    </w:p>
+    <w:p>
+      <w:pPr>
+        <w:pStyle w:val="a3"/>
+        <w:numPr>
+          <w:ilvl w:val="0"/>
+          <w:numId w:val="25"/>
+        </w:numPr>
+        <w:spacing w:line="300" w:lineRule="exact"/>
+        <w:ind w:firstLineChars="0"/>
+        <w:rPr>
+          <w:rFonts w:hint="eastAsia"/>
+        </w:rPr>
+      </w:pPr>
+      <w:r>
+        <w:rPr>
+          <w:rFonts w:hint="eastAsia"/>
+        </w:rPr>
+        <w:t>Choose the first image in the image list</w:t>
+      </w:r>
+    </w:p>
+    <w:p>
+      <w:pPr>
+        <w:pStyle w:val="a3"/>
+        <w:numPr>
+          <w:ilvl w:val="0"/>
+          <w:numId w:val="25"/>
+        </w:numPr>
+        <w:spacing w:line="300" w:lineRule="exact"/>
+        <w:ind w:firstLineChars="0"/>
+        <w:rPr>
+          <w:rFonts w:hint="eastAsia"/>
+        </w:rPr>
+      </w:pPr>
+      <w:r>
+        <w:rPr>
+          <w:rFonts w:hint="eastAsia"/>
+        </w:rPr>
+        <w:t>Load the bytes of the image using image name</w:t>
+      </w:r>
+    </w:p>
+    <w:p>
+      <w:pPr>
+        <w:pStyle w:val="a3"/>
+        <w:numPr>
+          <w:ilvl w:val="0"/>
+          <w:numId w:val="25"/>
+        </w:numPr>
+        <w:spacing w:line="300" w:lineRule="exact"/>
+        <w:ind w:firstLineChars="0"/>
+        <w:rPr>
+          <w:rFonts w:hint="eastAsia"/>
+        </w:rPr>
+      </w:pPr>
+      <w:r>
+        <w:rPr>
+          <w:rFonts w:hint="eastAsia"/>
+        </w:rPr>
+        <w:t>Return the bytes to the response body</w:t>
+      </w:r>
+    </w:p>
+    <w:p>
+      <w:pPr>
+        <w:pStyle w:val="a3"/>
+        <w:spacing w:line="300" w:lineRule="exact"/>
+        <w:ind w:left="1429" w:firstLineChars="0" w:firstLine="0"/>
+      </w:pPr>
     </w:p>
     <w:p>
       <w:pPr>
@@ -5082,13 +5491,266 @@
         </w:numPr>
         <w:spacing w:line="300" w:lineRule="exact"/>
         <w:ind w:firstLineChars="0"/>
-      </w:pPr>
-      <w:r>
-        <w:rPr>
-          <w:rFonts w:hint="eastAsia"/>
-        </w:rPr>
-        <w:t>Load location image from server to browser</w:t>
-      </w:r>
+        <w:rPr>
+          <w:rFonts w:hint="eastAsia"/>
+        </w:rPr>
+      </w:pPr>
+      <w:r>
+        <w:rPr>
+          <w:rFonts w:hint="eastAsia"/>
+        </w:rPr>
+        <w:t>Load images via avatar id</w:t>
+      </w:r>
+    </w:p>
+    <w:p>
+      <w:pPr>
+        <w:pStyle w:val="a3"/>
+        <w:spacing w:line="300" w:lineRule="exact"/>
+        <w:ind w:left="1429" w:firstLineChars="0" w:firstLine="0"/>
+        <w:rPr>
+          <w:rFonts w:hint="eastAsia"/>
+        </w:rPr>
+      </w:pPr>
+      <w:r>
+        <w:rPr>
+          <w:rFonts w:hint="eastAsia"/>
+        </w:rPr>
+        <w:t>The function of this API is to get the images which are contain the avatar in our system. When user view the images in our system, user can double click the avatar image, then we will use this API to get the related images and show to user.</w:t>
+      </w:r>
+    </w:p>
+    <w:p>
+      <w:pPr>
+        <w:pStyle w:val="a3"/>
+        <w:spacing w:line="300" w:lineRule="exact"/>
+        <w:ind w:left="1429" w:firstLineChars="0" w:firstLine="0"/>
+        <w:rPr>
+          <w:rFonts w:hint="eastAsia"/>
+        </w:rPr>
+      </w:pPr>
+      <w:r>
+        <w:rPr>
+          <w:rFonts w:hint="eastAsia"/>
+        </w:rPr>
+        <w:t>Request URL:</w:t>
+      </w:r>
+    </w:p>
+    <w:p>
+      <w:pPr>
+        <w:pStyle w:val="a3"/>
+        <w:spacing w:line="300" w:lineRule="exact"/>
+        <w:ind w:left="1429" w:firstLineChars="0" w:firstLine="0"/>
+        <w:rPr>
+          <w:rFonts w:hint="eastAsia"/>
+        </w:rPr>
+      </w:pPr>
+      <w:r>
+        <w:rPr>
+          <w:rFonts w:hint="eastAsia"/>
+        </w:rPr>
+        <w:t xml:space="preserve">  /avatars/{id}</w:t>
+      </w:r>
+      <w:r>
+        <w:rPr>
+          <w:rFonts w:hint="eastAsia"/>
+        </w:rPr>
+        <w:t>/images</w:t>
+      </w:r>
+    </w:p>
+    <w:p>
+      <w:pPr>
+        <w:pStyle w:val="a3"/>
+        <w:spacing w:line="300" w:lineRule="exact"/>
+        <w:ind w:left="1429" w:firstLineChars="0" w:firstLine="0"/>
+        <w:rPr>
+          <w:rFonts w:hint="eastAsia"/>
+        </w:rPr>
+      </w:pPr>
+      <w:r>
+        <w:rPr>
+          <w:rFonts w:hint="eastAsia"/>
+        </w:rPr>
+        <w:t>Request Method:</w:t>
+      </w:r>
+    </w:p>
+    <w:p>
+      <w:pPr>
+        <w:pStyle w:val="a3"/>
+        <w:spacing w:line="300" w:lineRule="exact"/>
+        <w:ind w:left="1429" w:firstLineChars="0" w:firstLine="0"/>
+        <w:rPr>
+          <w:rFonts w:hint="eastAsia"/>
+        </w:rPr>
+      </w:pPr>
+      <w:r>
+        <w:rPr>
+          <w:rFonts w:hint="eastAsia"/>
+        </w:rPr>
+        <w:t xml:space="preserve">  GET</w:t>
+      </w:r>
+    </w:p>
+    <w:p>
+      <w:pPr>
+        <w:pStyle w:val="a3"/>
+        <w:spacing w:line="300" w:lineRule="exact"/>
+        <w:ind w:left="1429" w:firstLineChars="0" w:firstLine="0"/>
+        <w:rPr>
+          <w:rFonts w:hint="eastAsia"/>
+        </w:rPr>
+      </w:pPr>
+      <w:r>
+        <w:rPr>
+          <w:rFonts w:hint="eastAsia"/>
+        </w:rPr>
+        <w:t>Request Parameters:</w:t>
+      </w:r>
+    </w:p>
+    <w:p>
+      <w:pPr>
+        <w:pStyle w:val="a3"/>
+        <w:spacing w:line="300" w:lineRule="exact"/>
+        <w:ind w:left="1429" w:firstLineChars="0" w:firstLine="0"/>
+        <w:rPr>
+          <w:rFonts w:hint="eastAsia"/>
+        </w:rPr>
+      </w:pPr>
+      <w:r>
+        <w:rPr>
+          <w:rFonts w:hint="eastAsia"/>
+        </w:rPr>
+        <w:t xml:space="preserve">  Long id</w:t>
+      </w:r>
+    </w:p>
+    <w:p>
+      <w:pPr>
+        <w:pStyle w:val="a3"/>
+        <w:spacing w:line="300" w:lineRule="exact"/>
+        <w:ind w:left="1429" w:firstLineChars="0" w:firstLine="0"/>
+      </w:pPr>
+      <w:r>
+        <w:rPr>
+          <w:rFonts w:hint="eastAsia"/>
+        </w:rPr>
+        <w:t>The realization of this API:</w:t>
+      </w:r>
+    </w:p>
+    <w:p>
+      <w:pPr>
+        <w:pStyle w:val="a3"/>
+        <w:numPr>
+          <w:ilvl w:val="0"/>
+          <w:numId w:val="26"/>
+        </w:numPr>
+        <w:spacing w:line="300" w:lineRule="exact"/>
+        <w:ind w:firstLineChars="0"/>
+        <w:rPr>
+          <w:rFonts w:hint="eastAsia"/>
+        </w:rPr>
+      </w:pPr>
+      <w:r>
+        <w:rPr>
+          <w:rFonts w:hint="eastAsia"/>
+        </w:rPr>
+        <w:t>Get the avatar via the avatar id from database</w:t>
+      </w:r>
+    </w:p>
+    <w:p>
+      <w:pPr>
+        <w:pStyle w:val="a3"/>
+        <w:numPr>
+          <w:ilvl w:val="0"/>
+          <w:numId w:val="26"/>
+        </w:numPr>
+        <w:spacing w:line="300" w:lineRule="exact"/>
+        <w:ind w:firstLineChars="0"/>
+        <w:rPr>
+          <w:rFonts w:hint="eastAsia"/>
+        </w:rPr>
+      </w:pPr>
+      <w:r>
+        <w:rPr>
+          <w:rFonts w:hint="eastAsia"/>
+        </w:rPr>
+        <w:t>Detect the face in this avatar via Face API</w:t>
+      </w:r>
+    </w:p>
+    <w:p>
+      <w:pPr>
+        <w:pStyle w:val="a3"/>
+        <w:numPr>
+          <w:ilvl w:val="0"/>
+          <w:numId w:val="26"/>
+        </w:numPr>
+        <w:spacing w:line="300" w:lineRule="exact"/>
+        <w:ind w:firstLineChars="0"/>
+        <w:rPr>
+          <w:rFonts w:hint="eastAsia"/>
+        </w:rPr>
+      </w:pPr>
+      <w:r>
+        <w:rPr>
+          <w:rFonts w:hint="eastAsia"/>
+        </w:rPr>
+        <w:t xml:space="preserve">Find all the similar faces </w:t>
+      </w:r>
+      <w:r>
+        <w:rPr>
+          <w:rFonts w:hint="eastAsia"/>
+        </w:rPr>
+        <w:t xml:space="preserve">whose confidence is larger than 0.5 </w:t>
+      </w:r>
+      <w:r>
+        <w:rPr>
+          <w:rFonts w:hint="eastAsia"/>
+        </w:rPr>
+        <w:t>in the face list we created via Face API. This process will return the face UUIDs.</w:t>
+      </w:r>
+    </w:p>
+    <w:p>
+      <w:pPr>
+        <w:pStyle w:val="a3"/>
+        <w:numPr>
+          <w:ilvl w:val="0"/>
+          <w:numId w:val="26"/>
+        </w:numPr>
+        <w:spacing w:line="300" w:lineRule="exact"/>
+        <w:ind w:firstLineChars="0"/>
+        <w:rPr>
+          <w:rFonts w:hint="eastAsia"/>
+        </w:rPr>
+      </w:pPr>
+      <w:r>
+        <w:rPr>
+          <w:rFonts w:hint="eastAsia"/>
+        </w:rPr>
+        <w:t>Load all the images via face UUIDs.</w:t>
+      </w:r>
+    </w:p>
+    <w:p>
+      <w:pPr>
+        <w:pStyle w:val="a3"/>
+        <w:numPr>
+          <w:ilvl w:val="0"/>
+          <w:numId w:val="26"/>
+        </w:numPr>
+        <w:spacing w:line="300" w:lineRule="exact"/>
+        <w:ind w:firstLineChars="0"/>
+        <w:rPr>
+          <w:rFonts w:hint="eastAsia"/>
+        </w:rPr>
+      </w:pPr>
+      <w:r>
+        <w:rPr>
+          <w:rFonts w:hint="eastAsia"/>
+        </w:rPr>
+        <w:t>Convert the image to bytes, and return to the response body</w:t>
+      </w:r>
+    </w:p>
+    <w:p>
+      <w:pPr>
+        <w:pStyle w:val="a3"/>
+        <w:spacing w:line="300" w:lineRule="exact"/>
+        <w:ind w:left="1429" w:firstLineChars="0" w:firstLine="0"/>
+      </w:pPr>
     </w:p>
     <w:p>
       <w:pPr>
@@ -5099,13 +5761,268 @@
         </w:numPr>
         <w:spacing w:line="300" w:lineRule="exact"/>
         <w:ind w:firstLineChars="0"/>
-      </w:pPr>
-      <w:r>
-        <w:rPr>
-          <w:rFonts w:hint="eastAsia"/>
-        </w:rPr>
-        <w:t>Load images via avatar id</w:t>
-      </w:r>
+        <w:rPr>
+          <w:rFonts w:hint="eastAsia"/>
+        </w:rPr>
+      </w:pPr>
+      <w:r>
+        <w:rPr>
+          <w:rFonts w:hint="eastAsia"/>
+        </w:rPr>
+        <w:t>Load images via object id</w:t>
+      </w:r>
+    </w:p>
+    <w:p>
+      <w:pPr>
+        <w:pStyle w:val="a3"/>
+        <w:spacing w:line="300" w:lineRule="exact"/>
+        <w:ind w:left="1429" w:firstLineChars="0" w:firstLine="0"/>
+        <w:rPr>
+          <w:rFonts w:hint="eastAsia"/>
+        </w:rPr>
+      </w:pPr>
+      <w:r>
+        <w:rPr>
+          <w:rFonts w:hint="eastAsia"/>
+        </w:rPr>
+        <w:t xml:space="preserve">The function of this API is that to show the images </w:t>
+      </w:r>
+      <w:r>
+        <w:t>which</w:t>
+      </w:r>
+      <w:r>
+        <w:rPr>
+          <w:rFonts w:hint="eastAsia"/>
+        </w:rPr>
+        <w:t xml:space="preserve"> contain the object. When user view images in our system, user can double click the object image, and then we will call this API to show the images which contain the </w:t>
+      </w:r>
+      <w:r>
+        <w:t>object</w:t>
+      </w:r>
+      <w:r>
+        <w:rPr>
+          <w:rFonts w:hint="eastAsia"/>
+        </w:rPr>
+        <w:t>.</w:t>
+      </w:r>
+    </w:p>
+    <w:p>
+      <w:pPr>
+        <w:pStyle w:val="a3"/>
+        <w:spacing w:line="300" w:lineRule="exact"/>
+        <w:ind w:left="1429" w:firstLineChars="0" w:firstLine="0"/>
+        <w:rPr>
+          <w:rFonts w:hint="eastAsia"/>
+        </w:rPr>
+      </w:pPr>
+      <w:r>
+        <w:rPr>
+          <w:rFonts w:hint="eastAsia"/>
+        </w:rPr>
+        <w:t>Request URL:</w:t>
+      </w:r>
+    </w:p>
+    <w:p>
+      <w:pPr>
+        <w:pStyle w:val="a3"/>
+        <w:spacing w:line="300" w:lineRule="exact"/>
+        <w:ind w:left="1429" w:firstLineChars="0" w:firstLine="0"/>
+        <w:rPr>
+          <w:rFonts w:hint="eastAsia"/>
+        </w:rPr>
+      </w:pPr>
+      <w:r>
+        <w:rPr>
+          <w:rFonts w:hint="eastAsia"/>
+        </w:rPr>
+        <w:t xml:space="preserve">  /</w:t>
+      </w:r>
+      <w:r>
+        <w:rPr>
+          <w:rFonts w:hint="eastAsia"/>
+        </w:rPr>
+        <w:t>objects</w:t>
+      </w:r>
+      <w:r>
+        <w:rPr>
+          <w:rFonts w:hint="eastAsia"/>
+        </w:rPr>
+        <w:t>/{id}</w:t>
+      </w:r>
+      <w:r>
+        <w:rPr>
+          <w:rFonts w:hint="eastAsia"/>
+        </w:rPr>
+        <w:t>/images</w:t>
+      </w:r>
+    </w:p>
+    <w:p>
+      <w:pPr>
+        <w:pStyle w:val="a3"/>
+        <w:spacing w:line="300" w:lineRule="exact"/>
+        <w:ind w:left="1429" w:firstLineChars="0" w:firstLine="0"/>
+        <w:rPr>
+          <w:rFonts w:hint="eastAsia"/>
+        </w:rPr>
+      </w:pPr>
+      <w:r>
+        <w:rPr>
+          <w:rFonts w:hint="eastAsia"/>
+        </w:rPr>
+        <w:t>Request Method:</w:t>
+      </w:r>
+    </w:p>
+    <w:p>
+      <w:pPr>
+        <w:pStyle w:val="a3"/>
+        <w:spacing w:line="300" w:lineRule="exact"/>
+        <w:ind w:left="1429" w:firstLineChars="0" w:firstLine="0"/>
+        <w:rPr>
+          <w:rFonts w:hint="eastAsia"/>
+        </w:rPr>
+      </w:pPr>
+      <w:r>
+        <w:rPr>
+          <w:rFonts w:hint="eastAsia"/>
+        </w:rPr>
+        <w:t xml:space="preserve">  GET</w:t>
+      </w:r>
+    </w:p>
+    <w:p>
+      <w:pPr>
+        <w:pStyle w:val="a3"/>
+        <w:spacing w:line="300" w:lineRule="exact"/>
+        <w:ind w:left="1429" w:firstLineChars="0" w:firstLine="0"/>
+        <w:rPr>
+          <w:rFonts w:hint="eastAsia"/>
+        </w:rPr>
+      </w:pPr>
+      <w:r>
+        <w:rPr>
+          <w:rFonts w:hint="eastAsia"/>
+        </w:rPr>
+        <w:t>Request Parameters:</w:t>
+      </w:r>
+    </w:p>
+    <w:p>
+      <w:pPr>
+        <w:pStyle w:val="a3"/>
+        <w:spacing w:line="300" w:lineRule="exact"/>
+        <w:ind w:left="1429" w:firstLineChars="0" w:firstLine="0"/>
+        <w:rPr>
+          <w:rFonts w:hint="eastAsia"/>
+        </w:rPr>
+      </w:pPr>
+      <w:r>
+        <w:rPr>
+          <w:rFonts w:hint="eastAsia"/>
+        </w:rPr>
+        <w:t xml:space="preserve">  Long id</w:t>
+      </w:r>
+    </w:p>
+    <w:p>
+      <w:pPr>
+        <w:pStyle w:val="a3"/>
+        <w:spacing w:line="300" w:lineRule="exact"/>
+        <w:ind w:left="1429" w:firstLineChars="0" w:firstLine="0"/>
+      </w:pPr>
+      <w:r>
+        <w:rPr>
+          <w:rFonts w:hint="eastAsia"/>
+        </w:rPr>
+        <w:t>The realization of this API:</w:t>
+      </w:r>
+    </w:p>
+    <w:p>
+      <w:pPr>
+        <w:pStyle w:val="a3"/>
+        <w:numPr>
+          <w:ilvl w:val="0"/>
+          <w:numId w:val="27"/>
+        </w:numPr>
+        <w:spacing w:line="300" w:lineRule="exact"/>
+        <w:ind w:firstLineChars="0"/>
+        <w:rPr>
+          <w:rFonts w:hint="eastAsia"/>
+        </w:rPr>
+      </w:pPr>
+      <w:r>
+        <w:rPr>
+          <w:rFonts w:hint="eastAsia"/>
+        </w:rPr>
+        <w:t xml:space="preserve">Get the </w:t>
+      </w:r>
+      <w:r>
+        <w:rPr>
+          <w:rFonts w:hint="eastAsia"/>
+        </w:rPr>
+        <w:t>object</w:t>
+      </w:r>
+      <w:r>
+        <w:rPr>
+          <w:rFonts w:hint="eastAsia"/>
+        </w:rPr>
+        <w:t xml:space="preserve"> via the </w:t>
+      </w:r>
+      <w:r>
+        <w:rPr>
+          <w:rFonts w:hint="eastAsia"/>
+        </w:rPr>
+        <w:t>object</w:t>
+      </w:r>
+      <w:r>
+        <w:rPr>
+          <w:rFonts w:hint="eastAsia"/>
+        </w:rPr>
+        <w:t xml:space="preserve"> id from database</w:t>
+      </w:r>
+    </w:p>
+    <w:p>
+      <w:pPr>
+        <w:pStyle w:val="a3"/>
+        <w:numPr>
+          <w:ilvl w:val="0"/>
+          <w:numId w:val="27"/>
+        </w:numPr>
+        <w:spacing w:line="300" w:lineRule="exact"/>
+        <w:ind w:firstLineChars="0"/>
+        <w:rPr>
+          <w:rFonts w:hint="eastAsia"/>
+        </w:rPr>
+      </w:pPr>
+      <w:r>
+        <w:rPr>
+          <w:rFonts w:hint="eastAsia"/>
+        </w:rPr>
+        <w:t>Load the image via object name</w:t>
+      </w:r>
+    </w:p>
+    <w:p>
+      <w:pPr>
+        <w:pStyle w:val="a3"/>
+        <w:numPr>
+          <w:ilvl w:val="0"/>
+          <w:numId w:val="27"/>
+        </w:numPr>
+        <w:spacing w:line="300" w:lineRule="exact"/>
+        <w:ind w:firstLineChars="0"/>
+        <w:rPr>
+          <w:rFonts w:hint="eastAsia"/>
+        </w:rPr>
+      </w:pPr>
+      <w:r>
+        <w:rPr>
+          <w:rFonts w:hint="eastAsia"/>
+        </w:rPr>
+        <w:t>Return the bytes to the response body</w:t>
+      </w:r>
+    </w:p>
+    <w:p>
+      <w:pPr>
+        <w:pStyle w:val="a3"/>
+        <w:spacing w:line="300" w:lineRule="exact"/>
+        <w:ind w:left="1429" w:firstLineChars="0" w:firstLine="0"/>
+      </w:pPr>
     </w:p>
     <w:p>
       <w:pPr>
@@ -5116,13 +6033,325 @@
         </w:numPr>
         <w:spacing w:line="300" w:lineRule="exact"/>
         <w:ind w:firstLineChars="0"/>
-      </w:pPr>
-      <w:r>
-        <w:rPr>
-          <w:rFonts w:hint="eastAsia"/>
-        </w:rPr>
-        <w:t>Load images via object id</w:t>
-      </w:r>
+        <w:rPr>
+          <w:rFonts w:hint="eastAsia"/>
+        </w:rPr>
+      </w:pPr>
+      <w:r>
+        <w:rPr>
+          <w:rFonts w:hint="eastAsia"/>
+        </w:rPr>
+        <w:t>Load images via location id</w:t>
+      </w:r>
+    </w:p>
+    <w:p>
+      <w:pPr>
+        <w:pStyle w:val="a3"/>
+        <w:spacing w:line="300" w:lineRule="exact"/>
+        <w:ind w:left="1429" w:firstLineChars="0" w:firstLine="0"/>
+        <w:rPr>
+          <w:rFonts w:hint="eastAsia"/>
+        </w:rPr>
+      </w:pPr>
+      <w:r>
+        <w:rPr>
+          <w:rFonts w:hint="eastAsia"/>
+        </w:rPr>
+        <w:t xml:space="preserve">The function of this API is that to show the images </w:t>
+      </w:r>
+      <w:r>
+        <w:t>which</w:t>
+      </w:r>
+      <w:r>
+        <w:rPr>
+          <w:rFonts w:hint="eastAsia"/>
+        </w:rPr>
+        <w:t xml:space="preserve"> </w:t>
+      </w:r>
+      <w:r>
+        <w:rPr>
+          <w:rFonts w:hint="eastAsia"/>
+        </w:rPr>
+        <w:t>are in</w:t>
+      </w:r>
+      <w:r>
+        <w:rPr>
+          <w:rFonts w:hint="eastAsia"/>
+        </w:rPr>
+        <w:t xml:space="preserve"> the </w:t>
+      </w:r>
+      <w:r>
+        <w:rPr>
+          <w:rFonts w:hint="eastAsia"/>
+        </w:rPr>
+        <w:t>location</w:t>
+      </w:r>
+      <w:r>
+        <w:rPr>
+          <w:rFonts w:hint="eastAsia"/>
+        </w:rPr>
+        <w:t xml:space="preserve">. When user view images in our system, user can double click the </w:t>
+      </w:r>
+      <w:r>
+        <w:rPr>
+          <w:rFonts w:hint="eastAsia"/>
+        </w:rPr>
+        <w:t>location</w:t>
+      </w:r>
+      <w:r>
+        <w:rPr>
+          <w:rFonts w:hint="eastAsia"/>
+        </w:rPr>
+        <w:t xml:space="preserve"> image, and then we will call this API to show the images which </w:t>
+      </w:r>
+      <w:r>
+        <w:rPr>
+          <w:rFonts w:hint="eastAsia"/>
+        </w:rPr>
+        <w:t>are in</w:t>
+      </w:r>
+      <w:r>
+        <w:rPr>
+          <w:rFonts w:hint="eastAsia"/>
+        </w:rPr>
+        <w:t xml:space="preserve"> the </w:t>
+      </w:r>
+      <w:r>
+        <w:rPr>
+          <w:rFonts w:hint="eastAsia"/>
+        </w:rPr>
+        <w:t>location</w:t>
+      </w:r>
+      <w:r>
+        <w:rPr>
+          <w:rFonts w:hint="eastAsia"/>
+        </w:rPr>
+        <w:t>.</w:t>
+      </w:r>
+    </w:p>
+    <w:p>
+      <w:pPr>
+        <w:pStyle w:val="a3"/>
+        <w:spacing w:line="300" w:lineRule="exact"/>
+        <w:ind w:left="1429" w:firstLineChars="0" w:firstLine="0"/>
+        <w:rPr>
+          <w:rFonts w:hint="eastAsia"/>
+        </w:rPr>
+      </w:pPr>
+      <w:r>
+        <w:rPr>
+          <w:rFonts w:hint="eastAsia"/>
+        </w:rPr>
+        <w:t>Request URL:</w:t>
+      </w:r>
+    </w:p>
+    <w:p>
+      <w:pPr>
+        <w:pStyle w:val="a3"/>
+        <w:spacing w:line="300" w:lineRule="exact"/>
+        <w:ind w:left="1429" w:firstLineChars="0" w:firstLine="0"/>
+        <w:rPr>
+          <w:rFonts w:hint="eastAsia"/>
+        </w:rPr>
+      </w:pPr>
+      <w:r>
+        <w:rPr>
+          <w:rFonts w:hint="eastAsia"/>
+        </w:rPr>
+        <w:t xml:space="preserve">  /</w:t>
+      </w:r>
+      <w:r>
+        <w:rPr>
+          <w:rFonts w:hint="eastAsia"/>
+        </w:rPr>
+        <w:t>locations</w:t>
+      </w:r>
+      <w:r>
+        <w:rPr>
+          <w:rFonts w:hint="eastAsia"/>
+        </w:rPr>
+        <w:t>/{id}</w:t>
+      </w:r>
+      <w:r>
+        <w:rPr>
+          <w:rFonts w:hint="eastAsia"/>
+        </w:rPr>
+        <w:t>/images</w:t>
+      </w:r>
+    </w:p>
+    <w:p>
+      <w:pPr>
+        <w:pStyle w:val="a3"/>
+        <w:spacing w:line="300" w:lineRule="exact"/>
+        <w:ind w:left="1429" w:firstLineChars="0" w:firstLine="0"/>
+        <w:rPr>
+          <w:rFonts w:hint="eastAsia"/>
+        </w:rPr>
+      </w:pPr>
+      <w:r>
+        <w:rPr>
+          <w:rFonts w:hint="eastAsia"/>
+        </w:rPr>
+        <w:t>Request Method:</w:t>
+      </w:r>
+    </w:p>
+    <w:p>
+      <w:pPr>
+        <w:pStyle w:val="a3"/>
+        <w:spacing w:line="300" w:lineRule="exact"/>
+        <w:ind w:left="1429" w:firstLineChars="0" w:firstLine="0"/>
+        <w:rPr>
+          <w:rFonts w:hint="eastAsia"/>
+        </w:rPr>
+      </w:pPr>
+      <w:r>
+        <w:rPr>
+          <w:rFonts w:hint="eastAsia"/>
+        </w:rPr>
+        <w:t xml:space="preserve">  GET</w:t>
+      </w:r>
+    </w:p>
+    <w:p>
+      <w:pPr>
+        <w:pStyle w:val="a3"/>
+        <w:spacing w:line="300" w:lineRule="exact"/>
+        <w:ind w:left="1429" w:firstLineChars="0" w:firstLine="0"/>
+        <w:rPr>
+          <w:rFonts w:hint="eastAsia"/>
+        </w:rPr>
+      </w:pPr>
+      <w:r>
+        <w:rPr>
+          <w:rFonts w:hint="eastAsia"/>
+        </w:rPr>
+        <w:t>Request Parameters:</w:t>
+      </w:r>
+    </w:p>
+    <w:p>
+      <w:pPr>
+        <w:pStyle w:val="a3"/>
+        <w:spacing w:line="300" w:lineRule="exact"/>
+        <w:ind w:left="1429" w:firstLineChars="0" w:firstLine="0"/>
+        <w:rPr>
+          <w:rFonts w:hint="eastAsia"/>
+        </w:rPr>
+      </w:pPr>
+      <w:r>
+        <w:rPr>
+          <w:rFonts w:hint="eastAsia"/>
+        </w:rPr>
+        <w:t xml:space="preserve">  Long id</w:t>
+      </w:r>
+    </w:p>
+    <w:p>
+      <w:pPr>
+        <w:pStyle w:val="a3"/>
+        <w:spacing w:line="300" w:lineRule="exact"/>
+        <w:ind w:left="1429" w:firstLineChars="0" w:firstLine="0"/>
+      </w:pPr>
+      <w:r>
+        <w:rPr>
+          <w:rFonts w:hint="eastAsia"/>
+        </w:rPr>
+        <w:t>The realization of this API:</w:t>
+      </w:r>
+    </w:p>
+    <w:p>
+      <w:pPr>
+        <w:pStyle w:val="a3"/>
+        <w:numPr>
+          <w:ilvl w:val="0"/>
+          <w:numId w:val="28"/>
+        </w:numPr>
+        <w:spacing w:line="300" w:lineRule="exact"/>
+        <w:ind w:firstLineChars="0"/>
+        <w:rPr>
+          <w:rFonts w:hint="eastAsia"/>
+        </w:rPr>
+      </w:pPr>
+      <w:r>
+        <w:rPr>
+          <w:rFonts w:hint="eastAsia"/>
+        </w:rPr>
+        <w:t xml:space="preserve">Get the </w:t>
+      </w:r>
+      <w:r>
+        <w:rPr>
+          <w:rFonts w:hint="eastAsia"/>
+        </w:rPr>
+        <w:t>location via the location id</w:t>
+      </w:r>
+      <w:r>
+        <w:rPr>
+          <w:rFonts w:hint="eastAsia"/>
+        </w:rPr>
+        <w:t xml:space="preserve"> from database</w:t>
+      </w:r>
+    </w:p>
+    <w:p>
+      <w:pPr>
+        <w:pStyle w:val="a3"/>
+        <w:numPr>
+          <w:ilvl w:val="0"/>
+          <w:numId w:val="28"/>
+        </w:numPr>
+        <w:spacing w:line="300" w:lineRule="exact"/>
+        <w:ind w:firstLineChars="0"/>
+        <w:rPr>
+          <w:rFonts w:hint="eastAsia"/>
+        </w:rPr>
+      </w:pPr>
+      <w:r>
+        <w:rPr>
+          <w:rFonts w:hint="eastAsia"/>
+        </w:rPr>
+        <w:t xml:space="preserve">Load the bytes of the image via </w:t>
+      </w:r>
+      <w:r>
+        <w:rPr>
+          <w:rFonts w:hint="eastAsia"/>
+        </w:rPr>
+        <w:t>location</w:t>
+      </w:r>
+      <w:r>
+        <w:rPr>
+          <w:rFonts w:hint="eastAsia"/>
+        </w:rPr>
+        <w:t xml:space="preserve"> </w:t>
+      </w:r>
+      <w:r>
+        <w:rPr>
+          <w:rFonts w:hint="eastAsia"/>
+        </w:rPr>
+        <w:t>description</w:t>
+      </w:r>
+    </w:p>
+    <w:p>
+      <w:pPr>
+        <w:pStyle w:val="a3"/>
+        <w:numPr>
+          <w:ilvl w:val="0"/>
+          <w:numId w:val="28"/>
+        </w:numPr>
+        <w:spacing w:line="300" w:lineRule="exact"/>
+        <w:ind w:firstLineChars="0"/>
+        <w:rPr>
+          <w:rFonts w:hint="eastAsia"/>
+        </w:rPr>
+      </w:pPr>
+      <w:r>
+        <w:rPr>
+          <w:rFonts w:hint="eastAsia"/>
+        </w:rPr>
+        <w:t>Return the bytes to the response body</w:t>
+      </w:r>
+    </w:p>
+    <w:p>
+      <w:pPr>
+        <w:pStyle w:val="a3"/>
+        <w:spacing w:line="300" w:lineRule="exact"/>
+        <w:ind w:left="1429" w:firstLineChars="0" w:firstLine="0"/>
+      </w:pPr>
     </w:p>
     <w:p>
       <w:pPr>
@@ -5133,12 +6362,490 @@
         </w:numPr>
         <w:spacing w:line="300" w:lineRule="exact"/>
         <w:ind w:firstLineChars="0"/>
-      </w:pPr>
-      <w:r>
-        <w:rPr>
-          <w:rFonts w:hint="eastAsia"/>
-        </w:rPr>
-        <w:t>Load images via location id</w:t>
+        <w:rPr>
+          <w:rFonts w:hint="eastAsia"/>
+        </w:rPr>
+      </w:pPr>
+      <w:r>
+        <w:rPr>
+          <w:rFonts w:hint="eastAsia"/>
+        </w:rPr>
+        <w:t>Query images via cues combination</w:t>
+      </w:r>
+    </w:p>
+    <w:p>
+      <w:pPr>
+        <w:pStyle w:val="a3"/>
+        <w:spacing w:line="300" w:lineRule="exact"/>
+        <w:ind w:left="1429" w:firstLineChars="0" w:firstLine="0"/>
+        <w:rPr>
+          <w:rFonts w:hint="eastAsia"/>
+        </w:rPr>
+      </w:pPr>
+      <w:r>
+        <w:rPr>
+          <w:rFonts w:hint="eastAsia"/>
+        </w:rPr>
+        <w:t>The function of this API is that to query the images in our system when user choose a cues combination. After user imported images in our system, if he/she want to view images using cues combination, the system will call this API to show the images for user.</w:t>
+      </w:r>
+    </w:p>
+    <w:p>
+      <w:pPr>
+        <w:pStyle w:val="a3"/>
+        <w:spacing w:line="300" w:lineRule="exact"/>
+        <w:ind w:left="1429" w:firstLineChars="0" w:firstLine="0"/>
+        <w:rPr>
+          <w:rFonts w:hint="eastAsia"/>
+        </w:rPr>
+      </w:pPr>
+      <w:r>
+        <w:rPr>
+          <w:rFonts w:hint="eastAsia"/>
+        </w:rPr>
+        <w:t>Request URL:</w:t>
+      </w:r>
+    </w:p>
+    <w:p>
+      <w:pPr>
+        <w:pStyle w:val="a3"/>
+        <w:spacing w:line="300" w:lineRule="exact"/>
+        <w:ind w:left="1429" w:firstLineChars="0" w:firstLine="0"/>
+        <w:rPr>
+          <w:rFonts w:hint="eastAsia"/>
+        </w:rPr>
+      </w:pPr>
+      <w:r>
+        <w:rPr>
+          <w:rFonts w:hint="eastAsia"/>
+        </w:rPr>
+        <w:t xml:space="preserve">  /</w:t>
+      </w:r>
+      <w:r>
+        <w:rPr>
+          <w:rFonts w:hint="eastAsia"/>
+        </w:rPr>
+        <w:t>images</w:t>
+      </w:r>
+      <w:r>
+        <w:rPr>
+          <w:rFonts w:hint="eastAsia"/>
+        </w:rPr>
+        <w:t>/</w:t>
+      </w:r>
+      <w:r>
+        <w:rPr>
+          <w:rFonts w:hint="eastAsia"/>
+        </w:rPr>
+        <w:t>query</w:t>
+      </w:r>
+    </w:p>
+    <w:p>
+      <w:pPr>
+        <w:pStyle w:val="a3"/>
+        <w:spacing w:line="300" w:lineRule="exact"/>
+        <w:ind w:left="1429" w:firstLineChars="0" w:firstLine="0"/>
+        <w:rPr>
+          <w:rFonts w:hint="eastAsia"/>
+        </w:rPr>
+      </w:pPr>
+      <w:r>
+        <w:rPr>
+          <w:rFonts w:hint="eastAsia"/>
+        </w:rPr>
+        <w:t>Request Method:</w:t>
+      </w:r>
+    </w:p>
+    <w:p>
+      <w:pPr>
+        <w:pStyle w:val="a3"/>
+        <w:spacing w:line="300" w:lineRule="exact"/>
+        <w:ind w:left="1429" w:firstLineChars="0" w:firstLine="0"/>
+        <w:rPr>
+          <w:rFonts w:hint="eastAsia"/>
+        </w:rPr>
+      </w:pPr>
+      <w:r>
+        <w:rPr>
+          <w:rFonts w:hint="eastAsia"/>
+        </w:rPr>
+        <w:t xml:space="preserve">  GET</w:t>
+      </w:r>
+    </w:p>
+    <w:p>
+      <w:pPr>
+        <w:pStyle w:val="a3"/>
+        <w:spacing w:line="300" w:lineRule="exact"/>
+        <w:ind w:left="1429" w:firstLineChars="0" w:firstLine="0"/>
+        <w:rPr>
+          <w:rFonts w:hint="eastAsia"/>
+        </w:rPr>
+      </w:pPr>
+      <w:r>
+        <w:rPr>
+          <w:rFonts w:hint="eastAsia"/>
+        </w:rPr>
+        <w:t>Request Parameters:</w:t>
+      </w:r>
+    </w:p>
+    <w:tbl>
+      <w:tblPr>
+        <w:tblStyle w:val="a5"/>
+        <w:tblW w:w="0" w:type="auto"/>
+        <w:tblInd w:w="1429" w:type="dxa"/>
+        <w:tblLook w:val="04A0" w:firstRow="1" w:lastRow="0" w:firstColumn="1" w:lastColumn="0" w:noHBand="0" w:noVBand="1"/>
+      </w:tblPr>
+      <w:tblGrid>
+        <w:gridCol w:w="1331"/>
+        <w:gridCol w:w="1063"/>
+        <w:gridCol w:w="4467"/>
+      </w:tblGrid>
+      <w:tr>
+        <w:tc>
+          <w:tcPr>
+            <w:tcW w:w="1331" w:type="dxa"/>
+          </w:tcPr>
+          <w:p>
+            <w:pPr>
+              <w:pStyle w:val="a3"/>
+              <w:spacing w:line="300" w:lineRule="exact"/>
+              <w:ind w:firstLineChars="0" w:firstLine="0"/>
+              <w:rPr>
+                <w:rFonts w:hint="eastAsia"/>
+              </w:rPr>
+            </w:pPr>
+            <w:r>
+              <w:rPr>
+                <w:rFonts w:hint="eastAsia"/>
+              </w:rPr>
+              <w:t>Field</w:t>
+            </w:r>
+          </w:p>
+        </w:tc>
+        <w:tc>
+          <w:tcPr>
+            <w:tcW w:w="1063" w:type="dxa"/>
+          </w:tcPr>
+          <w:p>
+            <w:pPr>
+              <w:pStyle w:val="a3"/>
+              <w:spacing w:line="300" w:lineRule="exact"/>
+              <w:ind w:firstLineChars="0" w:firstLine="0"/>
+              <w:rPr>
+                <w:rFonts w:hint="eastAsia"/>
+              </w:rPr>
+            </w:pPr>
+            <w:r>
+              <w:rPr>
+                <w:rFonts w:hint="eastAsia"/>
+              </w:rPr>
+              <w:t>Type</w:t>
+            </w:r>
+          </w:p>
+        </w:tc>
+        <w:tc>
+          <w:tcPr>
+            <w:tcW w:w="4467" w:type="dxa"/>
+          </w:tcPr>
+          <w:p>
+            <w:pPr>
+              <w:pStyle w:val="a3"/>
+              <w:spacing w:line="300" w:lineRule="exact"/>
+              <w:ind w:firstLineChars="0" w:firstLine="0"/>
+              <w:rPr>
+                <w:rFonts w:hint="eastAsia"/>
+              </w:rPr>
+            </w:pPr>
+            <w:r>
+              <w:rPr>
+                <w:rFonts w:hint="eastAsia"/>
+              </w:rPr>
+              <w:t>Description</w:t>
+            </w:r>
+          </w:p>
+        </w:tc>
+      </w:tr>
+      <w:tr>
+        <w:tc>
+          <w:tcPr>
+            <w:tcW w:w="1331" w:type="dxa"/>
+          </w:tcPr>
+          <w:p>
+            <w:pPr>
+              <w:pStyle w:val="a3"/>
+              <w:spacing w:line="300" w:lineRule="exact"/>
+              <w:ind w:firstLineChars="0" w:firstLine="0"/>
+              <w:rPr>
+                <w:rFonts w:hint="eastAsia"/>
+              </w:rPr>
+            </w:pPr>
+            <w:r>
+              <w:rPr>
+                <w:rFonts w:hint="eastAsia"/>
+              </w:rPr>
+              <w:t>faceIds</w:t>
+            </w:r>
+          </w:p>
+        </w:tc>
+        <w:tc>
+          <w:tcPr>
+            <w:tcW w:w="1063" w:type="dxa"/>
+          </w:tcPr>
+          <w:p>
+            <w:pPr>
+              <w:pStyle w:val="a3"/>
+              <w:spacing w:line="300" w:lineRule="exact"/>
+              <w:ind w:firstLineChars="0" w:firstLine="0"/>
+              <w:rPr>
+                <w:rFonts w:hint="eastAsia"/>
+              </w:rPr>
+            </w:pPr>
+            <w:r>
+              <w:rPr>
+                <w:rFonts w:hint="eastAsia"/>
+              </w:rPr>
+              <w:t>Array</w:t>
+            </w:r>
+          </w:p>
+        </w:tc>
+        <w:tc>
+          <w:tcPr>
+            <w:tcW w:w="4467" w:type="dxa"/>
+          </w:tcPr>
+          <w:p>
+            <w:pPr>
+              <w:pStyle w:val="a3"/>
+              <w:spacing w:line="300" w:lineRule="exact"/>
+              <w:ind w:firstLineChars="0" w:firstLine="0"/>
+              <w:rPr>
+                <w:rFonts w:hint="eastAsia"/>
+              </w:rPr>
+            </w:pPr>
+            <w:r>
+              <w:rPr>
+                <w:rFonts w:hint="eastAsia"/>
+              </w:rPr>
+              <w:t>The id collection of faces</w:t>
+            </w:r>
+          </w:p>
+        </w:tc>
+      </w:tr>
+      <w:tr>
+        <w:tc>
+          <w:tcPr>
+            <w:tcW w:w="1331" w:type="dxa"/>
+          </w:tcPr>
+          <w:p>
+            <w:pPr>
+              <w:pStyle w:val="a3"/>
+              <w:spacing w:line="300" w:lineRule="exact"/>
+              <w:ind w:firstLineChars="0" w:firstLine="0"/>
+              <w:rPr>
+                <w:rFonts w:hint="eastAsia"/>
+              </w:rPr>
+            </w:pPr>
+            <w:r>
+              <w:rPr>
+                <w:rFonts w:hint="eastAsia"/>
+              </w:rPr>
+              <w:t>objectIds</w:t>
+            </w:r>
+          </w:p>
+        </w:tc>
+        <w:tc>
+          <w:tcPr>
+            <w:tcW w:w="1063" w:type="dxa"/>
+          </w:tcPr>
+          <w:p>
+            <w:pPr>
+              <w:pStyle w:val="a3"/>
+              <w:spacing w:line="300" w:lineRule="exact"/>
+              <w:ind w:firstLineChars="0" w:firstLine="0"/>
+              <w:rPr>
+                <w:rFonts w:hint="eastAsia"/>
+              </w:rPr>
+            </w:pPr>
+            <w:r>
+              <w:rPr>
+                <w:rFonts w:hint="eastAsia"/>
+              </w:rPr>
+              <w:t>Array</w:t>
+            </w:r>
+          </w:p>
+        </w:tc>
+        <w:tc>
+          <w:tcPr>
+            <w:tcW w:w="4467" w:type="dxa"/>
+          </w:tcPr>
+          <w:p>
+            <w:pPr>
+              <w:pStyle w:val="a3"/>
+              <w:spacing w:line="300" w:lineRule="exact"/>
+              <w:ind w:firstLineChars="0" w:firstLine="0"/>
+              <w:rPr>
+                <w:rFonts w:hint="eastAsia"/>
+              </w:rPr>
+            </w:pPr>
+            <w:r>
+              <w:rPr>
+                <w:rFonts w:hint="eastAsia"/>
+              </w:rPr>
+              <w:t>The id collection of objects</w:t>
+            </w:r>
+          </w:p>
+        </w:tc>
+      </w:tr>
+      <w:tr>
+        <w:tc>
+          <w:tcPr>
+            <w:tcW w:w="1331" w:type="dxa"/>
+          </w:tcPr>
+          <w:p>
+            <w:pPr>
+              <w:pStyle w:val="a3"/>
+              <w:spacing w:line="300" w:lineRule="exact"/>
+              <w:ind w:firstLineChars="0" w:firstLine="0"/>
+              <w:rPr>
+                <w:rFonts w:hint="eastAsia"/>
+              </w:rPr>
+            </w:pPr>
+            <w:r>
+              <w:rPr>
+                <w:rFonts w:hint="eastAsia"/>
+              </w:rPr>
+              <w:t>locationIds</w:t>
+            </w:r>
+          </w:p>
+        </w:tc>
+        <w:tc>
+          <w:tcPr>
+            <w:tcW w:w="1063" w:type="dxa"/>
+          </w:tcPr>
+          <w:p>
+            <w:pPr>
+              <w:pStyle w:val="a3"/>
+              <w:spacing w:line="300" w:lineRule="exact"/>
+              <w:ind w:firstLineChars="0" w:firstLine="0"/>
+              <w:rPr>
+                <w:rFonts w:hint="eastAsia"/>
+              </w:rPr>
+            </w:pPr>
+            <w:r>
+              <w:rPr>
+                <w:rFonts w:hint="eastAsia"/>
+              </w:rPr>
+              <w:t>Array</w:t>
+            </w:r>
+          </w:p>
+        </w:tc>
+        <w:tc>
+          <w:tcPr>
+            <w:tcW w:w="4467" w:type="dxa"/>
+          </w:tcPr>
+          <w:p>
+            <w:pPr>
+              <w:pStyle w:val="a3"/>
+              <w:spacing w:line="300" w:lineRule="exact"/>
+              <w:ind w:firstLineChars="0" w:firstLine="0"/>
+              <w:rPr>
+                <w:rFonts w:hint="eastAsia"/>
+              </w:rPr>
+            </w:pPr>
+            <w:r>
+              <w:rPr>
+                <w:rFonts w:hint="eastAsia"/>
+              </w:rPr>
+              <w:t>The id collection of locations</w:t>
+            </w:r>
+          </w:p>
+        </w:tc>
+      </w:tr>
+      <w:tr>
+        <w:tc>
+          <w:tcPr>
+            <w:tcW w:w="1331" w:type="dxa"/>
+          </w:tcPr>
+          <w:p>
+            <w:pPr>
+              <w:pStyle w:val="a3"/>
+              <w:spacing w:line="300" w:lineRule="exact"/>
+              <w:ind w:firstLineChars="0" w:firstLine="0"/>
+              <w:rPr>
+                <w:rFonts w:hint="eastAsia"/>
+              </w:rPr>
+            </w:pPr>
+            <w:r>
+              <w:rPr>
+                <w:rFonts w:hint="eastAsia"/>
+              </w:rPr>
+              <w:t>times</w:t>
+            </w:r>
+          </w:p>
+        </w:tc>
+        <w:tc>
+          <w:tcPr>
+            <w:tcW w:w="1063" w:type="dxa"/>
+          </w:tcPr>
+          <w:p>
+            <w:pPr>
+              <w:pStyle w:val="a3"/>
+              <w:spacing w:line="300" w:lineRule="exact"/>
+              <w:ind w:firstLineChars="0" w:firstLine="0"/>
+              <w:rPr>
+                <w:rFonts w:hint="eastAsia"/>
+              </w:rPr>
+            </w:pPr>
+            <w:r>
+              <w:rPr>
+                <w:rFonts w:hint="eastAsia"/>
+              </w:rPr>
+              <w:t>Array</w:t>
+            </w:r>
+          </w:p>
+        </w:tc>
+        <w:tc>
+          <w:tcPr>
+            <w:tcW w:w="4467" w:type="dxa"/>
+          </w:tcPr>
+          <w:p>
+            <w:pPr>
+              <w:pStyle w:val="a3"/>
+              <w:spacing w:line="300" w:lineRule="exact"/>
+              <w:ind w:firstLineChars="0" w:firstLine="0"/>
+              <w:rPr>
+                <w:rFonts w:hint="eastAsia"/>
+              </w:rPr>
+            </w:pPr>
+            <w:r>
+              <w:rPr>
+                <w:rFonts w:hint="eastAsia"/>
+              </w:rPr>
+              <w:t>The time collection</w:t>
+            </w:r>
+          </w:p>
+        </w:tc>
+      </w:tr>
+    </w:tbl>
+    <w:p>
+      <w:pPr>
+        <w:pStyle w:val="a3"/>
+        <w:spacing w:line="300" w:lineRule="exact"/>
+        <w:ind w:left="1429" w:firstLineChars="0" w:firstLine="0"/>
+        <w:rPr>
+          <w:rFonts w:hint="eastAsia"/>
+        </w:rPr>
+      </w:pPr>
+    </w:p>
+    <w:p>
+      <w:pPr>
+        <w:pStyle w:val="a3"/>
+        <w:spacing w:line="300" w:lineRule="exact"/>
+        <w:ind w:left="1429" w:firstLineChars="0" w:firstLine="0"/>
+      </w:pPr>
+      <w:r>
+        <w:rPr>
+          <w:rFonts w:hint="eastAsia"/>
+        </w:rPr>
+        <w:t>The realization of this API:</w:t>
       </w:r>
     </w:p>
     <w:p>
@@ -5146,16 +6853,99 @@
         <w:pStyle w:val="a3"/>
         <w:numPr>
           <w:ilvl w:val="0"/>
-          <w:numId w:val="15"/>
+          <w:numId w:val="29"/>
         </w:numPr>
         <w:spacing w:line="300" w:lineRule="exact"/>
         <w:ind w:firstLineChars="0"/>
-      </w:pPr>
-      <w:r>
-        <w:rPr>
-          <w:rFonts w:hint="eastAsia"/>
-        </w:rPr>
-        <w:t>Query images via cues combination</w:t>
+        <w:rPr>
+          <w:rFonts w:hint="eastAsia"/>
+        </w:rPr>
+      </w:pPr>
+      <w:r>
+        <w:rPr>
+          <w:rFonts w:hint="eastAsia"/>
+        </w:rPr>
+        <w:t>Use the time to filter the images</w:t>
+      </w:r>
+    </w:p>
+    <w:p>
+      <w:pPr>
+        <w:pStyle w:val="a3"/>
+        <w:numPr>
+          <w:ilvl w:val="0"/>
+          <w:numId w:val="29"/>
+        </w:numPr>
+        <w:spacing w:line="300" w:lineRule="exact"/>
+        <w:ind w:firstLineChars="0"/>
+        <w:rPr>
+          <w:rFonts w:hint="eastAsia"/>
+        </w:rPr>
+      </w:pPr>
+      <w:r>
+        <w:rPr>
+          <w:rFonts w:hint="eastAsia"/>
+        </w:rPr>
+        <w:t>Use the objects to filter the images</w:t>
+      </w:r>
+    </w:p>
+    <w:p>
+      <w:pPr>
+        <w:pStyle w:val="a3"/>
+        <w:numPr>
+          <w:ilvl w:val="0"/>
+          <w:numId w:val="29"/>
+        </w:numPr>
+        <w:spacing w:line="300" w:lineRule="exact"/>
+        <w:ind w:firstLineChars="0"/>
+        <w:rPr>
+          <w:rFonts w:hint="eastAsia"/>
+        </w:rPr>
+      </w:pPr>
+      <w:r>
+        <w:rPr>
+          <w:rFonts w:hint="eastAsia"/>
+        </w:rPr>
+        <w:t>Use the lcoations to filter the images</w:t>
+      </w:r>
+    </w:p>
+    <w:p>
+      <w:pPr>
+        <w:pStyle w:val="a3"/>
+        <w:numPr>
+          <w:ilvl w:val="0"/>
+          <w:numId w:val="29"/>
+        </w:numPr>
+        <w:spacing w:line="300" w:lineRule="exact"/>
+        <w:ind w:firstLineChars="0"/>
+        <w:rPr>
+          <w:rFonts w:hint="eastAsia"/>
+        </w:rPr>
+      </w:pPr>
+      <w:r>
+        <w:rPr>
+          <w:rFonts w:hint="eastAsia"/>
+        </w:rPr>
+        <w:t>Use the avatars to filter the images</w:t>
+      </w:r>
+    </w:p>
+    <w:p>
+      <w:pPr>
+        <w:pStyle w:val="a3"/>
+        <w:numPr>
+          <w:ilvl w:val="0"/>
+          <w:numId w:val="29"/>
+        </w:numPr>
+        <w:spacing w:line="300" w:lineRule="exact"/>
+        <w:ind w:firstLineChars="0"/>
+        <w:rPr>
+          <w:rFonts w:hint="eastAsia"/>
+        </w:rPr>
+      </w:pPr>
+      <w:r>
+        <w:rPr>
+          <w:rFonts w:hint="eastAsia"/>
+        </w:rPr>
+        <w:t>Return the image list</w:t>
       </w:r>
     </w:p>
     <w:p>
@@ -5868,6 +7658,95 @@
     </w:lvl>
   </w:abstractNum>
   <w:abstractNum w:abstractNumId="7">
+    <w:nsid w:val="296B1D35"/>
+    <w:multiLevelType w:val="hybridMultilevel"/>
+    <w:tmpl w:val="7D386FAC"/>
+    <w:lvl w:ilvl="0" w:tplc="257A2034">
+      <w:start w:val="1"/>
+      <w:numFmt w:val="upperRoman"/>
+      <w:lvlText w:val="%1"/>
+      <w:lvlJc w:val="right"/>
+      <w:pPr>
+        <w:ind w:left="992" w:firstLine="567"/>
+      </w:pPr>
+      <w:rPr>
+        <w:rFonts w:hint="eastAsia"/>
+      </w:rPr>
+    </w:lvl>
+    <w:lvl w:ilvl="1" w:tplc="04090019" w:tentative="1">
+      <w:start w:val="1"/>
+      <w:numFmt w:val="lowerLetter"/>
+      <w:lvlText w:val="%2)"/>
+      <w:lvlJc w:val="left"/>
+      <w:pPr>
+        <w:ind w:left="-84" w:hanging="480"/>
+      </w:pPr>
+    </w:lvl>
+    <w:lvl w:ilvl="2" w:tplc="0409001B" w:tentative="1">
+      <w:start w:val="1"/>
+      <w:numFmt w:val="lowerRoman"/>
+      <w:lvlText w:val="%3."/>
+      <w:lvlJc w:val="right"/>
+      <w:pPr>
+        <w:ind w:left="396" w:hanging="480"/>
+      </w:pPr>
+    </w:lvl>
+    <w:lvl w:ilvl="3" w:tplc="0409000F" w:tentative="1">
+      <w:start w:val="1"/>
+      <w:numFmt w:val="decimal"/>
+      <w:lvlText w:val="%4."/>
+      <w:lvlJc w:val="left"/>
+      <w:pPr>
+        <w:ind w:left="876" w:hanging="480"/>
+      </w:pPr>
+    </w:lvl>
+    <w:lvl w:ilvl="4" w:tplc="04090019" w:tentative="1">
+      <w:start w:val="1"/>
+      <w:numFmt w:val="lowerLetter"/>
+      <w:lvlText w:val="%5)"/>
+      <w:lvlJc w:val="left"/>
+      <w:pPr>
+        <w:ind w:left="1356" w:hanging="480"/>
+      </w:pPr>
+    </w:lvl>
+    <w:lvl w:ilvl="5" w:tplc="0409001B" w:tentative="1">
+      <w:start w:val="1"/>
+      <w:numFmt w:val="lowerRoman"/>
+      <w:lvlText w:val="%6."/>
+      <w:lvlJc w:val="right"/>
+      <w:pPr>
+        <w:ind w:left="1836" w:hanging="480"/>
+      </w:pPr>
+    </w:lvl>
+    <w:lvl w:ilvl="6" w:tplc="0409000F" w:tentative="1">
+      <w:start w:val="1"/>
+      <w:numFmt w:val="decimal"/>
+      <w:lvlText w:val="%7."/>
+      <w:lvlJc w:val="left"/>
+      <w:pPr>
+        <w:ind w:left="2316" w:hanging="480"/>
+      </w:pPr>
+    </w:lvl>
+    <w:lvl w:ilvl="7" w:tplc="04090019" w:tentative="1">
+      <w:start w:val="1"/>
+      <w:numFmt w:val="lowerLetter"/>
+      <w:lvlText w:val="%8)"/>
+      <w:lvlJc w:val="left"/>
+      <w:pPr>
+        <w:ind w:left="2796" w:hanging="480"/>
+      </w:pPr>
+    </w:lvl>
+    <w:lvl w:ilvl="8" w:tplc="0409001B" w:tentative="1">
+      <w:start w:val="1"/>
+      <w:numFmt w:val="lowerRoman"/>
+      <w:lvlText w:val="%9."/>
+      <w:lvlJc w:val="right"/>
+      <w:pPr>
+        <w:ind w:left="3276" w:hanging="480"/>
+      </w:pPr>
+    </w:lvl>
+  </w:abstractNum>
+  <w:abstractNum w:abstractNumId="8">
     <w:nsid w:val="2B6D3B32"/>
     <w:multiLevelType w:val="hybridMultilevel"/>
     <w:tmpl w:val="37760A94"/>
@@ -5956,13 +7835,13 @@
       </w:pPr>
     </w:lvl>
   </w:abstractNum>
-  <w:abstractNum w:abstractNumId="8">
+  <w:abstractNum w:abstractNumId="9">
     <w:nsid w:val="31426AF1"/>
     <w:multiLevelType w:val="multilevel"/>
     <w:tmpl w:val="0409001D"/>
     <w:numStyleLink w:val="1"/>
   </w:abstractNum>
-  <w:abstractNum w:abstractNumId="9">
+  <w:abstractNum w:abstractNumId="10">
     <w:nsid w:val="339C3216"/>
     <w:multiLevelType w:val="hybridMultilevel"/>
     <w:tmpl w:val="0D14FC12"/>
@@ -6051,7 +7930,7 @@
       </w:pPr>
     </w:lvl>
   </w:abstractNum>
-  <w:abstractNum w:abstractNumId="10">
+  <w:abstractNum w:abstractNumId="11">
     <w:nsid w:val="354567F0"/>
     <w:multiLevelType w:val="hybridMultilevel"/>
     <w:tmpl w:val="7018B47A"/>
@@ -6140,7 +8019,7 @@
       </w:pPr>
     </w:lvl>
   </w:abstractNum>
-  <w:abstractNum w:abstractNumId="11">
+  <w:abstractNum w:abstractNumId="12">
     <w:nsid w:val="379058C4"/>
     <w:multiLevelType w:val="multilevel"/>
     <w:tmpl w:val="62DE3CE4"/>
@@ -6253,7 +8132,7 @@
       </w:rPr>
     </w:lvl>
   </w:abstractNum>
-  <w:abstractNum w:abstractNumId="12">
+  <w:abstractNum w:abstractNumId="13">
     <w:nsid w:val="3A336D99"/>
     <w:multiLevelType w:val="multilevel"/>
     <w:tmpl w:val="0409001D"/>
@@ -6339,7 +8218,298 @@
       </w:pPr>
     </w:lvl>
   </w:abstractNum>
-  <w:abstractNum w:abstractNumId="13">
+  <w:abstractNum w:abstractNumId="14">
+    <w:nsid w:val="3A7E3336"/>
+    <w:multiLevelType w:val="hybridMultilevel"/>
+    <w:tmpl w:val="92DED202"/>
+    <w:lvl w:ilvl="0" w:tplc="257A2034">
+      <w:start w:val="1"/>
+      <w:numFmt w:val="upperRoman"/>
+      <w:lvlText w:val="%1"/>
+      <w:lvlJc w:val="right"/>
+      <w:pPr>
+        <w:ind w:left="1134" w:firstLine="567"/>
+      </w:pPr>
+      <w:rPr>
+        <w:rFonts w:hint="eastAsia"/>
+      </w:rPr>
+    </w:lvl>
+    <w:lvl w:ilvl="1" w:tplc="04090019" w:tentative="1">
+      <w:start w:val="1"/>
+      <w:numFmt w:val="lowerLetter"/>
+      <w:lvlText w:val="%2)"/>
+      <w:lvlJc w:val="left"/>
+      <w:pPr>
+        <w:ind w:left="699" w:hanging="480"/>
+      </w:pPr>
+    </w:lvl>
+    <w:lvl w:ilvl="2" w:tplc="0409001B" w:tentative="1">
+      <w:start w:val="1"/>
+      <w:numFmt w:val="lowerRoman"/>
+      <w:lvlText w:val="%3."/>
+      <w:lvlJc w:val="right"/>
+      <w:pPr>
+        <w:ind w:left="1179" w:hanging="480"/>
+      </w:pPr>
+    </w:lvl>
+    <w:lvl w:ilvl="3" w:tplc="0409000F" w:tentative="1">
+      <w:start w:val="1"/>
+      <w:numFmt w:val="decimal"/>
+      <w:lvlText w:val="%4."/>
+      <w:lvlJc w:val="left"/>
+      <w:pPr>
+        <w:ind w:left="1659" w:hanging="480"/>
+      </w:pPr>
+    </w:lvl>
+    <w:lvl w:ilvl="4" w:tplc="04090019" w:tentative="1">
+      <w:start w:val="1"/>
+      <w:numFmt w:val="lowerLetter"/>
+      <w:lvlText w:val="%5)"/>
+      <w:lvlJc w:val="left"/>
+      <w:pPr>
+        <w:ind w:left="2139" w:hanging="480"/>
+      </w:pPr>
+    </w:lvl>
+    <w:lvl w:ilvl="5" w:tplc="0409001B" w:tentative="1">
+      <w:start w:val="1"/>
+      <w:numFmt w:val="lowerRoman"/>
+      <w:lvlText w:val="%6."/>
+      <w:lvlJc w:val="right"/>
+      <w:pPr>
+        <w:ind w:left="2619" w:hanging="480"/>
+      </w:pPr>
+    </w:lvl>
+    <w:lvl w:ilvl="6" w:tplc="0409000F" w:tentative="1">
+      <w:start w:val="1"/>
+      <w:numFmt w:val="decimal"/>
+      <w:lvlText w:val="%7."/>
+      <w:lvlJc w:val="left"/>
+      <w:pPr>
+        <w:ind w:left="3099" w:hanging="480"/>
+      </w:pPr>
+    </w:lvl>
+    <w:lvl w:ilvl="7" w:tplc="04090019" w:tentative="1">
+      <w:start w:val="1"/>
+      <w:numFmt w:val="lowerLetter"/>
+      <w:lvlText w:val="%8)"/>
+      <w:lvlJc w:val="left"/>
+      <w:pPr>
+        <w:ind w:left="3579" w:hanging="480"/>
+      </w:pPr>
+    </w:lvl>
+    <w:lvl w:ilvl="8" w:tplc="0409001B" w:tentative="1">
+      <w:start w:val="1"/>
+      <w:numFmt w:val="lowerRoman"/>
+      <w:lvlText w:val="%9."/>
+      <w:lvlJc w:val="right"/>
+      <w:pPr>
+        <w:ind w:left="4059" w:hanging="480"/>
+      </w:pPr>
+    </w:lvl>
+  </w:abstractNum>
+  <w:abstractNum w:abstractNumId="15">
+    <w:nsid w:val="3CEF6E7D"/>
+    <w:multiLevelType w:val="hybridMultilevel"/>
+    <w:tmpl w:val="15107AA4"/>
+    <w:lvl w:ilvl="0" w:tplc="257A2034">
+      <w:start w:val="1"/>
+      <w:numFmt w:val="upperRoman"/>
+      <w:lvlText w:val="%1"/>
+      <w:lvlJc w:val="right"/>
+      <w:pPr>
+        <w:ind w:left="1134" w:firstLine="567"/>
+      </w:pPr>
+      <w:rPr>
+        <w:rFonts w:hint="eastAsia"/>
+      </w:rPr>
+    </w:lvl>
+    <w:lvl w:ilvl="1" w:tplc="04090019" w:tentative="1">
+      <w:start w:val="1"/>
+      <w:numFmt w:val="lowerLetter"/>
+      <w:lvlText w:val="%2)"/>
+      <w:lvlJc w:val="left"/>
+      <w:pPr>
+        <w:ind w:left="438" w:hanging="480"/>
+      </w:pPr>
+    </w:lvl>
+    <w:lvl w:ilvl="2" w:tplc="0409001B" w:tentative="1">
+      <w:start w:val="1"/>
+      <w:numFmt w:val="lowerRoman"/>
+      <w:lvlText w:val="%3."/>
+      <w:lvlJc w:val="right"/>
+      <w:pPr>
+        <w:ind w:left="918" w:hanging="480"/>
+      </w:pPr>
+    </w:lvl>
+    <w:lvl w:ilvl="3" w:tplc="0409000F" w:tentative="1">
+      <w:start w:val="1"/>
+      <w:numFmt w:val="decimal"/>
+      <w:lvlText w:val="%4."/>
+      <w:lvlJc w:val="left"/>
+      <w:pPr>
+        <w:ind w:left="1398" w:hanging="480"/>
+      </w:pPr>
+    </w:lvl>
+    <w:lvl w:ilvl="4" w:tplc="04090019" w:tentative="1">
+      <w:start w:val="1"/>
+      <w:numFmt w:val="lowerLetter"/>
+      <w:lvlText w:val="%5)"/>
+      <w:lvlJc w:val="left"/>
+      <w:pPr>
+        <w:ind w:left="1878" w:hanging="480"/>
+      </w:pPr>
+    </w:lvl>
+    <w:lvl w:ilvl="5" w:tplc="0409001B" w:tentative="1">
+      <w:start w:val="1"/>
+      <w:numFmt w:val="lowerRoman"/>
+      <w:lvlText w:val="%6."/>
+      <w:lvlJc w:val="right"/>
+      <w:pPr>
+        <w:ind w:left="2358" w:hanging="480"/>
+      </w:pPr>
+    </w:lvl>
+    <w:lvl w:ilvl="6" w:tplc="0409000F" w:tentative="1">
+      <w:start w:val="1"/>
+      <w:numFmt w:val="decimal"/>
+      <w:lvlText w:val="%7."/>
+      <w:lvlJc w:val="left"/>
+      <w:pPr>
+        <w:ind w:left="2838" w:hanging="480"/>
+      </w:pPr>
+    </w:lvl>
+    <w:lvl w:ilvl="7" w:tplc="04090019" w:tentative="1">
+      <w:start w:val="1"/>
+      <w:numFmt w:val="lowerLetter"/>
+      <w:lvlText w:val="%8)"/>
+      <w:lvlJc w:val="left"/>
+      <w:pPr>
+        <w:ind w:left="3318" w:hanging="480"/>
+      </w:pPr>
+    </w:lvl>
+    <w:lvl w:ilvl="8" w:tplc="0409001B" w:tentative="1">
+      <w:start w:val="1"/>
+      <w:numFmt w:val="lowerRoman"/>
+      <w:lvlText w:val="%9."/>
+      <w:lvlJc w:val="right"/>
+      <w:pPr>
+        <w:ind w:left="3798" w:hanging="480"/>
+      </w:pPr>
+    </w:lvl>
+  </w:abstractNum>
+  <w:abstractNum w:abstractNumId="16">
+    <w:nsid w:val="41202D9D"/>
+    <w:multiLevelType w:val="multilevel"/>
+    <w:tmpl w:val="14066C38"/>
+    <w:lvl w:ilvl="0">
+      <w:start w:val="1"/>
+      <w:numFmt w:val="decimal"/>
+      <w:lvlText w:val="%1."/>
+      <w:lvlJc w:val="left"/>
+      <w:pPr>
+        <w:ind w:left="380" w:hanging="380"/>
+      </w:pPr>
+      <w:rPr>
+        <w:rFonts w:hint="eastAsia"/>
+      </w:rPr>
+    </w:lvl>
+    <w:lvl w:ilvl="1">
+      <w:start w:val="1"/>
+      <w:numFmt w:val="decimal"/>
+      <w:lvlText w:val="%1.%2)"/>
+      <w:lvlJc w:val="left"/>
+      <w:pPr>
+        <w:ind w:left="1440" w:hanging="720"/>
+      </w:pPr>
+      <w:rPr>
+        <w:rFonts w:hint="eastAsia"/>
+      </w:rPr>
+    </w:lvl>
+    <w:lvl w:ilvl="2">
+      <w:start w:val="1"/>
+      <w:numFmt w:val="decimal"/>
+      <w:lvlText w:val="%1.%2)%3."/>
+      <w:lvlJc w:val="left"/>
+      <w:pPr>
+        <w:ind w:left="2160" w:hanging="720"/>
+      </w:pPr>
+      <w:rPr>
+        <w:rFonts w:hint="eastAsia"/>
+      </w:rPr>
+    </w:lvl>
+    <w:lvl w:ilvl="3">
+      <w:start w:val="1"/>
+      <w:numFmt w:val="decimal"/>
+      <w:lvlText w:val="%1.%2)%3.%4."/>
+      <w:lvlJc w:val="left"/>
+      <w:pPr>
+        <w:ind w:left="3240" w:hanging="1080"/>
+      </w:pPr>
+      <w:rPr>
+        <w:rFonts w:hint="eastAsia"/>
+      </w:rPr>
+    </w:lvl>
+    <w:lvl w:ilvl="4">
+      <w:start w:val="1"/>
+      <w:numFmt w:val="decimal"/>
+      <w:lvlText w:val="%1.%2)%3.%4.%5."/>
+      <w:lvlJc w:val="left"/>
+      <w:pPr>
+        <w:ind w:left="3960" w:hanging="1080"/>
+      </w:pPr>
+      <w:rPr>
+        <w:rFonts w:hint="eastAsia"/>
+      </w:rPr>
+    </w:lvl>
+    <w:lvl w:ilvl="5">
+      <w:start w:val="1"/>
+      <w:numFmt w:val="decimal"/>
+      <w:lvlText w:val="%1.%2)%3.%4.%5.%6."/>
+      <w:lvlJc w:val="left"/>
+      <w:pPr>
+        <w:ind w:left="5040" w:hanging="1440"/>
+      </w:pPr>
+      <w:rPr>
+        <w:rFonts w:hint="eastAsia"/>
+      </w:rPr>
+    </w:lvl>
+    <w:lvl w:ilvl="6">
+      <w:start w:val="1"/>
+      <w:numFmt w:val="decimal"/>
+      <w:lvlText w:val="%1.%2)%3.%4.%5.%6.%7."/>
+      <w:lvlJc w:val="left"/>
+      <w:pPr>
+        <w:ind w:left="5760" w:hanging="1440"/>
+      </w:pPr>
+      <w:rPr>
+        <w:rFonts w:hint="eastAsia"/>
+      </w:rPr>
+    </w:lvl>
+    <w:lvl w:ilvl="7">
+      <w:start w:val="1"/>
+      <w:numFmt w:val="decimal"/>
+      <w:lvlText w:val="%1.%2)%3.%4.%5.%6.%7.%8."/>
+      <w:lvlJc w:val="left"/>
+      <w:pPr>
+        <w:ind w:left="6840" w:hanging="1800"/>
+      </w:pPr>
+      <w:rPr>
+        <w:rFonts w:hint="eastAsia"/>
+      </w:rPr>
+    </w:lvl>
+    <w:lvl w:ilvl="8">
+      <w:start w:val="1"/>
+      <w:numFmt w:val="decimal"/>
+      <w:lvlText w:val="%1.%2)%3.%4.%5.%6.%7.%8.%9."/>
+      <w:lvlJc w:val="left"/>
+      <w:pPr>
+        <w:ind w:left="7560" w:hanging="1800"/>
+      </w:pPr>
+      <w:rPr>
+        <w:rFonts w:hint="eastAsia"/>
+      </w:rPr>
+    </w:lvl>
+  </w:abstractNum>
+  <w:abstractNum w:abstractNumId="17">
     <w:nsid w:val="4662561D"/>
     <w:multiLevelType w:val="hybridMultilevel"/>
     <w:tmpl w:val="39FE0DF6"/>
@@ -6428,7 +8598,277 @@
       </w:pPr>
     </w:lvl>
   </w:abstractNum>
-  <w:abstractNum w:abstractNumId="14">
+  <w:abstractNum w:abstractNumId="18">
+    <w:nsid w:val="4B88739A"/>
+    <w:multiLevelType w:val="hybridMultilevel"/>
+    <w:tmpl w:val="8DA207F8"/>
+    <w:lvl w:ilvl="0" w:tplc="41A48A56">
+      <w:start w:val="1"/>
+      <w:numFmt w:val="upperRoman"/>
+      <w:lvlText w:val="%1"/>
+      <w:lvlJc w:val="right"/>
+      <w:pPr>
+        <w:ind w:left="1142" w:firstLine="559"/>
+      </w:pPr>
+      <w:rPr>
+        <w:rFonts w:hint="eastAsia"/>
+      </w:rPr>
+    </w:lvl>
+    <w:lvl w:ilvl="1" w:tplc="04090019" w:tentative="1">
+      <w:start w:val="1"/>
+      <w:numFmt w:val="lowerLetter"/>
+      <w:lvlText w:val="%2)"/>
+      <w:lvlJc w:val="left"/>
+      <w:pPr>
+        <w:ind w:left="3021" w:hanging="480"/>
+      </w:pPr>
+    </w:lvl>
+    <w:lvl w:ilvl="2" w:tplc="0409001B" w:tentative="1">
+      <w:start w:val="1"/>
+      <w:numFmt w:val="lowerRoman"/>
+      <w:lvlText w:val="%3."/>
+      <w:lvlJc w:val="right"/>
+      <w:pPr>
+        <w:ind w:left="3501" w:hanging="480"/>
+      </w:pPr>
+    </w:lvl>
+    <w:lvl w:ilvl="3" w:tplc="0409000F" w:tentative="1">
+      <w:start w:val="1"/>
+      <w:numFmt w:val="decimal"/>
+      <w:lvlText w:val="%4."/>
+      <w:lvlJc w:val="left"/>
+      <w:pPr>
+        <w:ind w:left="3981" w:hanging="480"/>
+      </w:pPr>
+    </w:lvl>
+    <w:lvl w:ilvl="4" w:tplc="04090019" w:tentative="1">
+      <w:start w:val="1"/>
+      <w:numFmt w:val="lowerLetter"/>
+      <w:lvlText w:val="%5)"/>
+      <w:lvlJc w:val="left"/>
+      <w:pPr>
+        <w:ind w:left="4461" w:hanging="480"/>
+      </w:pPr>
+    </w:lvl>
+    <w:lvl w:ilvl="5" w:tplc="0409001B" w:tentative="1">
+      <w:start w:val="1"/>
+      <w:numFmt w:val="lowerRoman"/>
+      <w:lvlText w:val="%6."/>
+      <w:lvlJc w:val="right"/>
+      <w:pPr>
+        <w:ind w:left="4941" w:hanging="480"/>
+      </w:pPr>
+    </w:lvl>
+    <w:lvl w:ilvl="6" w:tplc="0409000F" w:tentative="1">
+      <w:start w:val="1"/>
+      <w:numFmt w:val="decimal"/>
+      <w:lvlText w:val="%7."/>
+      <w:lvlJc w:val="left"/>
+      <w:pPr>
+        <w:ind w:left="5421" w:hanging="480"/>
+      </w:pPr>
+    </w:lvl>
+    <w:lvl w:ilvl="7" w:tplc="04090019" w:tentative="1">
+      <w:start w:val="1"/>
+      <w:numFmt w:val="lowerLetter"/>
+      <w:lvlText w:val="%8)"/>
+      <w:lvlJc w:val="left"/>
+      <w:pPr>
+        <w:ind w:left="5901" w:hanging="480"/>
+      </w:pPr>
+    </w:lvl>
+    <w:lvl w:ilvl="8" w:tplc="0409001B" w:tentative="1">
+      <w:start w:val="1"/>
+      <w:numFmt w:val="lowerRoman"/>
+      <w:lvlText w:val="%9."/>
+      <w:lvlJc w:val="right"/>
+      <w:pPr>
+        <w:ind w:left="6381" w:hanging="480"/>
+      </w:pPr>
+    </w:lvl>
+  </w:abstractNum>
+  <w:abstractNum w:abstractNumId="19">
+    <w:nsid w:val="4CBD2E03"/>
+    <w:multiLevelType w:val="hybridMultilevel"/>
+    <w:tmpl w:val="ECC04176"/>
+    <w:lvl w:ilvl="0" w:tplc="1FA8EF8E">
+      <w:start w:val="1"/>
+      <w:numFmt w:val="upperRoman"/>
+      <w:lvlText w:val="%1"/>
+      <w:lvlJc w:val="right"/>
+      <w:pPr>
+        <w:ind w:left="1140" w:firstLine="561"/>
+      </w:pPr>
+      <w:rPr>
+        <w:rFonts w:hint="eastAsia"/>
+      </w:rPr>
+    </w:lvl>
+    <w:lvl w:ilvl="1" w:tplc="04090019" w:tentative="1">
+      <w:start w:val="1"/>
+      <w:numFmt w:val="lowerLetter"/>
+      <w:lvlText w:val="%2)"/>
+      <w:lvlJc w:val="left"/>
+      <w:pPr>
+        <w:ind w:left="960" w:hanging="480"/>
+      </w:pPr>
+    </w:lvl>
+    <w:lvl w:ilvl="2" w:tplc="0409001B" w:tentative="1">
+      <w:start w:val="1"/>
+      <w:numFmt w:val="lowerRoman"/>
+      <w:lvlText w:val="%3."/>
+      <w:lvlJc w:val="right"/>
+      <w:pPr>
+        <w:ind w:left="1440" w:hanging="480"/>
+      </w:pPr>
+    </w:lvl>
+    <w:lvl w:ilvl="3" w:tplc="257A2034">
+      <w:start w:val="1"/>
+      <w:numFmt w:val="upperRoman"/>
+      <w:lvlText w:val="%4"/>
+      <w:lvlJc w:val="right"/>
+      <w:pPr>
+        <w:ind w:left="1134" w:firstLine="567"/>
+      </w:pPr>
+      <w:rPr>
+        <w:rFonts w:hint="eastAsia"/>
+      </w:rPr>
+    </w:lvl>
+    <w:lvl w:ilvl="4" w:tplc="04090019" w:tentative="1">
+      <w:start w:val="1"/>
+      <w:numFmt w:val="lowerLetter"/>
+      <w:lvlText w:val="%5)"/>
+      <w:lvlJc w:val="left"/>
+      <w:pPr>
+        <w:ind w:left="2400" w:hanging="480"/>
+      </w:pPr>
+    </w:lvl>
+    <w:lvl w:ilvl="5" w:tplc="0409001B" w:tentative="1">
+      <w:start w:val="1"/>
+      <w:numFmt w:val="lowerRoman"/>
+      <w:lvlText w:val="%6."/>
+      <w:lvlJc w:val="right"/>
+      <w:pPr>
+        <w:ind w:left="2880" w:hanging="480"/>
+      </w:pPr>
+    </w:lvl>
+    <w:lvl w:ilvl="6" w:tplc="0409000F" w:tentative="1">
+      <w:start w:val="1"/>
+      <w:numFmt w:val="decimal"/>
+      <w:lvlText w:val="%7."/>
+      <w:lvlJc w:val="left"/>
+      <w:pPr>
+        <w:ind w:left="3360" w:hanging="480"/>
+      </w:pPr>
+    </w:lvl>
+    <w:lvl w:ilvl="7" w:tplc="04090019" w:tentative="1">
+      <w:start w:val="1"/>
+      <w:numFmt w:val="lowerLetter"/>
+      <w:lvlText w:val="%8)"/>
+      <w:lvlJc w:val="left"/>
+      <w:pPr>
+        <w:ind w:left="3840" w:hanging="480"/>
+      </w:pPr>
+    </w:lvl>
+    <w:lvl w:ilvl="8" w:tplc="0409001B" w:tentative="1">
+      <w:start w:val="1"/>
+      <w:numFmt w:val="lowerRoman"/>
+      <w:lvlText w:val="%9."/>
+      <w:lvlJc w:val="right"/>
+      <w:pPr>
+        <w:ind w:left="4320" w:hanging="480"/>
+      </w:pPr>
+    </w:lvl>
+  </w:abstractNum>
+  <w:abstractNum w:abstractNumId="20">
+    <w:nsid w:val="561F19B4"/>
+    <w:multiLevelType w:val="hybridMultilevel"/>
+    <w:tmpl w:val="7D386FAC"/>
+    <w:lvl w:ilvl="0" w:tplc="257A2034">
+      <w:start w:val="1"/>
+      <w:numFmt w:val="upperRoman"/>
+      <w:lvlText w:val="%1"/>
+      <w:lvlJc w:val="right"/>
+      <w:pPr>
+        <w:ind w:left="1134" w:firstLine="567"/>
+      </w:pPr>
+      <w:rPr>
+        <w:rFonts w:hint="eastAsia"/>
+      </w:rPr>
+    </w:lvl>
+    <w:lvl w:ilvl="1" w:tplc="04090019" w:tentative="1">
+      <w:start w:val="1"/>
+      <w:numFmt w:val="lowerLetter"/>
+      <w:lvlText w:val="%2)"/>
+      <w:lvlJc w:val="left"/>
+      <w:pPr>
+        <w:ind w:left="-84" w:hanging="480"/>
+      </w:pPr>
+    </w:lvl>
+    <w:lvl w:ilvl="2" w:tplc="0409001B" w:tentative="1">
+      <w:start w:val="1"/>
+      <w:numFmt w:val="lowerRoman"/>
+      <w:lvlText w:val="%3."/>
+      <w:lvlJc w:val="right"/>
+      <w:pPr>
+        <w:ind w:left="396" w:hanging="480"/>
+      </w:pPr>
+    </w:lvl>
+    <w:lvl w:ilvl="3" w:tplc="0409000F" w:tentative="1">
+      <w:start w:val="1"/>
+      <w:numFmt w:val="decimal"/>
+      <w:lvlText w:val="%4."/>
+      <w:lvlJc w:val="left"/>
+      <w:pPr>
+        <w:ind w:left="876" w:hanging="480"/>
+      </w:pPr>
+    </w:lvl>
+    <w:lvl w:ilvl="4" w:tplc="04090019" w:tentative="1">
+      <w:start w:val="1"/>
+      <w:numFmt w:val="lowerLetter"/>
+      <w:lvlText w:val="%5)"/>
+      <w:lvlJc w:val="left"/>
+      <w:pPr>
+        <w:ind w:left="1356" w:hanging="480"/>
+      </w:pPr>
+    </w:lvl>
+    <w:lvl w:ilvl="5" w:tplc="0409001B" w:tentative="1">
+      <w:start w:val="1"/>
+      <w:numFmt w:val="lowerRoman"/>
+      <w:lvlText w:val="%6."/>
+      <w:lvlJc w:val="right"/>
+      <w:pPr>
+        <w:ind w:left="1836" w:hanging="480"/>
+      </w:pPr>
+    </w:lvl>
+    <w:lvl w:ilvl="6" w:tplc="0409000F" w:tentative="1">
+      <w:start w:val="1"/>
+      <w:numFmt w:val="decimal"/>
+      <w:lvlText w:val="%7."/>
+      <w:lvlJc w:val="left"/>
+      <w:pPr>
+        <w:ind w:left="2316" w:hanging="480"/>
+      </w:pPr>
+    </w:lvl>
+    <w:lvl w:ilvl="7" w:tplc="04090019" w:tentative="1">
+      <w:start w:val="1"/>
+      <w:numFmt w:val="lowerLetter"/>
+      <w:lvlText w:val="%8)"/>
+      <w:lvlJc w:val="left"/>
+      <w:pPr>
+        <w:ind w:left="2796" w:hanging="480"/>
+      </w:pPr>
+    </w:lvl>
+    <w:lvl w:ilvl="8" w:tplc="0409001B" w:tentative="1">
+      <w:start w:val="1"/>
+      <w:numFmt w:val="lowerRoman"/>
+      <w:lvlText w:val="%9."/>
+      <w:lvlJc w:val="right"/>
+      <w:pPr>
+        <w:ind w:left="3276" w:hanging="480"/>
+      </w:pPr>
+    </w:lvl>
+  </w:abstractNum>
+  <w:abstractNum w:abstractNumId="21">
     <w:nsid w:val="57D71CDC"/>
     <w:multiLevelType w:val="hybridMultilevel"/>
     <w:tmpl w:val="C61A7482"/>
@@ -6517,7 +8957,7 @@
       </w:pPr>
     </w:lvl>
   </w:abstractNum>
-  <w:abstractNum w:abstractNumId="15">
+  <w:abstractNum w:abstractNumId="22">
     <w:nsid w:val="5CA90457"/>
     <w:multiLevelType w:val="hybridMultilevel"/>
     <w:tmpl w:val="7BEA5BC4"/>
@@ -6606,7 +9046,7 @@
       </w:pPr>
     </w:lvl>
   </w:abstractNum>
-  <w:abstractNum w:abstractNumId="16">
+  <w:abstractNum w:abstractNumId="23">
     <w:nsid w:val="5DD92885"/>
     <w:multiLevelType w:val="hybridMultilevel"/>
     <w:tmpl w:val="F670D6A0"/>
@@ -6695,7 +9135,7 @@
       </w:pPr>
     </w:lvl>
   </w:abstractNum>
-  <w:abstractNum w:abstractNumId="17">
+  <w:abstractNum w:abstractNumId="24">
     <w:nsid w:val="60DC11F0"/>
     <w:multiLevelType w:val="multilevel"/>
     <w:tmpl w:val="A9886A2A"/>
@@ -6808,7 +9248,7 @@
       </w:rPr>
     </w:lvl>
   </w:abstractNum>
-  <w:abstractNum w:abstractNumId="18">
+  <w:abstractNum w:abstractNumId="25">
     <w:nsid w:val="69B750B8"/>
     <w:multiLevelType w:val="hybridMultilevel"/>
     <w:tmpl w:val="E8FEEE28"/>
@@ -6897,7 +9337,96 @@
       </w:pPr>
     </w:lvl>
   </w:abstractNum>
-  <w:abstractNum w:abstractNumId="19">
+  <w:abstractNum w:abstractNumId="26">
+    <w:nsid w:val="6E0F7A70"/>
+    <w:multiLevelType w:val="hybridMultilevel"/>
+    <w:tmpl w:val="EC82F75E"/>
+    <w:lvl w:ilvl="0" w:tplc="257A2034">
+      <w:start w:val="1"/>
+      <w:numFmt w:val="upperRoman"/>
+      <w:lvlText w:val="%1"/>
+      <w:lvlJc w:val="right"/>
+      <w:pPr>
+        <w:ind w:left="1134" w:firstLine="567"/>
+      </w:pPr>
+      <w:rPr>
+        <w:rFonts w:hint="eastAsia"/>
+      </w:rPr>
+    </w:lvl>
+    <w:lvl w:ilvl="1" w:tplc="04090019" w:tentative="1">
+      <w:start w:val="1"/>
+      <w:numFmt w:val="lowerLetter"/>
+      <w:lvlText w:val="%2)"/>
+      <w:lvlJc w:val="left"/>
+      <w:pPr>
+        <w:ind w:left="177" w:hanging="480"/>
+      </w:pPr>
+    </w:lvl>
+    <w:lvl w:ilvl="2" w:tplc="0409001B" w:tentative="1">
+      <w:start w:val="1"/>
+      <w:numFmt w:val="lowerRoman"/>
+      <w:lvlText w:val="%3."/>
+      <w:lvlJc w:val="right"/>
+      <w:pPr>
+        <w:ind w:left="657" w:hanging="480"/>
+      </w:pPr>
+    </w:lvl>
+    <w:lvl w:ilvl="3" w:tplc="0409000F" w:tentative="1">
+      <w:start w:val="1"/>
+      <w:numFmt w:val="decimal"/>
+      <w:lvlText w:val="%4."/>
+      <w:lvlJc w:val="left"/>
+      <w:pPr>
+        <w:ind w:left="1137" w:hanging="480"/>
+      </w:pPr>
+    </w:lvl>
+    <w:lvl w:ilvl="4" w:tplc="04090019" w:tentative="1">
+      <w:start w:val="1"/>
+      <w:numFmt w:val="lowerLetter"/>
+      <w:lvlText w:val="%5)"/>
+      <w:lvlJc w:val="left"/>
+      <w:pPr>
+        <w:ind w:left="1617" w:hanging="480"/>
+      </w:pPr>
+    </w:lvl>
+    <w:lvl w:ilvl="5" w:tplc="0409001B" w:tentative="1">
+      <w:start w:val="1"/>
+      <w:numFmt w:val="lowerRoman"/>
+      <w:lvlText w:val="%6."/>
+      <w:lvlJc w:val="right"/>
+      <w:pPr>
+        <w:ind w:left="2097" w:hanging="480"/>
+      </w:pPr>
+    </w:lvl>
+    <w:lvl w:ilvl="6" w:tplc="0409000F" w:tentative="1">
+      <w:start w:val="1"/>
+      <w:numFmt w:val="decimal"/>
+      <w:lvlText w:val="%7."/>
+      <w:lvlJc w:val="left"/>
+      <w:pPr>
+        <w:ind w:left="2577" w:hanging="480"/>
+      </w:pPr>
+    </w:lvl>
+    <w:lvl w:ilvl="7" w:tplc="04090019" w:tentative="1">
+      <w:start w:val="1"/>
+      <w:numFmt w:val="lowerLetter"/>
+      <w:lvlText w:val="%8)"/>
+      <w:lvlJc w:val="left"/>
+      <w:pPr>
+        <w:ind w:left="3057" w:hanging="480"/>
+      </w:pPr>
+    </w:lvl>
+    <w:lvl w:ilvl="8" w:tplc="0409001B" w:tentative="1">
+      <w:start w:val="1"/>
+      <w:numFmt w:val="lowerRoman"/>
+      <w:lvlText w:val="%9."/>
+      <w:lvlJc w:val="right"/>
+      <w:pPr>
+        <w:ind w:left="3537" w:hanging="480"/>
+      </w:pPr>
+    </w:lvl>
+  </w:abstractNum>
+  <w:abstractNum w:abstractNumId="27">
     <w:nsid w:val="7AE91C12"/>
     <w:multiLevelType w:val="multilevel"/>
     <w:tmpl w:val="0409001D"/>
@@ -6987,7 +9516,96 @@
       </w:pPr>
     </w:lvl>
   </w:abstractNum>
-  <w:abstractNum w:abstractNumId="20">
+  <w:abstractNum w:abstractNumId="28">
+    <w:nsid w:val="7D417694"/>
+    <w:multiLevelType w:val="hybridMultilevel"/>
+    <w:tmpl w:val="D522345A"/>
+    <w:lvl w:ilvl="0" w:tplc="257A2034">
+      <w:start w:val="1"/>
+      <w:numFmt w:val="upperRoman"/>
+      <w:lvlText w:val="%1"/>
+      <w:lvlJc w:val="right"/>
+      <w:pPr>
+        <w:ind w:left="1134" w:firstLine="567"/>
+      </w:pPr>
+      <w:rPr>
+        <w:rFonts w:hint="eastAsia"/>
+      </w:rPr>
+    </w:lvl>
+    <w:lvl w:ilvl="1" w:tplc="04090019" w:tentative="1">
+      <w:start w:val="1"/>
+      <w:numFmt w:val="lowerLetter"/>
+      <w:lvlText w:val="%2)"/>
+      <w:lvlJc w:val="left"/>
+      <w:pPr>
+        <w:ind w:left="960" w:hanging="480"/>
+      </w:pPr>
+    </w:lvl>
+    <w:lvl w:ilvl="2" w:tplc="0409001B" w:tentative="1">
+      <w:start w:val="1"/>
+      <w:numFmt w:val="lowerRoman"/>
+      <w:lvlText w:val="%3."/>
+      <w:lvlJc w:val="right"/>
+      <w:pPr>
+        <w:ind w:left="1440" w:hanging="480"/>
+      </w:pPr>
+    </w:lvl>
+    <w:lvl w:ilvl="3" w:tplc="0409000F" w:tentative="1">
+      <w:start w:val="1"/>
+      <w:numFmt w:val="decimal"/>
+      <w:lvlText w:val="%4."/>
+      <w:lvlJc w:val="left"/>
+      <w:pPr>
+        <w:ind w:left="1920" w:hanging="480"/>
+      </w:pPr>
+    </w:lvl>
+    <w:lvl w:ilvl="4" w:tplc="04090019" w:tentative="1">
+      <w:start w:val="1"/>
+      <w:numFmt w:val="lowerLetter"/>
+      <w:lvlText w:val="%5)"/>
+      <w:lvlJc w:val="left"/>
+      <w:pPr>
+        <w:ind w:left="2400" w:hanging="480"/>
+      </w:pPr>
+    </w:lvl>
+    <w:lvl w:ilvl="5" w:tplc="0409001B" w:tentative="1">
+      <w:start w:val="1"/>
+      <w:numFmt w:val="lowerRoman"/>
+      <w:lvlText w:val="%6."/>
+      <w:lvlJc w:val="right"/>
+      <w:pPr>
+        <w:ind w:left="2880" w:hanging="480"/>
+      </w:pPr>
+    </w:lvl>
+    <w:lvl w:ilvl="6" w:tplc="0409000F" w:tentative="1">
+      <w:start w:val="1"/>
+      <w:numFmt w:val="decimal"/>
+      <w:lvlText w:val="%7."/>
+      <w:lvlJc w:val="left"/>
+      <w:pPr>
+        <w:ind w:left="3360" w:hanging="480"/>
+      </w:pPr>
+    </w:lvl>
+    <w:lvl w:ilvl="7" w:tplc="04090019" w:tentative="1">
+      <w:start w:val="1"/>
+      <w:numFmt w:val="lowerLetter"/>
+      <w:lvlText w:val="%8)"/>
+      <w:lvlJc w:val="left"/>
+      <w:pPr>
+        <w:ind w:left="3840" w:hanging="480"/>
+      </w:pPr>
+    </w:lvl>
+    <w:lvl w:ilvl="8" w:tplc="0409001B" w:tentative="1">
+      <w:start w:val="1"/>
+      <w:numFmt w:val="lowerRoman"/>
+      <w:lvlText w:val="%9."/>
+      <w:lvlJc w:val="right"/>
+      <w:pPr>
+        <w:ind w:left="4320" w:hanging="480"/>
+      </w:pPr>
+    </w:lvl>
+  </w:abstractNum>
+  <w:abstractNum w:abstractNumId="29">
     <w:nsid w:val="7FF24219"/>
     <w:multiLevelType w:val="hybridMultilevel"/>
     <w:tmpl w:val="6B88C168"/>
@@ -7086,19 +9704,19 @@
     <w:abstractNumId w:val="4"/>
   </w:num>
   <w:num w:numId="4">
-    <w:abstractNumId w:val="18"/>
+    <w:abstractNumId w:val="25"/>
   </w:num>
   <w:num w:numId="5">
-    <w:abstractNumId w:val="10"/>
+    <w:abstractNumId w:val="11"/>
   </w:num>
   <w:num w:numId="6">
     <w:abstractNumId w:val="3"/>
   </w:num>
   <w:num w:numId="7">
-    <w:abstractNumId w:val="7"/>
+    <w:abstractNumId w:val="8"/>
   </w:num>
   <w:num w:numId="8">
-    <w:abstractNumId w:val="16"/>
+    <w:abstractNumId w:val="23"/>
   </w:num>
   <w:num w:numId="9">
     <w:abstractNumId w:val="1"/>
@@ -7107,37 +9725,64 @@
     <w:abstractNumId w:val="2"/>
   </w:num>
   <w:num w:numId="11">
-    <w:abstractNumId w:val="17"/>
+    <w:abstractNumId w:val="24"/>
   </w:num>
   <w:num w:numId="12">
-    <w:abstractNumId w:val="20"/>
+    <w:abstractNumId w:val="29"/>
   </w:num>
   <w:num w:numId="13">
-    <w:abstractNumId w:val="9"/>
+    <w:abstractNumId w:val="10"/>
   </w:num>
   <w:num w:numId="14">
-    <w:abstractNumId w:val="14"/>
+    <w:abstractNumId w:val="21"/>
   </w:num>
   <w:num w:numId="15">
-    <w:abstractNumId w:val="15"/>
+    <w:abstractNumId w:val="22"/>
   </w:num>
   <w:num w:numId="16">
     <w:abstractNumId w:val="6"/>
   </w:num>
   <w:num w:numId="17">
+    <w:abstractNumId w:val="17"/>
+  </w:num>
+  <w:num w:numId="18">
+    <w:abstractNumId w:val="27"/>
+  </w:num>
+  <w:num w:numId="19">
+    <w:abstractNumId w:val="9"/>
+  </w:num>
+  <w:num w:numId="20">
     <w:abstractNumId w:val="13"/>
   </w:num>
-  <w:num w:numId="18">
+  <w:num w:numId="21">
+    <w:abstractNumId w:val="12"/>
+  </w:num>
+  <w:num w:numId="22">
+    <w:abstractNumId w:val="18"/>
+  </w:num>
+  <w:num w:numId="23">
     <w:abstractNumId w:val="19"/>
   </w:num>
-  <w:num w:numId="19">
-    <w:abstractNumId w:val="8"/>
+  <w:num w:numId="24">
+    <w:abstractNumId w:val="28"/>
   </w:num>
-  <w:num w:numId="20">
-    <w:abstractNumId w:val="12"/>
+  <w:num w:numId="25">
+    <w:abstractNumId w:val="14"/>
   </w:num>
-  <w:num w:numId="21">
-    <w:abstractNumId w:val="11"/>
+  <w:num w:numId="26">
+    <w:abstractNumId w:val="15"/>
+  </w:num>
+  <w:num w:numId="27">
+    <w:abstractNumId w:val="26"/>
+  </w:num>
+  <w:num w:numId="28">
+    <w:abstractNumId w:val="7"/>
+  </w:num>
+  <w:num w:numId="29">
+    <w:abstractNumId w:val="20"/>
+  </w:num>
+  <w:num w:numId="30">
+    <w:abstractNumId w:val="16"/>
   </w:num>
 </w:numbering>
 </file>

</xml_diff>

<commit_message>
The limitation of the system
</commit_message>
<xml_diff>
--- a/memory recall.docx
+++ b/memory recall.docx
@@ -9,7 +9,6 @@
           <w:sz w:val="28"/>
         </w:rPr>
       </w:pPr>
-      <w:bookmarkStart w:id="0" w:name="_GoBack"/>
       <w:r>
         <w:rPr>
           <w:rFonts w:hint="eastAsia"/>
@@ -206,21 +205,7 @@
         <w:rPr>
           <w:rFonts w:hint="eastAsia"/>
         </w:rPr>
-        <w:t xml:space="preserve">The user met somebody, and he/she cannot remember the other cues. </w:t>
-      </w:r>
-      <w:proofErr w:type="spellStart"/>
-      <w:r>
-        <w:rPr>
-          <w:rFonts w:hint="eastAsia"/>
-        </w:rPr>
-        <w:t>He/She</w:t>
-      </w:r>
-      <w:proofErr w:type="spellEnd"/>
-      <w:r>
-        <w:rPr>
-          <w:rFonts w:hint="eastAsia"/>
-        </w:rPr>
-        <w:t xml:space="preserve"> can double click the person image to view the related images.</w:t>
+        <w:t>The user met somebody, and he/she cannot remember the other cues. He/She can double click the person image to view the related images.</w:t>
       </w:r>
     </w:p>
     <w:p>
@@ -246,21 +231,7 @@
         <w:rPr>
           <w:rFonts w:hint="eastAsia"/>
         </w:rPr>
-        <w:t xml:space="preserve"> an object in his memory, and he/she cannot remember the other cues. </w:t>
-      </w:r>
-      <w:proofErr w:type="spellStart"/>
-      <w:r>
-        <w:rPr>
-          <w:rFonts w:hint="eastAsia"/>
-        </w:rPr>
-        <w:t>He/She</w:t>
-      </w:r>
-      <w:proofErr w:type="spellEnd"/>
-      <w:r>
-        <w:rPr>
-          <w:rFonts w:hint="eastAsia"/>
-        </w:rPr>
-        <w:t xml:space="preserve"> can double click the object image to view the related images.</w:t>
+        <w:t xml:space="preserve"> an object in his memory, and he/she cannot remember the other cues. He/She can double click the object image to view the related images.</w:t>
       </w:r>
     </w:p>
     <w:p>
@@ -286,21 +257,7 @@
         <w:rPr>
           <w:rFonts w:hint="eastAsia"/>
         </w:rPr>
-        <w:t xml:space="preserve"> there is a thing happened somewhere, and he/she cannot remember the other cues. </w:t>
-      </w:r>
-      <w:proofErr w:type="spellStart"/>
-      <w:r>
-        <w:rPr>
-          <w:rFonts w:hint="eastAsia"/>
-        </w:rPr>
-        <w:t>He/She</w:t>
-      </w:r>
-      <w:proofErr w:type="spellEnd"/>
-      <w:r>
-        <w:rPr>
-          <w:rFonts w:hint="eastAsia"/>
-        </w:rPr>
-        <w:t xml:space="preserve"> can double click the location image to view the related images.</w:t>
+        <w:t xml:space="preserve"> there is a thing happened somewhere, and he/she cannot remember the other cues. He/She can double click the location image to view the related images.</w:t>
       </w:r>
     </w:p>
     <w:p>
@@ -1231,9 +1188,6 @@
         </w:numPr>
         <w:spacing w:line="300" w:lineRule="exact"/>
         <w:ind w:firstLineChars="0"/>
-        <w:rPr>
-          <w:rFonts w:hint="eastAsia"/>
-        </w:rPr>
       </w:pPr>
       <w:r>
         <w:rPr>
@@ -1291,7 +1245,6 @@
         <w:spacing w:line="300" w:lineRule="exact"/>
         <w:ind w:left="720" w:firstLineChars="0" w:firstLine="0"/>
         <w:rPr>
-          <w:rFonts w:hint="eastAsia"/>
           <w:color w:val="FF0000"/>
         </w:rPr>
       </w:pPr>
@@ -1322,7 +1275,6 @@
         <w:spacing w:line="300" w:lineRule="exact"/>
         <w:ind w:left="720" w:firstLineChars="0" w:firstLine="0"/>
         <w:rPr>
-          <w:rFonts w:hint="eastAsia"/>
           <w:color w:val="FF0000"/>
         </w:rPr>
       </w:pPr>
@@ -1656,7 +1608,6 @@
                 <w:color w:val="FF0000"/>
               </w:rPr>
             </w:pPr>
-            <w:proofErr w:type="spellStart"/>
             <w:r>
               <w:rPr>
                 <w:color w:val="FF0000"/>
@@ -1670,7 +1621,6 @@
               </w:rPr>
               <w:t>reationTime</w:t>
             </w:r>
-            <w:proofErr w:type="spellEnd"/>
           </w:p>
         </w:tc>
         <w:tc>
@@ -1732,7 +1682,6 @@
                 <w:color w:val="FF0000"/>
               </w:rPr>
             </w:pPr>
-            <w:proofErr w:type="spellStart"/>
             <w:r>
               <w:rPr>
                 <w:color w:val="FF0000"/>
@@ -1746,7 +1695,6 @@
               </w:rPr>
               <w:t>reationHour</w:t>
             </w:r>
-            <w:proofErr w:type="spellEnd"/>
           </w:p>
         </w:tc>
         <w:tc>
@@ -1824,7 +1772,6 @@
                 <w:color w:val="FF0000"/>
               </w:rPr>
             </w:pPr>
-            <w:proofErr w:type="spellStart"/>
             <w:r>
               <w:rPr>
                 <w:rFonts w:hint="eastAsia"/>
@@ -1832,7 +1779,6 @@
               </w:rPr>
               <w:t>CretionTimeString</w:t>
             </w:r>
-            <w:proofErr w:type="spellEnd"/>
           </w:p>
         </w:tc>
         <w:tc>
@@ -2448,7 +2394,6 @@
                 <w:color w:val="FF0000"/>
               </w:rPr>
             </w:pPr>
-            <w:proofErr w:type="spellStart"/>
             <w:r>
               <w:rPr>
                 <w:color w:val="FF0000"/>
@@ -2462,7 +2407,6 @@
               </w:rPr>
               <w:t>uid</w:t>
             </w:r>
-            <w:proofErr w:type="spellEnd"/>
           </w:p>
         </w:tc>
         <w:tc>
@@ -2505,23 +2449,7 @@
                 <w:rFonts w:hint="eastAsia"/>
                 <w:color w:val="FF0000"/>
               </w:rPr>
-              <w:t xml:space="preserve">The </w:t>
-            </w:r>
-            <w:proofErr w:type="spellStart"/>
-            <w:r>
-              <w:rPr>
-                <w:rFonts w:hint="eastAsia"/>
-                <w:color w:val="FF0000"/>
-              </w:rPr>
-              <w:t>uuid</w:t>
-            </w:r>
-            <w:proofErr w:type="spellEnd"/>
-            <w:r>
-              <w:rPr>
-                <w:rFonts w:hint="eastAsia"/>
-                <w:color w:val="FF0000"/>
-              </w:rPr>
-              <w:t xml:space="preserve"> of the avatar image</w:t>
+              <w:t>The uuid of the avatar image</w:t>
             </w:r>
           </w:p>
         </w:tc>
@@ -2916,7 +2844,6 @@
                 <w:color w:val="FF0000"/>
               </w:rPr>
             </w:pPr>
-            <w:proofErr w:type="spellStart"/>
             <w:r>
               <w:rPr>
                 <w:rFonts w:hint="eastAsia"/>
@@ -2924,7 +2851,6 @@
               </w:rPr>
               <w:t>PictureName</w:t>
             </w:r>
-            <w:proofErr w:type="spellEnd"/>
           </w:p>
         </w:tc>
         <w:tc>
@@ -2986,7 +2912,6 @@
                 <w:color w:val="FF0000"/>
               </w:rPr>
             </w:pPr>
-            <w:proofErr w:type="spellStart"/>
             <w:r>
               <w:rPr>
                 <w:rFonts w:hint="eastAsia"/>
@@ -2994,7 +2919,6 @@
               </w:rPr>
               <w:t>ParentTagsNumber</w:t>
             </w:r>
-            <w:proofErr w:type="spellEnd"/>
           </w:p>
         </w:tc>
         <w:tc>
@@ -3056,7 +2980,6 @@
                 <w:color w:val="FF0000"/>
               </w:rPr>
             </w:pPr>
-            <w:proofErr w:type="spellStart"/>
             <w:r>
               <w:rPr>
                 <w:rFonts w:hint="eastAsia"/>
@@ -3064,7 +2987,6 @@
               </w:rPr>
               <w:t>BingImageUrl</w:t>
             </w:r>
-            <w:proofErr w:type="spellEnd"/>
           </w:p>
         </w:tc>
         <w:tc>
@@ -3107,23 +3029,7 @@
                 <w:rFonts w:hint="eastAsia"/>
                 <w:color w:val="FF0000"/>
               </w:rPr>
-              <w:t xml:space="preserve">The </w:t>
-            </w:r>
-            <w:proofErr w:type="spellStart"/>
-            <w:r>
-              <w:rPr>
-                <w:rFonts w:hint="eastAsia"/>
-                <w:color w:val="FF0000"/>
-              </w:rPr>
-              <w:t>url</w:t>
-            </w:r>
-            <w:proofErr w:type="spellEnd"/>
-            <w:r>
-              <w:rPr>
-                <w:rFonts w:hint="eastAsia"/>
-                <w:color w:val="FF0000"/>
-              </w:rPr>
-              <w:t xml:space="preserve"> from the website of the </w:t>
+              <w:t xml:space="preserve">The url from the website of the </w:t>
             </w:r>
             <w:r>
               <w:rPr>
@@ -3726,14 +3632,12 @@
                 <w:color w:val="FF0000"/>
               </w:rPr>
             </w:pPr>
-            <w:proofErr w:type="spellStart"/>
             <w:r>
               <w:rPr>
                 <w:color w:val="FF0000"/>
               </w:rPr>
               <w:t>PictureId</w:t>
             </w:r>
-            <w:proofErr w:type="spellEnd"/>
           </w:p>
         </w:tc>
         <w:tc>
@@ -3802,7 +3706,6 @@
                 <w:color w:val="FF0000"/>
               </w:rPr>
             </w:pPr>
-            <w:proofErr w:type="spellStart"/>
             <w:r>
               <w:rPr>
                 <w:color w:val="FF0000"/>
@@ -3816,7 +3719,6 @@
               </w:rPr>
               <w:t>uid</w:t>
             </w:r>
-            <w:proofErr w:type="spellEnd"/>
           </w:p>
         </w:tc>
         <w:tc>
@@ -3859,23 +3761,7 @@
                 <w:rFonts w:hint="eastAsia"/>
                 <w:color w:val="FF0000"/>
               </w:rPr>
-              <w:t xml:space="preserve">The </w:t>
-            </w:r>
-            <w:proofErr w:type="spellStart"/>
-            <w:r>
-              <w:rPr>
-                <w:rFonts w:hint="eastAsia"/>
-                <w:color w:val="FF0000"/>
-              </w:rPr>
-              <w:t>uuid</w:t>
-            </w:r>
-            <w:proofErr w:type="spellEnd"/>
-            <w:r>
-              <w:rPr>
-                <w:rFonts w:hint="eastAsia"/>
-                <w:color w:val="FF0000"/>
-              </w:rPr>
-              <w:t xml:space="preserve"> of the avatar image</w:t>
+              <w:t>The uuid of the avatar image</w:t>
             </w:r>
           </w:p>
         </w:tc>
@@ -4215,14 +4101,12 @@
                 <w:color w:val="FF0000"/>
               </w:rPr>
             </w:pPr>
-            <w:proofErr w:type="spellStart"/>
             <w:r>
               <w:rPr>
                 <w:color w:val="FF0000"/>
               </w:rPr>
               <w:t>PictureId</w:t>
             </w:r>
-            <w:proofErr w:type="spellEnd"/>
           </w:p>
         </w:tc>
         <w:tc>
@@ -4419,55 +4303,7 @@
           <w:rFonts w:hint="eastAsia"/>
           <w:color w:val="FF0000"/>
         </w:rPr>
-        <w:t xml:space="preserve">From the image, we can see that there are 1 to n relationships between Picture and </w:t>
-      </w:r>
-      <w:proofErr w:type="spellStart"/>
-      <w:r>
-        <w:rPr>
-          <w:rFonts w:hint="eastAsia"/>
-          <w:color w:val="FF0000"/>
-        </w:rPr>
-        <w:t>Picture_Faces</w:t>
-      </w:r>
-      <w:proofErr w:type="spellEnd"/>
-      <w:r>
-        <w:rPr>
-          <w:rFonts w:hint="eastAsia"/>
-          <w:color w:val="FF0000"/>
-        </w:rPr>
-        <w:t xml:space="preserve">, Picture and </w:t>
-      </w:r>
-      <w:proofErr w:type="spellStart"/>
-      <w:r>
-        <w:rPr>
-          <w:rFonts w:hint="eastAsia"/>
-          <w:color w:val="FF0000"/>
-        </w:rPr>
-        <w:t>Picture_Objects</w:t>
-      </w:r>
-      <w:proofErr w:type="spellEnd"/>
-      <w:r>
-        <w:rPr>
-          <w:rFonts w:hint="eastAsia"/>
-          <w:color w:val="FF0000"/>
-        </w:rPr>
-        <w:t xml:space="preserve">. And the other is an individual table for the system. They are only store some useful information when we realize our system. The </w:t>
-      </w:r>
-      <w:proofErr w:type="spellStart"/>
-      <w:r>
-        <w:rPr>
-          <w:rFonts w:hint="eastAsia"/>
-          <w:color w:val="FF0000"/>
-        </w:rPr>
-        <w:t>Real_Object</w:t>
-      </w:r>
-      <w:proofErr w:type="spellEnd"/>
-      <w:r>
-        <w:rPr>
-          <w:rFonts w:hint="eastAsia"/>
-          <w:color w:val="FF0000"/>
-        </w:rPr>
-        <w:t xml:space="preserve"> Table will store all the objects in our system. The Avatar Table will store all the faces in our system. A</w:t>
+        <w:t>From the image, we can see that there are 1 to n relationships between Picture and Picture_Faces, Picture and Picture_Objects. And the other is an individual table for the system. They are only store some useful information when we realize our system. The Real_Object Table will store all the objects in our system. The Avatar Table will store all the faces in our system. A</w:t>
       </w:r>
       <w:r>
         <w:rPr>
@@ -4502,9 +4338,6 @@
         </w:numPr>
         <w:spacing w:line="300" w:lineRule="exact"/>
         <w:ind w:firstLineChars="0"/>
-        <w:rPr>
-          <w:rFonts w:hint="eastAsia"/>
-        </w:rPr>
       </w:pPr>
       <w:r>
         <w:rPr>
@@ -4546,7 +4379,6 @@
         <w:spacing w:line="300" w:lineRule="exact"/>
         <w:ind w:firstLineChars="0"/>
         <w:rPr>
-          <w:rFonts w:hint="eastAsia"/>
           <w:color w:val="0070C0"/>
         </w:rPr>
       </w:pPr>
@@ -4564,7 +4396,6 @@
         <w:spacing w:line="300" w:lineRule="exact"/>
         <w:ind w:left="1080" w:firstLineChars="0" w:firstLine="0"/>
         <w:rPr>
-          <w:rFonts w:hint="eastAsia"/>
           <w:color w:val="0070C0"/>
         </w:rPr>
       </w:pPr>
@@ -4582,7 +4413,6 @@
         <w:spacing w:line="300" w:lineRule="exact"/>
         <w:ind w:left="1080" w:firstLineChars="0" w:firstLine="0"/>
         <w:rPr>
-          <w:rFonts w:hint="eastAsia"/>
           <w:color w:val="0070C0"/>
         </w:rPr>
       </w:pPr>
@@ -4600,7 +4430,6 @@
         <w:spacing w:line="300" w:lineRule="exact"/>
         <w:ind w:left="1080" w:firstLineChars="0" w:firstLine="0"/>
         <w:rPr>
-          <w:rFonts w:hint="eastAsia"/>
           <w:color w:val="0070C0"/>
         </w:rPr>
       </w:pPr>
@@ -4615,7 +4444,6 @@
         <w:spacing w:line="300" w:lineRule="exact"/>
         <w:ind w:firstLineChars="0"/>
         <w:rPr>
-          <w:rFonts w:hint="eastAsia"/>
           <w:color w:val="0070C0"/>
         </w:rPr>
       </w:pPr>
@@ -4633,7 +4461,6 @@
         <w:spacing w:line="300" w:lineRule="exact"/>
         <w:ind w:left="1080" w:firstLineChars="0" w:firstLine="0"/>
         <w:rPr>
-          <w:rFonts w:hint="eastAsia"/>
           <w:color w:val="0070C0"/>
         </w:rPr>
       </w:pPr>
@@ -4651,7 +4478,6 @@
         <w:spacing w:line="300" w:lineRule="exact"/>
         <w:ind w:left="1080" w:firstLineChars="0" w:firstLine="0"/>
         <w:rPr>
-          <w:rFonts w:hint="eastAsia"/>
           <w:color w:val="0070C0"/>
         </w:rPr>
       </w:pPr>
@@ -4673,7 +4499,6 @@
         <w:spacing w:line="300" w:lineRule="exact"/>
         <w:ind w:firstLineChars="0"/>
         <w:rPr>
-          <w:rFonts w:hint="eastAsia"/>
           <w:color w:val="0070C0"/>
         </w:rPr>
       </w:pPr>
@@ -4692,7 +4517,6 @@
         <w:spacing w:line="300" w:lineRule="exact"/>
         <w:ind w:left="1080" w:firstLineChars="0" w:firstLine="0"/>
         <w:rPr>
-          <w:rFonts w:hint="eastAsia"/>
           <w:color w:val="0070C0"/>
         </w:rPr>
       </w:pPr>
@@ -4701,23 +4525,7 @@
           <w:rFonts w:hint="eastAsia"/>
           <w:color w:val="0070C0"/>
         </w:rPr>
-        <w:t xml:space="preserve">When user double clicks the cue image, the system will show the images related this cue. And user can click next and </w:t>
-      </w:r>
-      <w:proofErr w:type="spellStart"/>
-      <w:r>
-        <w:rPr>
-          <w:rFonts w:hint="eastAsia"/>
-          <w:color w:val="0070C0"/>
-        </w:rPr>
-        <w:t>prev</w:t>
-      </w:r>
-      <w:proofErr w:type="spellEnd"/>
-      <w:r>
-        <w:rPr>
-          <w:rFonts w:hint="eastAsia"/>
-          <w:color w:val="0070C0"/>
-        </w:rPr>
-        <w:t xml:space="preserve"> button to view these images.</w:t>
+        <w:t>When user double clicks the cue image, the system will show the images related this cue. And user can click next and prev button to view these images.</w:t>
       </w:r>
     </w:p>
     <w:p>
@@ -4726,7 +4534,6 @@
         <w:spacing w:line="300" w:lineRule="exact"/>
         <w:ind w:left="1080" w:firstLineChars="0" w:firstLine="0"/>
         <w:rPr>
-          <w:rFonts w:hint="eastAsia"/>
           <w:color w:val="0070C0"/>
         </w:rPr>
       </w:pPr>
@@ -4748,7 +4555,6 @@
         <w:spacing w:line="300" w:lineRule="exact"/>
         <w:ind w:firstLineChars="0"/>
         <w:rPr>
-          <w:rFonts w:hint="eastAsia"/>
           <w:color w:val="0070C0"/>
         </w:rPr>
       </w:pPr>
@@ -4779,7 +4585,6 @@
         <w:spacing w:line="300" w:lineRule="exact"/>
         <w:ind w:left="1080" w:firstLineChars="0" w:firstLine="0"/>
         <w:rPr>
-          <w:rFonts w:hint="eastAsia"/>
           <w:color w:val="0070C0"/>
         </w:rPr>
       </w:pPr>
@@ -4797,7 +4602,6 @@
         <w:spacing w:line="300" w:lineRule="exact"/>
         <w:ind w:left="1080" w:firstLineChars="0" w:firstLine="0"/>
         <w:rPr>
-          <w:rFonts w:hint="eastAsia"/>
           <w:color w:val="0070C0"/>
         </w:rPr>
       </w:pPr>
@@ -4819,7 +4623,6 @@
         <w:spacing w:line="300" w:lineRule="exact"/>
         <w:ind w:firstLineChars="0"/>
         <w:rPr>
-          <w:rFonts w:hint="eastAsia"/>
           <w:color w:val="0070C0"/>
         </w:rPr>
       </w:pPr>
@@ -4837,7 +4640,6 @@
         <w:spacing w:line="300" w:lineRule="exact"/>
         <w:ind w:left="1080" w:firstLineChars="0" w:firstLine="0"/>
         <w:rPr>
-          <w:rFonts w:hint="eastAsia"/>
           <w:color w:val="0070C0"/>
         </w:rPr>
       </w:pPr>
@@ -4846,23 +4648,7 @@
           <w:rFonts w:hint="eastAsia"/>
           <w:color w:val="0070C0"/>
         </w:rPr>
-        <w:t xml:space="preserve">After user click the query button, we will show the result of the search via cues combination. User can click next and </w:t>
-      </w:r>
-      <w:proofErr w:type="spellStart"/>
-      <w:r>
-        <w:rPr>
-          <w:rFonts w:hint="eastAsia"/>
-          <w:color w:val="0070C0"/>
-        </w:rPr>
-        <w:t>prev</w:t>
-      </w:r>
-      <w:proofErr w:type="spellEnd"/>
-      <w:r>
-        <w:rPr>
-          <w:rFonts w:hint="eastAsia"/>
-          <w:color w:val="0070C0"/>
-        </w:rPr>
-        <w:t xml:space="preserve"> to view these images.</w:t>
+        <w:t>After user click the query button, we will show the result of the search via cues combination. User can click next and prev to view these images.</w:t>
       </w:r>
     </w:p>
     <w:p>
@@ -4871,7 +4657,6 @@
         <w:spacing w:line="300" w:lineRule="exact"/>
         <w:ind w:left="1080" w:firstLineChars="0" w:firstLine="0"/>
         <w:rPr>
-          <w:rFonts w:hint="eastAsia"/>
           <w:color w:val="0070C0"/>
         </w:rPr>
       </w:pPr>
@@ -5218,11 +5003,9 @@
               <w:spacing w:line="300" w:lineRule="exact"/>
               <w:ind w:firstLineChars="0" w:firstLine="0"/>
             </w:pPr>
-            <w:proofErr w:type="spellStart"/>
             <w:r>
               <w:t>faceListId</w:t>
             </w:r>
-            <w:proofErr w:type="spellEnd"/>
           </w:p>
         </w:tc>
         <w:tc>
@@ -5333,20 +5116,11 @@
         <w:t xml:space="preserve"> a face list which stores the faces we recognized from user’s images. When we use this API, we need to provide a list </w:t>
       </w:r>
       <w:r>
-        <w:t>id like ‘</w:t>
-      </w:r>
-      <w:proofErr w:type="spellStart"/>
-      <w:r>
-        <w:t>Memory_Face_List_Id’and</w:t>
-      </w:r>
-      <w:proofErr w:type="spellEnd"/>
-      <w:r>
-        <w:t xml:space="preserve"> a list </w:t>
+        <w:t xml:space="preserve">id like ‘Memory_Face_List_Id’and a list </w:t>
       </w:r>
       <w:r>
         <w:t>name like ‘</w:t>
       </w:r>
-      <w:proofErr w:type="spellStart"/>
       <w:r>
         <w:t>Memory</w:t>
       </w:r>
@@ -5356,7 +5130,6 @@
       <w:r>
         <w:t>_Name</w:t>
       </w:r>
-      <w:proofErr w:type="spellEnd"/>
       <w:r>
         <w:t>’. And the API will return a response to show the result of creating the face list. If the response status is 200, that means we create the face list successfully.</w:t>
       </w:r>
@@ -5503,11 +5276,9 @@
               <w:spacing w:line="300" w:lineRule="exact"/>
               <w:ind w:firstLineChars="0" w:firstLine="0"/>
             </w:pPr>
-            <w:proofErr w:type="spellStart"/>
             <w:r>
               <w:t>faceListId</w:t>
             </w:r>
-            <w:proofErr w:type="spellEnd"/>
           </w:p>
         </w:tc>
         <w:tc>
@@ -5637,11 +5408,9 @@
               <w:spacing w:line="300" w:lineRule="exact"/>
               <w:ind w:firstLineChars="0" w:firstLine="0"/>
             </w:pPr>
-            <w:proofErr w:type="spellStart"/>
             <w:r>
               <w:t>faceListId</w:t>
             </w:r>
-            <w:proofErr w:type="spellEnd"/>
           </w:p>
         </w:tc>
         <w:tc>
@@ -5736,11 +5505,9 @@
               <w:spacing w:line="300" w:lineRule="exact"/>
               <w:ind w:firstLineChars="0" w:firstLine="0"/>
             </w:pPr>
-            <w:proofErr w:type="spellStart"/>
             <w:r>
               <w:t>persistedFaces</w:t>
             </w:r>
-            <w:proofErr w:type="spellEnd"/>
           </w:p>
         </w:tc>
         <w:tc>
@@ -5794,15 +5561,7 @@
         <w:ind w:left="1460" w:firstLineChars="0" w:firstLine="0"/>
       </w:pPr>
       <w:r>
-        <w:t>The function of this API is that we can get the face list we created using face list id. If we used the above API to create a face list which id is “</w:t>
-      </w:r>
-      <w:proofErr w:type="spellStart"/>
-      <w:r>
-        <w:t>Memory_Face_List_Id</w:t>
-      </w:r>
-      <w:proofErr w:type="spellEnd"/>
-      <w:r>
-        <w:t>”, we will use this face list id to get the face list. If we send this request, we will get a face list which contains all the faces we recognize from the user’s images.</w:t>
+        <w:t>The function of this API is that we can get the face list we created using face list id. If we used the above API to create a face list which id is “Memory_Face_List_Id”, we will use this face list id to get the face list. If we send this request, we will get a face list which contains all the faces we recognize from the user’s images.</w:t>
       </w:r>
     </w:p>
     <w:p>
@@ -5934,11 +5693,9 @@
               <w:spacing w:line="300" w:lineRule="exact"/>
               <w:ind w:firstLineChars="0" w:firstLine="0"/>
             </w:pPr>
-            <w:proofErr w:type="spellStart"/>
             <w:r>
               <w:t>faceListId</w:t>
             </w:r>
-            <w:proofErr w:type="spellEnd"/>
           </w:p>
         </w:tc>
         <w:tc>
@@ -5983,11 +5740,9 @@
               <w:spacing w:line="300" w:lineRule="exact"/>
               <w:ind w:firstLineChars="0" w:firstLine="0"/>
             </w:pPr>
-            <w:proofErr w:type="spellStart"/>
             <w:r>
               <w:t>targetFace</w:t>
             </w:r>
-            <w:proofErr w:type="spellEnd"/>
           </w:p>
         </w:tc>
         <w:tc>
@@ -6125,11 +5880,9 @@
               <w:spacing w:line="300" w:lineRule="exact"/>
               <w:ind w:firstLineChars="0" w:firstLine="0"/>
             </w:pPr>
-            <w:proofErr w:type="spellStart"/>
             <w:r>
               <w:t>persistedFaceId</w:t>
             </w:r>
-            <w:proofErr w:type="spellEnd"/>
           </w:p>
         </w:tc>
         <w:tc>
@@ -6328,11 +6081,9 @@
               <w:spacing w:line="300" w:lineRule="exact"/>
               <w:ind w:firstLineChars="0" w:firstLine="0"/>
             </w:pPr>
-            <w:proofErr w:type="spellStart"/>
             <w:r>
               <w:t>returnFaceId</w:t>
             </w:r>
-            <w:proofErr w:type="spellEnd"/>
           </w:p>
         </w:tc>
         <w:tc>
@@ -6345,11 +6096,9 @@
               <w:spacing w:line="300" w:lineRule="exact"/>
               <w:ind w:firstLineChars="0" w:firstLine="0"/>
             </w:pPr>
-            <w:proofErr w:type="spellStart"/>
             <w:r>
               <w:t>boolean</w:t>
             </w:r>
-            <w:proofErr w:type="spellEnd"/>
           </w:p>
         </w:tc>
         <w:tc>
@@ -6485,11 +6234,9 @@
               <w:spacing w:line="300" w:lineRule="exact"/>
               <w:ind w:firstLineChars="0" w:firstLine="0"/>
             </w:pPr>
-            <w:proofErr w:type="spellStart"/>
             <w:r>
               <w:t>faceId</w:t>
             </w:r>
-            <w:proofErr w:type="spellEnd"/>
           </w:p>
         </w:tc>
         <w:tc>
@@ -6534,11 +6281,9 @@
               <w:spacing w:line="300" w:lineRule="exact"/>
               <w:ind w:firstLineChars="0" w:firstLine="0"/>
             </w:pPr>
-            <w:proofErr w:type="spellStart"/>
             <w:r>
               <w:t>faceRectangle</w:t>
             </w:r>
-            <w:proofErr w:type="spellEnd"/>
           </w:p>
         </w:tc>
         <w:tc>
@@ -6587,15 +6332,7 @@
         <w:ind w:left="1460" w:firstLineChars="0" w:firstLine="0"/>
       </w:pPr>
       <w:r>
-        <w:t>The function of this API is that detecting the faces on the image which user imported via our system. When we use this API, we need to convert user’s image to bytes and set the ‘</w:t>
-      </w:r>
-      <w:proofErr w:type="spellStart"/>
-      <w:r>
-        <w:t>returnFaceId’field</w:t>
-      </w:r>
-      <w:proofErr w:type="spellEnd"/>
-      <w:r>
-        <w:t xml:space="preserve"> to true. Then we will get the face unique id and the location of the face on the image.</w:t>
+        <w:t>The function of this API is that detecting the faces on the image which user imported via our system. When we use this API, we need to convert user’s image to bytes and set the ‘returnFaceId’field to true. Then we will get the face unique id and the location of the face on the image.</w:t>
       </w:r>
     </w:p>
     <w:p>
@@ -6742,11 +6479,9 @@
               <w:spacing w:line="300" w:lineRule="exact"/>
               <w:ind w:firstLineChars="0" w:firstLine="0"/>
             </w:pPr>
-            <w:proofErr w:type="spellStart"/>
             <w:r>
               <w:t>faceId</w:t>
             </w:r>
-            <w:proofErr w:type="spellEnd"/>
           </w:p>
         </w:tc>
         <w:tc>
@@ -6794,14 +6529,12 @@
               <w:spacing w:line="300" w:lineRule="exact"/>
               <w:ind w:firstLineChars="0" w:firstLine="0"/>
             </w:pPr>
-            <w:proofErr w:type="spellStart"/>
             <w:r>
               <w:rPr>
                 <w:rFonts w:hint="eastAsia"/>
               </w:rPr>
               <w:t>faceListId</w:t>
             </w:r>
-            <w:proofErr w:type="spellEnd"/>
           </w:p>
         </w:tc>
         <w:tc>
@@ -6852,14 +6585,12 @@
               <w:spacing w:line="300" w:lineRule="exact"/>
               <w:ind w:firstLineChars="0" w:firstLine="0"/>
             </w:pPr>
-            <w:proofErr w:type="spellStart"/>
             <w:r>
               <w:rPr>
                 <w:rFonts w:hint="eastAsia"/>
               </w:rPr>
               <w:t>maxNumber</w:t>
             </w:r>
-            <w:proofErr w:type="spellEnd"/>
           </w:p>
         </w:tc>
         <w:tc>
@@ -6989,11 +6720,9 @@
               <w:spacing w:line="300" w:lineRule="exact"/>
               <w:ind w:firstLineChars="0" w:firstLine="0"/>
             </w:pPr>
-            <w:proofErr w:type="spellStart"/>
             <w:r>
               <w:t>persistedFaceId</w:t>
             </w:r>
-            <w:proofErr w:type="spellEnd"/>
           </w:p>
         </w:tc>
         <w:tc>
@@ -8129,15 +7858,7 @@
         <w:t xml:space="preserve">This API is a library of maven module. So we just </w:t>
       </w:r>
       <w:r>
-        <w:t xml:space="preserve">depend on it in our project. Our project is managed by maven, as a result, we just add the following code in our </w:t>
-      </w:r>
-      <w:proofErr w:type="spellStart"/>
-      <w:r>
-        <w:t>pom</w:t>
-      </w:r>
-      <w:proofErr w:type="spellEnd"/>
-      <w:r>
-        <w:t xml:space="preserve"> file:</w:t>
+        <w:t>depend on it in our project. Our project is managed by maven, as a result, we just add the following code in our pom file:</w:t>
       </w:r>
     </w:p>
     <w:p>
@@ -8254,7 +7975,6 @@
         <w:spacing w:line="300" w:lineRule="exact"/>
         <w:ind w:left="1629" w:firstLineChars="0" w:firstLine="0"/>
       </w:pPr>
-      <w:proofErr w:type="spellStart"/>
       <w:r>
         <w:t>GeocodingApi</w:t>
       </w:r>
@@ -8267,7 +7987,6 @@
       <w:r>
         <w:t>reverseGeocode</w:t>
       </w:r>
-      <w:proofErr w:type="spellEnd"/>
       <w:r>
         <w:rPr>
           <w:rFonts w:hint="eastAsia"/>
@@ -8512,29 +8231,7 @@
         <w:rPr>
           <w:rFonts w:hint="eastAsia"/>
         </w:rPr>
-        <w:t xml:space="preserve">  </w:t>
-      </w:r>
-      <w:proofErr w:type="spellStart"/>
-      <w:proofErr w:type="gramStart"/>
-      <w:r>
-        <w:rPr>
-          <w:rFonts w:hint="eastAsia"/>
-        </w:rPr>
-        <w:t>MultipartFile</w:t>
-      </w:r>
-      <w:proofErr w:type="spellEnd"/>
-      <w:r>
-        <w:rPr>
-          <w:rFonts w:hint="eastAsia"/>
-        </w:rPr>
-        <w:t>[</w:t>
-      </w:r>
-      <w:proofErr w:type="gramEnd"/>
-      <w:r>
-        <w:rPr>
-          <w:rFonts w:hint="eastAsia"/>
-        </w:rPr>
-        <w:t>] images</w:t>
+        <w:t xml:space="preserve">  MultipartFile[] images</w:t>
       </w:r>
     </w:p>
     <w:p>
@@ -8568,15 +8265,7 @@
         <w:ind w:firstLineChars="0"/>
       </w:pPr>
       <w:r>
-        <w:t xml:space="preserve">Get the bytes of the image from the </w:t>
-      </w:r>
-      <w:proofErr w:type="spellStart"/>
-      <w:r>
-        <w:t>MultipartFile</w:t>
-      </w:r>
-      <w:proofErr w:type="spellEnd"/>
-      <w:r>
-        <w:t xml:space="preserve"> type</w:t>
+        <w:t>Get the bytes of the image from the MultipartFile type</w:t>
       </w:r>
     </w:p>
     <w:p>
@@ -10088,14 +9777,12 @@
               <w:spacing w:line="300" w:lineRule="exact"/>
               <w:ind w:firstLineChars="0" w:firstLine="0"/>
             </w:pPr>
-            <w:proofErr w:type="spellStart"/>
             <w:r>
               <w:rPr>
                 <w:rFonts w:hint="eastAsia"/>
               </w:rPr>
               <w:t>faceIds</w:t>
             </w:r>
-            <w:proofErr w:type="spellEnd"/>
           </w:p>
         </w:tc>
         <w:tc>
@@ -10146,14 +9833,12 @@
               <w:spacing w:line="300" w:lineRule="exact"/>
               <w:ind w:firstLineChars="0" w:firstLine="0"/>
             </w:pPr>
-            <w:proofErr w:type="spellStart"/>
             <w:r>
               <w:rPr>
                 <w:rFonts w:hint="eastAsia"/>
               </w:rPr>
               <w:t>objectIds</w:t>
             </w:r>
-            <w:proofErr w:type="spellEnd"/>
           </w:p>
         </w:tc>
         <w:tc>
@@ -10204,14 +9889,12 @@
               <w:spacing w:line="300" w:lineRule="exact"/>
               <w:ind w:firstLineChars="0" w:firstLine="0"/>
             </w:pPr>
-            <w:proofErr w:type="spellStart"/>
             <w:r>
               <w:rPr>
                 <w:rFonts w:hint="eastAsia"/>
               </w:rPr>
               <w:t>locationIds</w:t>
             </w:r>
-            <w:proofErr w:type="spellEnd"/>
           </w:p>
         </w:tc>
         <w:tc>
@@ -10376,21 +10059,7 @@
         <w:rPr>
           <w:rFonts w:hint="eastAsia"/>
         </w:rPr>
-        <w:t xml:space="preserve">Use the </w:t>
-      </w:r>
-      <w:proofErr w:type="spellStart"/>
-      <w:r>
-        <w:rPr>
-          <w:rFonts w:hint="eastAsia"/>
-        </w:rPr>
-        <w:t>lcoations</w:t>
-      </w:r>
-      <w:proofErr w:type="spellEnd"/>
-      <w:r>
-        <w:rPr>
-          <w:rFonts w:hint="eastAsia"/>
-        </w:rPr>
-        <w:t xml:space="preserve"> to filter the images</w:t>
+        <w:t>Use the lcoations to filter the images</w:t>
       </w:r>
     </w:p>
     <w:p>
@@ -10431,45 +10100,130 @@
       <w:pPr>
         <w:pStyle w:val="a3"/>
         <w:numPr>
-          <w:ilvl w:val="0"/>
-          <w:numId w:val="10"/>
-        </w:numPr>
-        <w:spacing w:line="300" w:lineRule="exact"/>
-        <w:ind w:firstLineChars="0"/>
-      </w:pPr>
-      <w:r>
-        <w:rPr>
-          <w:rFonts w:hint="eastAsia"/>
-        </w:rPr>
-        <w:t>To be decided</w:t>
-      </w:r>
-    </w:p>
-    <w:p>
-      <w:pPr>
-        <w:pStyle w:val="a3"/>
-        <w:numPr>
           <w:ilvl w:val="1"/>
           <w:numId w:val="1"/>
         </w:numPr>
         <w:spacing w:line="300" w:lineRule="exact"/>
         <w:ind w:firstLineChars="0"/>
-      </w:pPr>
-      <w:r>
-        <w:t>To be decided</w:t>
-      </w:r>
-    </w:p>
-    <w:p>
-      <w:pPr>
-        <w:pStyle w:val="a3"/>
-        <w:numPr>
-          <w:ilvl w:val="0"/>
-          <w:numId w:val="1"/>
-        </w:numPr>
-        <w:spacing w:line="300" w:lineRule="exact"/>
-        <w:ind w:firstLineChars="0"/>
-      </w:pPr>
-    </w:p>
-    <w:bookmarkEnd w:id="0"/>
+        <w:rPr>
+          <w:rFonts w:hint="eastAsia"/>
+        </w:rPr>
+      </w:pPr>
+      <w:r>
+        <w:rPr>
+          <w:rFonts w:hint="eastAsia"/>
+        </w:rPr>
+        <w:t>The limitation of the system</w:t>
+      </w:r>
+    </w:p>
+    <w:p>
+      <w:pPr>
+        <w:pStyle w:val="a3"/>
+        <w:spacing w:line="300" w:lineRule="exact"/>
+        <w:ind w:left="806" w:firstLineChars="0" w:firstLine="0"/>
+        <w:rPr>
+          <w:rFonts w:hint="eastAsia"/>
+          <w:color w:val="0070C0"/>
+        </w:rPr>
+      </w:pPr>
+      <w:r>
+        <w:rPr>
+          <w:rFonts w:hint="eastAsia"/>
+          <w:color w:val="0070C0"/>
+        </w:rPr>
+        <w:t xml:space="preserve">There are two limitations in our system: the time of recognizing the image costs too much and the confidence value </w:t>
+      </w:r>
+      <w:r>
+        <w:rPr>
+          <w:color w:val="0070C0"/>
+        </w:rPr>
+        <w:t>which</w:t>
+      </w:r>
+      <w:r>
+        <w:rPr>
+          <w:rFonts w:hint="eastAsia"/>
+          <w:color w:val="0070C0"/>
+        </w:rPr>
+        <w:t xml:space="preserve"> we chose. </w:t>
+      </w:r>
+    </w:p>
+    <w:p>
+      <w:pPr>
+        <w:pStyle w:val="a3"/>
+        <w:spacing w:line="300" w:lineRule="exact"/>
+        <w:ind w:left="806" w:firstLineChars="0" w:firstLine="0"/>
+        <w:rPr>
+          <w:rFonts w:hint="eastAsia"/>
+          <w:color w:val="0070C0"/>
+        </w:rPr>
+      </w:pPr>
+    </w:p>
+    <w:p>
+      <w:pPr>
+        <w:pStyle w:val="a3"/>
+        <w:spacing w:line="300" w:lineRule="exact"/>
+        <w:ind w:left="806" w:firstLineChars="0" w:firstLine="0"/>
+        <w:rPr>
+          <w:rFonts w:hint="eastAsia"/>
+          <w:color w:val="0070C0"/>
+        </w:rPr>
+      </w:pPr>
+      <w:r>
+        <w:rPr>
+          <w:rFonts w:hint="eastAsia"/>
+          <w:color w:val="0070C0"/>
+        </w:rPr>
+        <w:t xml:space="preserve">For the first limitation in our system, we cannot to improve it now. Because we use the Microsoft API to realize the </w:t>
+      </w:r>
+      <w:r>
+        <w:rPr>
+          <w:color w:val="0070C0"/>
+        </w:rPr>
+        <w:t>recognition</w:t>
+      </w:r>
+      <w:r>
+        <w:rPr>
+          <w:rFonts w:hint="eastAsia"/>
+          <w:color w:val="0070C0"/>
+        </w:rPr>
+        <w:t xml:space="preserve"> of the image. The time is cost on the API call. So we cannot reduce the time cost now. But in future, the time cost will be reduced. For the second limitation in our system, we chose the confidence of the </w:t>
+      </w:r>
+      <w:r>
+        <w:rPr>
+          <w:color w:val="0070C0"/>
+        </w:rPr>
+        <w:t xml:space="preserve">face similarity and the object confidence depends on our experiment. So the confidence value may </w:t>
+      </w:r>
+      <w:r>
+        <w:rPr>
+          <w:rFonts w:hint="eastAsia"/>
+          <w:color w:val="0070C0"/>
+        </w:rPr>
+        <w:t xml:space="preserve">be </w:t>
+      </w:r>
+      <w:r>
+        <w:rPr>
+          <w:color w:val="0070C0"/>
+        </w:rPr>
+        <w:t xml:space="preserve">not a </w:t>
+      </w:r>
+      <w:r>
+        <w:rPr>
+          <w:rFonts w:hint="eastAsia"/>
+          <w:color w:val="0070C0"/>
+        </w:rPr>
+        <w:t xml:space="preserve">suitable value. But we can do more experiments in the </w:t>
+      </w:r>
+      <w:bookmarkStart w:id="0" w:name="_GoBack"/>
+      <w:bookmarkEnd w:id="0"/>
+      <w:r>
+        <w:rPr>
+          <w:rFonts w:hint="eastAsia"/>
+          <w:color w:val="0070C0"/>
+        </w:rPr>
+        <w:t>future to get a suitable confidence value.</w:t>
+      </w:r>
+    </w:p>
     <w:sectPr>
       <w:pgSz w:w="11900" w:h="16840"/>
       <w:pgMar w:top="1440" w:right="1800" w:bottom="1440" w:left="1800" w:header="851" w:footer="992" w:gutter="0"/>

</xml_diff>